<commit_message>
Ajout de l'introduction, synthèse en français
</commit_message>
<xml_diff>
--- a/Synthèse Article.docx
+++ b/Synthèse Article.docx
@@ -1,479 +1,440 @@
 
 <file path=word/document.xml><?xml version="1.0" encoding="utf-8"?>
-<w:document xmlns:wpc="http://schemas.microsoft.com/office/word/2010/wordprocessingCanvas" xmlns:cx="http://schemas.microsoft.com/office/drawing/2014/chartex" xmlns:cx1="http://schemas.microsoft.com/office/drawing/2015/9/8/chartex" xmlns:cx2="http://schemas.microsoft.com/office/drawing/2015/10/21/chartex" xmlns:cx3="http://schemas.microsoft.com/office/drawing/2016/5/9/chartex" xmlns:cx4="http://schemas.microsoft.com/office/drawing/2016/5/10/chartex" xmlns:cx5="http://schemas.microsoft.com/office/drawing/2016/5/11/chartex" xmlns:cx6="http://schemas.microsoft.com/office/drawing/2016/5/12/chartex" xmlns:cx7="http://schemas.microsoft.com/office/drawing/2016/5/13/chartex" xmlns:cx8="http://schemas.microsoft.com/office/drawing/2016/5/14/chartex" xmlns:mc="http://schemas.openxmlformats.org/markup-compatibility/2006" xmlns:aink="http://schemas.microsoft.com/office/drawing/2016/ink" xmlns:am3d="http://schemas.microsoft.com/office/drawing/2017/model3d" xmlns:o="urn:schemas-microsoft-com:office:office" xmlns:r="http://schemas.openxmlformats.org/officeDocument/2006/relationships" xmlns:m="http://schemas.openxmlformats.org/officeDocument/2006/math" xmlns:v="urn:schemas-microsoft-com:vml" xmlns:wp14="http://schemas.microsoft.com/office/word/2010/wordprocessingDrawing" xmlns:wp="http://schemas.openxmlformats.org/drawingml/2006/wordprocessingDrawing" xmlns:w10="urn:schemas-microsoft-com:office:word" xmlns:w="http://schemas.openxmlformats.org/wordprocessingml/2006/main" xmlns:w14="http://schemas.microsoft.com/office/word/2010/wordml" xmlns:w15="http://schemas.microsoft.com/office/word/2012/wordml" xmlns:w16cid="http://schemas.microsoft.com/office/word/2016/wordml/cid" xmlns:w16se="http://schemas.microsoft.com/office/word/2015/wordml/symex" xmlns:wpg="http://schemas.microsoft.com/office/word/2010/wordprocessingGroup" xmlns:wpi="http://schemas.microsoft.com/office/word/2010/wordprocessingInk" xmlns:wne="http://schemas.microsoft.com/office/word/2006/wordml" xmlns:wps="http://schemas.microsoft.com/office/word/2010/wordprocessingShape" mc:Ignorable="w14 w15 w16se w16cid wp14">
+<w:document xmlns:o="urn:schemas-microsoft-com:office:office" xmlns:r="http://schemas.openxmlformats.org/officeDocument/2006/relationships" xmlns:v="urn:schemas-microsoft-com:vml" xmlns:w="http://schemas.openxmlformats.org/wordprocessingml/2006/main" xmlns:w10="urn:schemas-microsoft-com:office:word" xmlns:wp="http://schemas.openxmlformats.org/drawingml/2006/wordprocessingDrawing" xmlns:wps="http://schemas.microsoft.com/office/word/2010/wordprocessingShape" xmlns:wpg="http://schemas.microsoft.com/office/word/2010/wordprocessingGroup" xmlns:mc="http://schemas.openxmlformats.org/markup-compatibility/2006" xmlns:wp14="http://schemas.microsoft.com/office/word/2010/wordprocessingDrawing" xmlns:w14="http://schemas.microsoft.com/office/word/2010/wordml" mc:Ignorable="w14 wp14">
   <w:body>
     <w:p>
       <w:pPr>
         <w:pStyle w:val="Titre1"/>
-      </w:pPr>
-      <w:r>
+        <w:spacing w:before="240" w:after="0"/>
+        <w:rPr/>
+      </w:pPr>
+      <w:r>
+        <w:rPr/>
         <w:t>Objectifs</w:t>
       </w:r>
     </w:p>
     <w:p>
-      <w:r>
-        <w:t>Déterminer l’itinéraire optimal pour un EV du point de vue Distance, Coût et Temps</w:t>
-      </w:r>
-    </w:p>
-    <w:p/>
+      <w:pPr>
+        <w:pStyle w:val="Normal"/>
+        <w:jc w:val="both"/>
+        <w:rPr/>
+      </w:pPr>
+      <w:r>
+        <w:rPr/>
+        <w:t>Respect de l’environnement, réduction de la pollution et amélioration des  infrastructures de transport font parti des thèmes majeurs de nos sociétés modernes, des propositions techniques se multiplies afin d’y répondre au mieux. L’implémentation de structures de l’information et de la communication dans le réseaux électrique ainsi que le développement de véhicules électriques permettent de concevoir une nouvelle manière d’orga</w:t>
+      </w:r>
+      <w:r>
+        <w:rPr/>
+        <w:t>n</w:t>
+      </w:r>
+      <w:r>
+        <w:rPr/>
+        <w:t>i</w:t>
+      </w:r>
+      <w:r>
+        <w:rPr/>
+        <w:t>s</w:t>
+      </w:r>
+      <w:r>
+        <w:rPr/>
+        <w:t>er les déplacement</w:t>
+      </w:r>
+      <w:r>
+        <w:rPr/>
+        <w:t>s</w:t>
+      </w:r>
+      <w:r>
+        <w:rPr/>
+        <w:t xml:space="preserve"> à l’échelle d’un territoire.</w:t>
+      </w:r>
+    </w:p>
+    <w:p>
+      <w:pPr>
+        <w:pStyle w:val="Normal"/>
+        <w:jc w:val="both"/>
+        <w:rPr/>
+      </w:pPr>
+      <w:r>
+        <w:rPr/>
+        <w:t xml:space="preserve">Cependant, des contraintes existent dû aux technologies employées, la porté des véhicules électriques est faible et le temps de charge des batteries est conséquent. </w:t>
+      </w:r>
+    </w:p>
+    <w:p>
+      <w:pPr>
+        <w:pStyle w:val="Normal"/>
+        <w:jc w:val="both"/>
+        <w:rPr/>
+      </w:pPr>
+      <w:r>
+        <w:rPr/>
+        <w:t>L’article « An efficient Itinerary Management Scheme for Electric Vehicles using ACO » écrit par Deepika Hooda et Neeraj Kumar de l’université de Thapar en Inde  tentent de déterminer un itinéraire optimal pour un véhicule électrique selon trois axes, la distance parcouru, le coût de charge et le temps  (charges et voyage) en s’appuyant sur l’algorithme des colonies de  fourmis.</w:t>
+      </w:r>
+    </w:p>
+    <w:p>
+      <w:pPr>
+        <w:pStyle w:val="Normal"/>
+        <w:jc w:val="both"/>
+        <w:rPr/>
+      </w:pPr>
+      <w:r>
+        <w:rPr/>
+        <w:t xml:space="preserve">Notre but, sera de synthétiser leur approche afin d’en ressortir les avantages, mais aussi les inconvénients qu’apporte cette contribution. </w:t>
+      </w:r>
+    </w:p>
     <w:p>
       <w:pPr>
         <w:pStyle w:val="Titre1"/>
-      </w:pPr>
-      <w:r>
+        <w:rPr/>
+      </w:pPr>
+      <w:r>
+        <w:rPr/>
         <w:t>Hypothèses et contraintes</w:t>
       </w:r>
     </w:p>
     <w:p>
       <w:pPr>
-        <w:pStyle w:val="Paragraphedeliste"/>
+        <w:pStyle w:val="ListParagraph"/>
         <w:numPr>
           <w:ilvl w:val="0"/>
           <w:numId w:val="1"/>
         </w:numPr>
-      </w:pPr>
-      <w:r>
+        <w:rPr/>
+      </w:pPr>
+      <w:r>
+        <w:rPr/>
         <w:t>Hypothèses :</w:t>
       </w:r>
     </w:p>
     <w:p>
       <w:pPr>
-        <w:pStyle w:val="Paragraphedeliste"/>
+        <w:pStyle w:val="ListParagraph"/>
         <w:numPr>
           <w:ilvl w:val="1"/>
           <w:numId w:val="1"/>
         </w:numPr>
-      </w:pPr>
-      <w:r>
-        <w:t>Un seul type de véhicule électrique</w:t>
-      </w:r>
-      <w:r>
-        <w:t xml:space="preserve"> (La méthode ne fait pas de différence </w:t>
-      </w:r>
-      <w:r>
-        <w:t>entre les véhicules)</w:t>
-      </w:r>
-    </w:p>
-    <w:p>
-      <w:pPr>
-        <w:pStyle w:val="Paragraphedeliste"/>
+        <w:rPr/>
+      </w:pPr>
+      <w:r>
+        <w:rPr/>
+        <w:t>Un seul type de véhicule électrique (La méthode ne fait pas de différence entre les véhicules)</w:t>
+      </w:r>
+    </w:p>
+    <w:p>
+      <w:pPr>
+        <w:pStyle w:val="ListParagraph"/>
         <w:numPr>
           <w:ilvl w:val="1"/>
           <w:numId w:val="1"/>
         </w:numPr>
-      </w:pPr>
-      <w:r>
-        <w:t>Le conducteur doit se déplacer de bornes de recharge en bornes de recharge pour atteindre sa destination</w:t>
-      </w:r>
-      <w:r>
-        <w:t xml:space="preserve"> (</w:t>
-      </w:r>
-    </w:p>
-    <w:p>
-      <w:pPr>
-        <w:pStyle w:val="Paragraphedeliste"/>
+        <w:rPr/>
+      </w:pPr>
+      <w:r>
+        <w:rPr/>
+        <w:t>Le conducteur doit se déplacer de bornes de recharge en bornes de recharge pour atteindre sa destination (</w:t>
+      </w:r>
+    </w:p>
+    <w:p>
+      <w:pPr>
+        <w:pStyle w:val="ListParagraph"/>
         <w:numPr>
           <w:ilvl w:val="1"/>
           <w:numId w:val="1"/>
         </w:numPr>
-      </w:pPr>
-      <w:r>
-        <w:t>(</w:t>
-      </w:r>
-      <w:proofErr w:type="gramStart"/>
-      <w:r>
-        <w:t>possible</w:t>
-      </w:r>
-      <w:proofErr w:type="gramEnd"/>
-      <w:r>
-        <w:t xml:space="preserve">) </w:t>
-      </w:r>
-      <w:r>
-        <w:t>il n’y pas plus de 100 stations de recharges entre la source et la destination</w:t>
-      </w:r>
-    </w:p>
-    <w:p>
-      <w:pPr>
-        <w:pStyle w:val="Paragraphedeliste"/>
-        <w:ind w:left="1440"/>
-      </w:pPr>
-    </w:p>
-    <w:p>
-      <w:pPr>
-        <w:pStyle w:val="Paragraphedeliste"/>
+        <w:rPr/>
+      </w:pPr>
+      <w:r>
+        <w:rPr/>
+        <w:t>(possible) il n’y pas plus de 100 stations de recharges entre la source et la destination</w:t>
+      </w:r>
+    </w:p>
+    <w:p>
+      <w:pPr>
+        <w:pStyle w:val="ListParagraph"/>
+        <w:ind w:left="1440" w:hanging="0"/>
+        <w:rPr/>
+      </w:pPr>
+      <w:r>
+        <w:rPr/>
+      </w:r>
+    </w:p>
+    <w:p>
+      <w:pPr>
+        <w:pStyle w:val="ListParagraph"/>
         <w:numPr>
           <w:ilvl w:val="0"/>
           <w:numId w:val="1"/>
         </w:numPr>
-      </w:pPr>
-      <w:r>
+        <w:rPr/>
+      </w:pPr>
+      <w:r>
+        <w:rPr/>
         <w:t>Contraintes :</w:t>
       </w:r>
     </w:p>
     <w:p>
       <w:pPr>
-        <w:pStyle w:val="Paragraphedeliste"/>
+        <w:pStyle w:val="ListParagraph"/>
         <w:numPr>
           <w:ilvl w:val="1"/>
           <w:numId w:val="1"/>
         </w:numPr>
-      </w:pPr>
-      <w:r>
+        <w:rPr/>
+      </w:pPr>
+      <w:r>
+        <w:rPr/>
         <w:t>Le nombre de stations de recharges entre S et D</w:t>
       </w:r>
     </w:p>
     <w:p>
       <w:pPr>
-        <w:pStyle w:val="Paragraphedeliste"/>
+        <w:pStyle w:val="ListParagraph"/>
         <w:numPr>
           <w:ilvl w:val="1"/>
           <w:numId w:val="1"/>
         </w:numPr>
-      </w:pPr>
-      <w:r>
+        <w:rPr/>
+      </w:pPr>
+      <w:r>
+        <w:rPr/>
         <w:t>Le genre de route (gratuite ou à péage)</w:t>
       </w:r>
     </w:p>
     <w:p>
       <w:pPr>
-        <w:pStyle w:val="Paragraphedeliste"/>
+        <w:pStyle w:val="ListParagraph"/>
         <w:numPr>
           <w:ilvl w:val="1"/>
           <w:numId w:val="1"/>
         </w:numPr>
-      </w:pPr>
-      <w:r>
+        <w:rPr/>
+      </w:pPr>
+      <w:r>
+        <w:rPr/>
         <w:t>Le temps de trajet entre deux stations</w:t>
       </w:r>
     </w:p>
     <w:p>
       <w:pPr>
-        <w:pStyle w:val="Paragraphedeliste"/>
+        <w:pStyle w:val="ListParagraph"/>
         <w:numPr>
           <w:ilvl w:val="1"/>
           <w:numId w:val="1"/>
         </w:numPr>
-      </w:pPr>
-      <w:r>
+        <w:rPr/>
+      </w:pPr>
+      <w:r>
+        <w:rPr/>
         <w:t>Coût de recharge dans les différentes stations</w:t>
       </w:r>
     </w:p>
     <w:p>
       <w:pPr>
-        <w:pStyle w:val="Paragraphedeliste"/>
+        <w:pStyle w:val="ListParagraph"/>
         <w:numPr>
           <w:ilvl w:val="1"/>
           <w:numId w:val="1"/>
         </w:numPr>
-      </w:pPr>
-      <w:r>
+        <w:rPr/>
+      </w:pPr>
+      <w:r>
+        <w:rPr/>
         <w:t>Type de batterie utilisée dans l’EV</w:t>
       </w:r>
     </w:p>
     <w:p>
       <w:pPr>
-        <w:pStyle w:val="Paragraphedeliste"/>
-        <w:ind w:left="1440"/>
-      </w:pPr>
-      <w:r>
+        <w:pStyle w:val="ListParagraph"/>
+        <w:ind w:left="1440" w:hanging="0"/>
+        <w:rPr/>
+      </w:pPr>
+      <w:r>
+        <w:rPr/>
         <w:t xml:space="preserve"> </w:t>
       </w:r>
     </w:p>
     <w:p>
       <w:pPr>
         <w:pStyle w:val="Titre1"/>
-      </w:pPr>
-      <w:r>
+        <w:rPr/>
+      </w:pPr>
+      <w:r>
+        <w:rPr/>
         <w:t>Approche utilisée</w:t>
       </w:r>
     </w:p>
     <w:p>
+      <w:pPr>
+        <w:pStyle w:val="Normal"/>
+        <w:rPr/>
+      </w:pPr>
       <w:r>
         <w:rPr>
           <w:sz w:val="24"/>
         </w:rPr>
-        <w:t xml:space="preserve">Cette recherche s'appuie sur </w:t>
-      </w:r>
+        <w:t>Cette recherche s'appuie sur l’algorithme d’optimisation par colonies de fourmis (ACO), c'est-à-dire du fonctionnement d'une colonie de fourmi. Les fourmis travaillent en colonie et suivent des chemins optimisés pour la collecte de ressources. Les fourmis font de nombreux allers-retours pour aller à ces ressources. Cet algorithme se base sur le fait que le chemin le plus rapide sera donc emprunté plus de fois qu'un chemin plus long. Pour deux chemins partant du même départ et avec la même destination, la fourmi prenant le chemin le plus rapide sera de retour plus tôt et le chemin avec le plus de phéromone sera donc celui qu'elle a empruntée deux fois. La fourmi sur le chemin le plus long ne sera pas encore revenue, et donc son chemin aura moins de phéromone, ce qui fait que son chemin aura moins de chances d'être choisi. Les chercheurs ont théorisé ce fonctionnement de façon mathématique. Ils ont ensuite modifié cet algorithme pour le rendre applicable à des voitures électriques. Les paramètres qui sont choisis en entrées sont : un certain nombre de stations, des routes avec péage</w:t>
+      </w:r>
+      <w:bookmarkStart w:id="0" w:name="_GoBack"/>
+      <w:bookmarkEnd w:id="0"/>
       <w:r>
         <w:rPr>
           <w:sz w:val="24"/>
         </w:rPr>
-        <w:t>l’algorithme d’optimisation par colonies de fourmis (ACO)</w:t>
-      </w:r>
-      <w:r>
-        <w:rPr>
-          <w:sz w:val="24"/>
-        </w:rPr>
-        <w:t xml:space="preserve">, c'est-à-dire du fonctionnement d'une colonie de fourmi. Les fourmis travaillent en colonie et suivent des chemins optimisés pour la collecte de ressources. Les fourmis font de nombreux allers-retours pour aller à ces ressources. </w:t>
-      </w:r>
-      <w:r>
-        <w:rPr>
-          <w:sz w:val="24"/>
-        </w:rPr>
-        <w:t>Cet algorithme</w:t>
-      </w:r>
-      <w:r>
-        <w:rPr>
-          <w:sz w:val="24"/>
-        </w:rPr>
-        <w:t xml:space="preserve"> se base sur le fait que le chemin le plus rapide sera donc emprunté plus de fois qu'un chemin plus long. Pour deux chemins partant du même départ et avec la même destination, la fourmi prenant le chemin le plus rapide sera de retour plus tôt et le chemin avec le plus de phéromone sera donc celui qu'elle a empruntée deux fois. La fourmi sur le chemin le plus long ne sera pas encore revenue, et donc son chemin aura moins de phéromone, ce qui fait que son chemin aura moins de chances d'être choisi. Les chercheurs ont </w:t>
-      </w:r>
-      <w:r>
-        <w:rPr>
-          <w:sz w:val="24"/>
-        </w:rPr>
-        <w:t>théorisé</w:t>
-      </w:r>
-      <w:r>
-        <w:rPr>
-          <w:sz w:val="24"/>
-        </w:rPr>
-        <w:t xml:space="preserve"> ce fonctionnement de façon mathématique. Ils ont ensuite </w:t>
-      </w:r>
-      <w:r>
-        <w:rPr>
-          <w:sz w:val="24"/>
-        </w:rPr>
-        <w:t>modifié</w:t>
-      </w:r>
-      <w:r>
-        <w:rPr>
-          <w:sz w:val="24"/>
-        </w:rPr>
-        <w:t xml:space="preserve"> cet algorithme pour le rendre applicable à des voitures </w:t>
-      </w:r>
-      <w:r>
-        <w:rPr>
-          <w:sz w:val="24"/>
-        </w:rPr>
-        <w:t>électriques</w:t>
-      </w:r>
-      <w:r>
-        <w:rPr>
-          <w:sz w:val="24"/>
-        </w:rPr>
-        <w:t xml:space="preserve">. Les paramètres qui </w:t>
-      </w:r>
-      <w:r>
-        <w:rPr>
-          <w:sz w:val="24"/>
-        </w:rPr>
-        <w:t>s</w:t>
-      </w:r>
-      <w:r>
-        <w:rPr>
-          <w:sz w:val="24"/>
-        </w:rPr>
-        <w:t>ont choisis en entrées sont : un certain nombre de stations, des routes avec p</w:t>
-      </w:r>
-      <w:r>
-        <w:rPr>
-          <w:sz w:val="24"/>
-        </w:rPr>
-        <w:t>éage</w:t>
-      </w:r>
-      <w:bookmarkStart w:id="0" w:name="_GoBack"/>
-      <w:bookmarkEnd w:id="0"/>
-      <w:r>
-        <w:rPr>
-          <w:sz w:val="24"/>
-        </w:rPr>
-        <w:t xml:space="preserve"> ou non, le prix des routes payantes, le temps de trajet pour ces routes, le </w:t>
-      </w:r>
-      <w:r>
-        <w:rPr>
-          <w:sz w:val="24"/>
-        </w:rPr>
-        <w:t>coût</w:t>
-      </w:r>
-      <w:r>
-        <w:rPr>
-          <w:sz w:val="24"/>
-        </w:rPr>
-        <w:t xml:space="preserve"> de rechargement à chaque station, le type de batterie utilisée ainsi qu'une fonction de probabilité. En appliquant la fonction de probabilité avec les paramètres spécifiés pour un </w:t>
-      </w:r>
-      <w:r>
-        <w:rPr>
-          <w:sz w:val="24"/>
-        </w:rPr>
-        <w:t>nœud</w:t>
-      </w:r>
-      <w:r>
-        <w:rPr>
-          <w:sz w:val="24"/>
-        </w:rPr>
-        <w:t xml:space="preserve"> donné, on peut savoir qu'elle est la probabilité d'aller à chaque </w:t>
-      </w:r>
-      <w:r>
-        <w:rPr>
-          <w:sz w:val="24"/>
-        </w:rPr>
-        <w:t>nœud</w:t>
-      </w:r>
-      <w:r>
-        <w:rPr>
-          <w:sz w:val="24"/>
-        </w:rPr>
-        <w:t xml:space="preserve"> voisin. Le </w:t>
-      </w:r>
-      <w:r>
-        <w:rPr>
-          <w:sz w:val="24"/>
-        </w:rPr>
-        <w:t>nœud</w:t>
-      </w:r>
-      <w:r>
-        <w:rPr>
-          <w:sz w:val="24"/>
-        </w:rPr>
-        <w:t xml:space="preserve"> avec la plus haute probabilité sera le </w:t>
-      </w:r>
-      <w:r>
-        <w:rPr>
-          <w:sz w:val="24"/>
-        </w:rPr>
-        <w:t>nœud</w:t>
-      </w:r>
-      <w:r>
-        <w:rPr>
-          <w:sz w:val="24"/>
-        </w:rPr>
-        <w:t xml:space="preserve"> choisi.</w:t>
+        <w:t xml:space="preserve"> ou non, le prix des routes payantes, le temps de trajet pour ces routes, le coût de rechargement à chaque station, le type de batterie utilisée ainsi qu'une fonction de probabilité. En appliquant la fonction de probabilité avec les paramètres spécifiés pour un nœud donné, on peut savoir qu'elle est la probabilité d'aller à chaque nœud voisin. Le nœud avec la plus haute probabilité sera le nœud choisi.</w:t>
       </w:r>
     </w:p>
     <w:p>
       <w:pPr>
         <w:pStyle w:val="Titre1"/>
-      </w:pPr>
-      <w:r>
-        <w:t>Résultats obtenus</w:t>
-      </w:r>
-      <w:r>
-        <w:t>.</w:t>
-      </w:r>
-    </w:p>
-    <w:p>
-      <w:r>
-        <w:t xml:space="preserve">Grâce à la méthode précédente, il a été possible </w:t>
-      </w:r>
-      <w:r>
-        <w:t xml:space="preserve">de </w:t>
-      </w:r>
-    </w:p>
-    <w:p/>
+        <w:rPr/>
+      </w:pPr>
+      <w:r>
+        <w:rPr/>
+        <w:t>Résultats obtenus.</w:t>
+      </w:r>
+    </w:p>
+    <w:p>
+      <w:pPr>
+        <w:pStyle w:val="Normal"/>
+        <w:rPr/>
+      </w:pPr>
+      <w:r>
+        <w:rPr/>
+        <w:t xml:space="preserve">Grâce à la méthode précédente, il a été possible de </w:t>
+      </w:r>
+    </w:p>
+    <w:p>
+      <w:pPr>
+        <w:pStyle w:val="Normal"/>
+        <w:rPr/>
+      </w:pPr>
+      <w:r>
+        <w:rPr/>
+      </w:r>
+    </w:p>
     <w:p>
       <w:pPr>
         <w:pStyle w:val="Titre1"/>
-      </w:pPr>
-      <w:r>
-        <w:lastRenderedPageBreak/>
+        <w:rPr/>
+      </w:pPr>
+      <w:r>
+        <w:rPr/>
         <w:t>Avantages et inconvénients</w:t>
       </w:r>
     </w:p>
     <w:p>
       <w:pPr>
-        <w:pStyle w:val="Paragraphedeliste"/>
+        <w:pStyle w:val="ListParagraph"/>
         <w:numPr>
           <w:ilvl w:val="0"/>
           <w:numId w:val="1"/>
         </w:numPr>
-      </w:pPr>
-      <w:r>
+        <w:rPr/>
+      </w:pPr>
+      <w:r>
+        <w:rPr/>
         <w:t>Avantages :</w:t>
       </w:r>
     </w:p>
     <w:p>
       <w:pPr>
-        <w:pStyle w:val="Paragraphedeliste"/>
+        <w:pStyle w:val="ListParagraph"/>
         <w:numPr>
           <w:ilvl w:val="1"/>
           <w:numId w:val="1"/>
         </w:numPr>
-      </w:pPr>
-      <w:r>
-        <w:t xml:space="preserve">Facile à implémenter (Pas beaucoup de </w:t>
-      </w:r>
-      <w:r>
-        <w:t>formules à appliquer</w:t>
-      </w:r>
-      <w:r>
-        <w:t xml:space="preserve"> - Intégrable à notre solution pour le projet S8 pour de petites zones d’une carte</w:t>
-      </w:r>
-      <w:r>
-        <w:t>)</w:t>
-      </w:r>
-    </w:p>
-    <w:p>
-      <w:pPr>
-        <w:pStyle w:val="Paragraphedeliste"/>
+        <w:rPr/>
+      </w:pPr>
+      <w:r>
+        <w:rPr/>
+        <w:t>Facile à implémenter (Pas beaucoup de formules à appliquer - Intégrable à notre solution pour le projet S8 pour de petites zones d’une carte)</w:t>
+      </w:r>
+    </w:p>
+    <w:p>
+      <w:pPr>
+        <w:pStyle w:val="ListParagraph"/>
         <w:numPr>
           <w:ilvl w:val="1"/>
           <w:numId w:val="1"/>
         </w:numPr>
-      </w:pPr>
-      <w:r>
+        <w:rPr/>
+      </w:pPr>
+      <w:r>
+        <w:rPr/>
         <w:t>Inspiré d’algorithmes existants</w:t>
       </w:r>
     </w:p>
     <w:p>
       <w:pPr>
-        <w:pStyle w:val="Paragraphedeliste"/>
-        <w:ind w:left="1440"/>
-      </w:pPr>
-    </w:p>
-    <w:p>
-      <w:pPr>
-        <w:pStyle w:val="Paragraphedeliste"/>
+        <w:pStyle w:val="ListParagraph"/>
+        <w:ind w:left="1440" w:hanging="0"/>
+        <w:rPr/>
+      </w:pPr>
+      <w:r>
+        <w:rPr/>
+      </w:r>
+    </w:p>
+    <w:p>
+      <w:pPr>
+        <w:pStyle w:val="ListParagraph"/>
         <w:numPr>
           <w:ilvl w:val="0"/>
           <w:numId w:val="1"/>
         </w:numPr>
-      </w:pPr>
-      <w:r>
+        <w:rPr/>
+      </w:pPr>
+      <w:r>
+        <w:rPr/>
         <w:t>Inconvénients :</w:t>
       </w:r>
     </w:p>
     <w:p>
       <w:pPr>
-        <w:pStyle w:val="Paragraphedeliste"/>
+        <w:pStyle w:val="ListParagraph"/>
         <w:numPr>
           <w:ilvl w:val="1"/>
           <w:numId w:val="1"/>
         </w:numPr>
-      </w:pPr>
-      <w:r>
+        <w:rPr/>
+      </w:pPr>
+      <w:r>
+        <w:rPr/>
         <w:t>Pas dynamique (les données utilisées pour les calculs sont fixes)</w:t>
       </w:r>
     </w:p>
     <w:p>
       <w:pPr>
-        <w:pStyle w:val="Paragraphedeliste"/>
+        <w:pStyle w:val="ListParagraph"/>
         <w:numPr>
           <w:ilvl w:val="1"/>
           <w:numId w:val="1"/>
         </w:numPr>
-      </w:pPr>
-      <w:r>
+        <w:spacing w:before="0" w:after="160"/>
+        <w:contextualSpacing/>
+        <w:rPr/>
+      </w:pPr>
+      <w:r>
+        <w:rPr/>
         <w:t>Trop gourmand en termes de calculs (méthode pas adaptée pour un déploiement à grande échelle)</w:t>
       </w:r>
     </w:p>
     <w:sectPr>
+      <w:type w:val="nextPage"/>
       <w:pgSz w:w="11906" w:h="16838"/>
-      <w:pgMar w:top="1417" w:right="1417" w:bottom="1417" w:left="1417" w:header="708" w:footer="708" w:gutter="0"/>
-      <w:cols w:space="708"/>
-      <w:docGrid w:linePitch="360"/>
+      <w:pgMar w:left="1417" w:right="1417" w:header="0" w:top="1417" w:footer="0" w:bottom="1417" w:gutter="0"/>
+      <w:pgNumType w:fmt="decimal"/>
+      <w:formProt w:val="false"/>
+      <w:textDirection w:val="lrTb"/>
+      <w:docGrid w:type="default" w:linePitch="360" w:charSpace="4294965247"/>
     </w:sectPr>
   </w:body>
 </w:document>
 </file>
 
 <file path=word/numbering.xml><?xml version="1.0" encoding="utf-8"?>
-<w:numbering xmlns:wpc="http://schemas.microsoft.com/office/word/2010/wordprocessingCanvas" xmlns:cx="http://schemas.microsoft.com/office/drawing/2014/chartex" xmlns:cx1="http://schemas.microsoft.com/office/drawing/2015/9/8/chartex" xmlns:cx2="http://schemas.microsoft.com/office/drawing/2015/10/21/chartex" xmlns:cx3="http://schemas.microsoft.com/office/drawing/2016/5/9/chartex" xmlns:cx4="http://schemas.microsoft.com/office/drawing/2016/5/10/chartex" xmlns:cx5="http://schemas.microsoft.com/office/drawing/2016/5/11/chartex" xmlns:cx6="http://schemas.microsoft.com/office/drawing/2016/5/12/chartex" xmlns:cx7="http://schemas.microsoft.com/office/drawing/2016/5/13/chartex" xmlns:cx8="http://schemas.microsoft.com/office/drawing/2016/5/14/chartex" xmlns:mc="http://schemas.openxmlformats.org/markup-compatibility/2006" xmlns:aink="http://schemas.microsoft.com/office/drawing/2016/ink" xmlns:am3d="http://schemas.microsoft.com/office/drawing/2017/model3d" xmlns:o="urn:schemas-microsoft-com:office:office" xmlns:r="http://schemas.openxmlformats.org/officeDocument/2006/relationships" xmlns:m="http://schemas.openxmlformats.org/officeDocument/2006/math" xmlns:v="urn:schemas-microsoft-com:vml" xmlns:wp14="http://schemas.microsoft.com/office/word/2010/wordprocessingDrawing" xmlns:wp="http://schemas.openxmlformats.org/drawingml/2006/wordprocessingDrawing" xmlns:w10="urn:schemas-microsoft-com:office:word" xmlns:w="http://schemas.openxmlformats.org/wordprocessingml/2006/main" xmlns:w14="http://schemas.microsoft.com/office/word/2010/wordml" xmlns:w15="http://schemas.microsoft.com/office/word/2012/wordml" xmlns:w16cid="http://schemas.microsoft.com/office/word/2016/wordml/cid" xmlns:w16se="http://schemas.microsoft.com/office/word/2015/wordml/symex" xmlns:wpg="http://schemas.microsoft.com/office/word/2010/wordprocessingGroup" xmlns:wpi="http://schemas.microsoft.com/office/word/2010/wordprocessingInk" xmlns:wne="http://schemas.microsoft.com/office/word/2006/wordml" xmlns:wps="http://schemas.microsoft.com/office/word/2010/wordprocessingShape" mc:Ignorable="w14 w15 w16se w16cid wp14">
-  <w:abstractNum w:abstractNumId="0" w15:restartNumberingAfterBreak="0">
-    <w:nsid w:val="27076ACC"/>
-    <w:multiLevelType w:val="hybridMultilevel"/>
-    <w:tmpl w:val="7BE80C40"/>
-    <w:lvl w:ilvl="0" w:tplc="BC7A1358">
+<w:numbering xmlns:w="http://schemas.openxmlformats.org/wordprocessingml/2006/main" xmlns:o="urn:schemas-microsoft-com:office:office" xmlns:r="http://schemas.openxmlformats.org/officeDocument/2006/relationships" xmlns:v="urn:schemas-microsoft-com:vml">
+  <w:abstractNum w:abstractNumId="1">
+    <w:lvl w:ilvl="0">
+      <w:start w:val="1"/>
       <w:numFmt w:val="bullet"/>
       <w:lvlText w:val="-"/>
       <w:lvlJc w:val="left"/>
@@ -481,10 +442,11 @@
         <w:ind w:left="720" w:hanging="360"/>
       </w:pPr>
       <w:rPr>
-        <w:rFonts w:ascii="Calibri" w:eastAsiaTheme="minorHAnsi" w:hAnsi="Calibri" w:cs="Calibri" w:hint="default"/>
+        <w:rFonts w:ascii="Calibri" w:hAnsi="Calibri" w:cs="Calibri" w:hint="default"/>
+        <w:rFonts w:cs="Calibri"/>
       </w:rPr>
     </w:lvl>
-    <w:lvl w:ilvl="1" w:tplc="040C0003">
+    <w:lvl w:ilvl="1">
       <w:start w:val="1"/>
       <w:numFmt w:val="bullet"/>
       <w:lvlText w:val="o"/>
@@ -494,9 +456,10 @@
       </w:pPr>
       <w:rPr>
         <w:rFonts w:ascii="Courier New" w:hAnsi="Courier New" w:cs="Courier New" w:hint="default"/>
+        <w:rFonts w:cs="Courier New"/>
       </w:rPr>
     </w:lvl>
-    <w:lvl w:ilvl="2" w:tplc="040C0005" w:tentative="1">
+    <w:lvl w:ilvl="2">
       <w:start w:val="1"/>
       <w:numFmt w:val="bullet"/>
       <w:lvlText w:val=""/>
@@ -505,10 +468,10 @@
         <w:ind w:left="2160" w:hanging="360"/>
       </w:pPr>
       <w:rPr>
-        <w:rFonts w:ascii="Wingdings" w:hAnsi="Wingdings" w:hint="default"/>
+        <w:rFonts w:ascii="Wingdings" w:hAnsi="Wingdings" w:cs="Wingdings" w:hint="default"/>
       </w:rPr>
     </w:lvl>
-    <w:lvl w:ilvl="3" w:tplc="040C0001" w:tentative="1">
+    <w:lvl w:ilvl="3">
       <w:start w:val="1"/>
       <w:numFmt w:val="bullet"/>
       <w:lvlText w:val=""/>
@@ -517,10 +480,10 @@
         <w:ind w:left="2880" w:hanging="360"/>
       </w:pPr>
       <w:rPr>
-        <w:rFonts w:ascii="Symbol" w:hAnsi="Symbol" w:hint="default"/>
+        <w:rFonts w:ascii="Symbol" w:hAnsi="Symbol" w:cs="Symbol" w:hint="default"/>
       </w:rPr>
     </w:lvl>
-    <w:lvl w:ilvl="4" w:tplc="040C0003" w:tentative="1">
+    <w:lvl w:ilvl="4">
       <w:start w:val="1"/>
       <w:numFmt w:val="bullet"/>
       <w:lvlText w:val="o"/>
@@ -530,9 +493,10 @@
       </w:pPr>
       <w:rPr>
         <w:rFonts w:ascii="Courier New" w:hAnsi="Courier New" w:cs="Courier New" w:hint="default"/>
+        <w:rFonts w:cs="Courier New"/>
       </w:rPr>
     </w:lvl>
-    <w:lvl w:ilvl="5" w:tplc="040C0005" w:tentative="1">
+    <w:lvl w:ilvl="5">
       <w:start w:val="1"/>
       <w:numFmt w:val="bullet"/>
       <w:lvlText w:val=""/>
@@ -541,10 +505,10 @@
         <w:ind w:left="4320" w:hanging="360"/>
       </w:pPr>
       <w:rPr>
-        <w:rFonts w:ascii="Wingdings" w:hAnsi="Wingdings" w:hint="default"/>
+        <w:rFonts w:ascii="Wingdings" w:hAnsi="Wingdings" w:cs="Wingdings" w:hint="default"/>
       </w:rPr>
     </w:lvl>
-    <w:lvl w:ilvl="6" w:tplc="040C0001" w:tentative="1">
+    <w:lvl w:ilvl="6">
       <w:start w:val="1"/>
       <w:numFmt w:val="bullet"/>
       <w:lvlText w:val=""/>
@@ -553,10 +517,10 @@
         <w:ind w:left="5040" w:hanging="360"/>
       </w:pPr>
       <w:rPr>
-        <w:rFonts w:ascii="Symbol" w:hAnsi="Symbol" w:hint="default"/>
+        <w:rFonts w:ascii="Symbol" w:hAnsi="Symbol" w:cs="Symbol" w:hint="default"/>
       </w:rPr>
     </w:lvl>
-    <w:lvl w:ilvl="7" w:tplc="040C0003" w:tentative="1">
+    <w:lvl w:ilvl="7">
       <w:start w:val="1"/>
       <w:numFmt w:val="bullet"/>
       <w:lvlText w:val="o"/>
@@ -566,9 +530,10 @@
       </w:pPr>
       <w:rPr>
         <w:rFonts w:ascii="Courier New" w:hAnsi="Courier New" w:cs="Courier New" w:hint="default"/>
+        <w:rFonts w:cs="Courier New"/>
       </w:rPr>
     </w:lvl>
-    <w:lvl w:ilvl="8" w:tplc="040C0005" w:tentative="1">
+    <w:lvl w:ilvl="8">
       <w:start w:val="1"/>
       <w:numFmt w:val="bullet"/>
       <w:lvlText w:val=""/>
@@ -577,159 +542,164 @@
         <w:ind w:left="6480" w:hanging="360"/>
       </w:pPr>
       <w:rPr>
-        <w:rFonts w:ascii="Wingdings" w:hAnsi="Wingdings" w:hint="default"/>
+        <w:rFonts w:ascii="Wingdings" w:hAnsi="Wingdings" w:cs="Wingdings" w:hint="default"/>
       </w:rPr>
     </w:lvl>
   </w:abstractNum>
-  <w:abstractNum w:abstractNumId="1" w15:restartNumberingAfterBreak="0">
-    <w:nsid w:val="709837A4"/>
-    <w:multiLevelType w:val="hybridMultilevel"/>
-    <w:tmpl w:val="9D4864AE"/>
-    <w:lvl w:ilvl="0" w:tplc="0F7A0246">
-      <w:numFmt w:val="bullet"/>
-      <w:lvlText w:val="-"/>
-      <w:lvlJc w:val="left"/>
-      <w:pPr>
-        <w:ind w:left="720" w:hanging="360"/>
-      </w:pPr>
-      <w:rPr>
-        <w:rFonts w:ascii="Calibri" w:eastAsiaTheme="minorHAnsi" w:hAnsi="Calibri" w:cs="Calibri" w:hint="default"/>
-      </w:rPr>
-    </w:lvl>
-    <w:lvl w:ilvl="1" w:tplc="040C0003">
-      <w:start w:val="1"/>
-      <w:numFmt w:val="bullet"/>
-      <w:lvlText w:val="o"/>
-      <w:lvlJc w:val="left"/>
-      <w:pPr>
-        <w:ind w:left="1440" w:hanging="360"/>
-      </w:pPr>
-      <w:rPr>
-        <w:rFonts w:ascii="Courier New" w:hAnsi="Courier New" w:cs="Courier New" w:hint="default"/>
-      </w:rPr>
-    </w:lvl>
-    <w:lvl w:ilvl="2" w:tplc="040C0005" w:tentative="1">
-      <w:start w:val="1"/>
-      <w:numFmt w:val="bullet"/>
-      <w:lvlText w:val=""/>
-      <w:lvlJc w:val="left"/>
-      <w:pPr>
-        <w:ind w:left="2160" w:hanging="360"/>
-      </w:pPr>
-      <w:rPr>
-        <w:rFonts w:ascii="Wingdings" w:hAnsi="Wingdings" w:hint="default"/>
-      </w:rPr>
-    </w:lvl>
-    <w:lvl w:ilvl="3" w:tplc="040C0001" w:tentative="1">
-      <w:start w:val="1"/>
-      <w:numFmt w:val="bullet"/>
-      <w:lvlText w:val=""/>
-      <w:lvlJc w:val="left"/>
-      <w:pPr>
-        <w:ind w:left="2880" w:hanging="360"/>
-      </w:pPr>
-      <w:rPr>
-        <w:rFonts w:ascii="Symbol" w:hAnsi="Symbol" w:hint="default"/>
-      </w:rPr>
-    </w:lvl>
-    <w:lvl w:ilvl="4" w:tplc="040C0003" w:tentative="1">
-      <w:start w:val="1"/>
-      <w:numFmt w:val="bullet"/>
-      <w:lvlText w:val="o"/>
-      <w:lvlJc w:val="left"/>
-      <w:pPr>
-        <w:ind w:left="3600" w:hanging="360"/>
-      </w:pPr>
-      <w:rPr>
-        <w:rFonts w:ascii="Courier New" w:hAnsi="Courier New" w:cs="Courier New" w:hint="default"/>
-      </w:rPr>
-    </w:lvl>
-    <w:lvl w:ilvl="5" w:tplc="040C0005" w:tentative="1">
-      <w:start w:val="1"/>
-      <w:numFmt w:val="bullet"/>
-      <w:lvlText w:val=""/>
-      <w:lvlJc w:val="left"/>
-      <w:pPr>
-        <w:ind w:left="4320" w:hanging="360"/>
-      </w:pPr>
-      <w:rPr>
-        <w:rFonts w:ascii="Wingdings" w:hAnsi="Wingdings" w:hint="default"/>
-      </w:rPr>
-    </w:lvl>
-    <w:lvl w:ilvl="6" w:tplc="040C0001" w:tentative="1">
-      <w:start w:val="1"/>
-      <w:numFmt w:val="bullet"/>
-      <w:lvlText w:val=""/>
-      <w:lvlJc w:val="left"/>
-      <w:pPr>
-        <w:ind w:left="5040" w:hanging="360"/>
-      </w:pPr>
-      <w:rPr>
-        <w:rFonts w:ascii="Symbol" w:hAnsi="Symbol" w:hint="default"/>
-      </w:rPr>
-    </w:lvl>
-    <w:lvl w:ilvl="7" w:tplc="040C0003" w:tentative="1">
-      <w:start w:val="1"/>
-      <w:numFmt w:val="bullet"/>
-      <w:lvlText w:val="o"/>
-      <w:lvlJc w:val="left"/>
-      <w:pPr>
-        <w:ind w:left="5760" w:hanging="360"/>
-      </w:pPr>
-      <w:rPr>
-        <w:rFonts w:ascii="Courier New" w:hAnsi="Courier New" w:cs="Courier New" w:hint="default"/>
-      </w:rPr>
-    </w:lvl>
-    <w:lvl w:ilvl="8" w:tplc="040C0005" w:tentative="1">
-      <w:start w:val="1"/>
-      <w:numFmt w:val="bullet"/>
-      <w:lvlText w:val=""/>
-      <w:lvlJc w:val="left"/>
-      <w:pPr>
-        <w:ind w:left="6480" w:hanging="360"/>
-      </w:pPr>
-      <w:rPr>
-        <w:rFonts w:ascii="Wingdings" w:hAnsi="Wingdings" w:hint="default"/>
-      </w:rPr>
+  <w:abstractNum w:abstractNumId="2">
+    <w:lvl w:ilvl="0">
+      <w:start w:val="1"/>
+      <w:numFmt w:val="none"/>
+      <w:suff w:val="nothing"/>
+      <w:lvlText w:val=""/>
+      <w:lvlJc w:val="left"/>
+      <w:pPr>
+        <w:tabs>
+          <w:tab w:val="num" w:pos="432"/>
+        </w:tabs>
+        <w:ind w:left="432" w:hanging="432"/>
+      </w:pPr>
+    </w:lvl>
+    <w:lvl w:ilvl="1">
+      <w:start w:val="1"/>
+      <w:numFmt w:val="none"/>
+      <w:suff w:val="nothing"/>
+      <w:lvlText w:val=""/>
+      <w:lvlJc w:val="left"/>
+      <w:pPr>
+        <w:tabs>
+          <w:tab w:val="num" w:pos="576"/>
+        </w:tabs>
+        <w:ind w:left="576" w:hanging="576"/>
+      </w:pPr>
+    </w:lvl>
+    <w:lvl w:ilvl="2">
+      <w:start w:val="1"/>
+      <w:numFmt w:val="none"/>
+      <w:suff w:val="nothing"/>
+      <w:lvlText w:val=""/>
+      <w:lvlJc w:val="left"/>
+      <w:pPr>
+        <w:tabs>
+          <w:tab w:val="num" w:pos="720"/>
+        </w:tabs>
+        <w:ind w:left="720" w:hanging="720"/>
+      </w:pPr>
+    </w:lvl>
+    <w:lvl w:ilvl="3">
+      <w:start w:val="1"/>
+      <w:numFmt w:val="none"/>
+      <w:suff w:val="nothing"/>
+      <w:lvlText w:val=""/>
+      <w:lvlJc w:val="left"/>
+      <w:pPr>
+        <w:tabs>
+          <w:tab w:val="num" w:pos="864"/>
+        </w:tabs>
+        <w:ind w:left="864" w:hanging="864"/>
+      </w:pPr>
+    </w:lvl>
+    <w:lvl w:ilvl="4">
+      <w:start w:val="1"/>
+      <w:numFmt w:val="none"/>
+      <w:suff w:val="nothing"/>
+      <w:lvlText w:val=""/>
+      <w:lvlJc w:val="left"/>
+      <w:pPr>
+        <w:tabs>
+          <w:tab w:val="num" w:pos="1008"/>
+        </w:tabs>
+        <w:ind w:left="1008" w:hanging="1008"/>
+      </w:pPr>
+    </w:lvl>
+    <w:lvl w:ilvl="5">
+      <w:start w:val="1"/>
+      <w:numFmt w:val="none"/>
+      <w:suff w:val="nothing"/>
+      <w:lvlText w:val=""/>
+      <w:lvlJc w:val="left"/>
+      <w:pPr>
+        <w:tabs>
+          <w:tab w:val="num" w:pos="1152"/>
+        </w:tabs>
+        <w:ind w:left="1152" w:hanging="1152"/>
+      </w:pPr>
+    </w:lvl>
+    <w:lvl w:ilvl="6">
+      <w:start w:val="1"/>
+      <w:numFmt w:val="none"/>
+      <w:suff w:val="nothing"/>
+      <w:lvlText w:val=""/>
+      <w:lvlJc w:val="left"/>
+      <w:pPr>
+        <w:tabs>
+          <w:tab w:val="num" w:pos="1296"/>
+        </w:tabs>
+        <w:ind w:left="1296" w:hanging="1296"/>
+      </w:pPr>
+    </w:lvl>
+    <w:lvl w:ilvl="7">
+      <w:start w:val="1"/>
+      <w:numFmt w:val="none"/>
+      <w:suff w:val="nothing"/>
+      <w:lvlText w:val=""/>
+      <w:lvlJc w:val="left"/>
+      <w:pPr>
+        <w:tabs>
+          <w:tab w:val="num" w:pos="1440"/>
+        </w:tabs>
+        <w:ind w:left="1440" w:hanging="1440"/>
+      </w:pPr>
+    </w:lvl>
+    <w:lvl w:ilvl="8">
+      <w:start w:val="1"/>
+      <w:numFmt w:val="none"/>
+      <w:suff w:val="nothing"/>
+      <w:lvlText w:val=""/>
+      <w:lvlJc w:val="left"/>
+      <w:pPr>
+        <w:tabs>
+          <w:tab w:val="num" w:pos="1584"/>
+        </w:tabs>
+        <w:ind w:left="1584" w:hanging="1584"/>
+      </w:pPr>
     </w:lvl>
   </w:abstractNum>
   <w:num w:numId="1">
     <w:abstractNumId w:val="1"/>
   </w:num>
   <w:num w:numId="2">
-    <w:abstractNumId w:val="0"/>
+    <w:abstractNumId w:val="2"/>
   </w:num>
 </w:numbering>
 </file>
 
 <file path=word/styles.xml><?xml version="1.0" encoding="utf-8"?>
-<w:styles xmlns:mc="http://schemas.openxmlformats.org/markup-compatibility/2006" xmlns:r="http://schemas.openxmlformats.org/officeDocument/2006/relationships" xmlns:w="http://schemas.openxmlformats.org/wordprocessingml/2006/main" xmlns:w14="http://schemas.microsoft.com/office/word/2010/wordml" xmlns:w15="http://schemas.microsoft.com/office/word/2012/wordml" xmlns:w16cid="http://schemas.microsoft.com/office/word/2016/wordml/cid" xmlns:w16se="http://schemas.microsoft.com/office/word/2015/wordml/symex" mc:Ignorable="w14 w15 w16se w16cid">
+<w:styles xmlns:w="http://schemas.openxmlformats.org/wordprocessingml/2006/main" xmlns:w14="http://schemas.microsoft.com/office/word/2010/wordml" xmlns:mc="http://schemas.openxmlformats.org/markup-compatibility/2006" mc:Ignorable="w14">
   <w:docDefaults>
     <w:rPrDefault>
       <w:rPr>
-        <w:rFonts w:asciiTheme="minorHAnsi" w:eastAsiaTheme="minorHAnsi" w:hAnsiTheme="minorHAnsi" w:cstheme="minorBidi"/>
+        <w:rFonts w:ascii="Calibri" w:hAnsi="Calibri" w:eastAsia="Calibri" w:cs="" w:asciiTheme="minorHAnsi" w:cstheme="minorBidi" w:eastAsiaTheme="minorHAnsi" w:hAnsiTheme="minorHAnsi"/>
         <w:sz w:val="22"/>
         <w:szCs w:val="22"/>
         <w:lang w:val="fr-FR" w:eastAsia="en-US" w:bidi="ar-SA"/>
       </w:rPr>
     </w:rPrDefault>
     <w:pPrDefault>
-      <w:pPr>
-        <w:spacing w:after="160" w:line="259" w:lineRule="auto"/>
-      </w:pPr>
+      <w:pPr/>
     </w:pPrDefault>
   </w:docDefaults>
   <w:latentStyles w:defLockedState="0" w:defUIPriority="99" w:defSemiHidden="0" w:defUnhideWhenUsed="0" w:defQFormat="0" w:count="375">
     <w:lsdException w:name="Normal" w:uiPriority="0" w:qFormat="1"/>
     <w:lsdException w:name="heading 1" w:uiPriority="9" w:qFormat="1"/>
-    <w:lsdException w:name="heading 2" w:semiHidden="1" w:uiPriority="9" w:unhideWhenUsed="1" w:qFormat="1"/>
-    <w:lsdException w:name="heading 3" w:semiHidden="1" w:uiPriority="9" w:unhideWhenUsed="1" w:qFormat="1"/>
-    <w:lsdException w:name="heading 4" w:semiHidden="1" w:uiPriority="9" w:unhideWhenUsed="1" w:qFormat="1"/>
-    <w:lsdException w:name="heading 5" w:semiHidden="1" w:uiPriority="9" w:unhideWhenUsed="1" w:qFormat="1"/>
-    <w:lsdException w:name="heading 6" w:semiHidden="1" w:uiPriority="9" w:unhideWhenUsed="1" w:qFormat="1"/>
-    <w:lsdException w:name="heading 7" w:semiHidden="1" w:uiPriority="9" w:unhideWhenUsed="1" w:qFormat="1"/>
-    <w:lsdException w:name="heading 8" w:semiHidden="1" w:uiPriority="9" w:unhideWhenUsed="1" w:qFormat="1"/>
-    <w:lsdException w:name="heading 9" w:semiHidden="1" w:uiPriority="9" w:unhideWhenUsed="1" w:qFormat="1"/>
+    <w:lsdException w:name="heading 2" w:uiPriority="9" w:semiHidden="1" w:unhideWhenUsed="1" w:qFormat="1"/>
+    <w:lsdException w:name="heading 3" w:uiPriority="9" w:semiHidden="1" w:unhideWhenUsed="1" w:qFormat="1"/>
+    <w:lsdException w:name="heading 4" w:uiPriority="9" w:semiHidden="1" w:unhideWhenUsed="1" w:qFormat="1"/>
+    <w:lsdException w:name="heading 5" w:uiPriority="9" w:semiHidden="1" w:unhideWhenUsed="1" w:qFormat="1"/>
+    <w:lsdException w:name="heading 6" w:uiPriority="9" w:semiHidden="1" w:unhideWhenUsed="1" w:qFormat="1"/>
+    <w:lsdException w:name="heading 7" w:uiPriority="9" w:semiHidden="1" w:unhideWhenUsed="1" w:qFormat="1"/>
+    <w:lsdException w:name="heading 8" w:uiPriority="9" w:semiHidden="1" w:unhideWhenUsed="1" w:qFormat="1"/>
+    <w:lsdException w:name="heading 9" w:uiPriority="9" w:semiHidden="1" w:unhideWhenUsed="1" w:qFormat="1"/>
     <w:lsdException w:name="index 1" w:semiHidden="1" w:unhideWhenUsed="1"/>
     <w:lsdException w:name="index 2" w:semiHidden="1" w:unhideWhenUsed="1"/>
     <w:lsdException w:name="index 3" w:semiHidden="1" w:unhideWhenUsed="1"/>
@@ -739,22 +709,22 @@
     <w:lsdException w:name="index 7" w:semiHidden="1" w:unhideWhenUsed="1"/>
     <w:lsdException w:name="index 8" w:semiHidden="1" w:unhideWhenUsed="1"/>
     <w:lsdException w:name="index 9" w:semiHidden="1" w:unhideWhenUsed="1"/>
-    <w:lsdException w:name="toc 1" w:semiHidden="1" w:uiPriority="39" w:unhideWhenUsed="1"/>
-    <w:lsdException w:name="toc 2" w:semiHidden="1" w:uiPriority="39" w:unhideWhenUsed="1"/>
-    <w:lsdException w:name="toc 3" w:semiHidden="1" w:uiPriority="39" w:unhideWhenUsed="1"/>
-    <w:lsdException w:name="toc 4" w:semiHidden="1" w:uiPriority="39" w:unhideWhenUsed="1"/>
-    <w:lsdException w:name="toc 5" w:semiHidden="1" w:uiPriority="39" w:unhideWhenUsed="1"/>
-    <w:lsdException w:name="toc 6" w:semiHidden="1" w:uiPriority="39" w:unhideWhenUsed="1"/>
-    <w:lsdException w:name="toc 7" w:semiHidden="1" w:uiPriority="39" w:unhideWhenUsed="1"/>
-    <w:lsdException w:name="toc 8" w:semiHidden="1" w:uiPriority="39" w:unhideWhenUsed="1"/>
-    <w:lsdException w:name="toc 9" w:semiHidden="1" w:uiPriority="39" w:unhideWhenUsed="1"/>
+    <w:lsdException w:name="toc 1" w:uiPriority="39" w:semiHidden="1" w:unhideWhenUsed="1"/>
+    <w:lsdException w:name="toc 2" w:uiPriority="39" w:semiHidden="1" w:unhideWhenUsed="1"/>
+    <w:lsdException w:name="toc 3" w:uiPriority="39" w:semiHidden="1" w:unhideWhenUsed="1"/>
+    <w:lsdException w:name="toc 4" w:uiPriority="39" w:semiHidden="1" w:unhideWhenUsed="1"/>
+    <w:lsdException w:name="toc 5" w:uiPriority="39" w:semiHidden="1" w:unhideWhenUsed="1"/>
+    <w:lsdException w:name="toc 6" w:uiPriority="39" w:semiHidden="1" w:unhideWhenUsed="1"/>
+    <w:lsdException w:name="toc 7" w:uiPriority="39" w:semiHidden="1" w:unhideWhenUsed="1"/>
+    <w:lsdException w:name="toc 8" w:uiPriority="39" w:semiHidden="1" w:unhideWhenUsed="1"/>
+    <w:lsdException w:name="toc 9" w:uiPriority="39" w:semiHidden="1" w:unhideWhenUsed="1"/>
     <w:lsdException w:name="Normal Indent" w:semiHidden="1" w:unhideWhenUsed="1"/>
     <w:lsdException w:name="footnote text" w:semiHidden="1" w:unhideWhenUsed="1"/>
     <w:lsdException w:name="annotation text" w:semiHidden="1" w:unhideWhenUsed="1"/>
     <w:lsdException w:name="header" w:semiHidden="1" w:unhideWhenUsed="1"/>
     <w:lsdException w:name="footer" w:semiHidden="1" w:unhideWhenUsed="1"/>
     <w:lsdException w:name="index heading" w:semiHidden="1" w:unhideWhenUsed="1"/>
-    <w:lsdException w:name="caption" w:semiHidden="1" w:uiPriority="35" w:unhideWhenUsed="1" w:qFormat="1"/>
+    <w:lsdException w:name="caption" w:uiPriority="35" w:semiHidden="1" w:unhideWhenUsed="1" w:qFormat="1"/>
     <w:lsdException w:name="table of figures" w:semiHidden="1" w:unhideWhenUsed="1"/>
     <w:lsdException w:name="envelope address" w:semiHidden="1" w:unhideWhenUsed="1"/>
     <w:lsdException w:name="envelope return" w:semiHidden="1" w:unhideWhenUsed="1"/>
@@ -785,7 +755,7 @@
     <w:lsdException w:name="Title" w:uiPriority="10" w:qFormat="1"/>
     <w:lsdException w:name="Closing" w:semiHidden="1" w:unhideWhenUsed="1"/>
     <w:lsdException w:name="Signature" w:semiHidden="1" w:unhideWhenUsed="1"/>
-    <w:lsdException w:name="Default Paragraph Font" w:semiHidden="1" w:uiPriority="1" w:unhideWhenUsed="1"/>
+    <w:lsdException w:name="Default Paragraph Font" w:uiPriority="1" w:semiHidden="1" w:unhideWhenUsed="1"/>
     <w:lsdException w:name="Body Text" w:semiHidden="1" w:unhideWhenUsed="1"/>
     <w:lsdException w:name="Body Text Indent" w:semiHidden="1" w:unhideWhenUsed="1"/>
     <w:lsdException w:name="List Continue" w:semiHidden="1" w:unhideWhenUsed="1"/>
@@ -985,8 +955,8 @@
     <w:lsdException w:name="Subtle Reference" w:uiPriority="31" w:qFormat="1"/>
     <w:lsdException w:name="Intense Reference" w:uiPriority="32" w:qFormat="1"/>
     <w:lsdException w:name="Book Title" w:uiPriority="33" w:qFormat="1"/>
-    <w:lsdException w:name="Bibliography" w:semiHidden="1" w:uiPriority="37" w:unhideWhenUsed="1"/>
-    <w:lsdException w:name="TOC Heading" w:semiHidden="1" w:uiPriority="39" w:unhideWhenUsed="1" w:qFormat="1"/>
+    <w:lsdException w:name="Bibliography" w:uiPriority="37" w:semiHidden="1" w:unhideWhenUsed="1"/>
+    <w:lsdException w:name="TOC Heading" w:uiPriority="39" w:semiHidden="1" w:unhideWhenUsed="1" w:qFormat="1"/>
     <w:lsdException w:name="Plain Table 1" w:uiPriority="41"/>
     <w:lsdException w:name="Plain Table 2" w:uiPriority="42"/>
     <w:lsdException w:name="Plain Table 3" w:uiPriority="43"/>
@@ -1096,18 +1066,31 @@
     <w:lsdException w:name="Hashtag" w:semiHidden="1" w:unhideWhenUsed="1"/>
     <w:lsdException w:name="Unresolved Mention" w:semiHidden="1" w:unhideWhenUsed="1"/>
   </w:latentStyles>
-  <w:style w:type="paragraph" w:default="1" w:styleId="Normal">
+  <w:style w:type="paragraph" w:styleId="Normal" w:default="1">
     <w:name w:val="Normal"/>
     <w:qFormat/>
+    <w:pPr>
+      <w:widowControl/>
+      <w:bidi w:val="0"/>
+      <w:spacing w:lineRule="auto" w:line="259" w:before="0" w:after="160"/>
+      <w:jc w:val="left"/>
+    </w:pPr>
+    <w:rPr>
+      <w:rFonts w:ascii="Calibri" w:hAnsi="Calibri" w:eastAsia="Calibri" w:cs="" w:asciiTheme="minorHAnsi" w:cstheme="minorBidi" w:eastAsiaTheme="minorHAnsi" w:hAnsiTheme="minorHAnsi"/>
+      <w:color w:val="auto"/>
+      <w:sz w:val="22"/>
+      <w:szCs w:val="22"/>
+      <w:lang w:val="fr-FR" w:eastAsia="en-US" w:bidi="ar-SA"/>
+    </w:rPr>
   </w:style>
   <w:style w:type="paragraph" w:styleId="Titre1">
-    <w:name w:val="heading 1"/>
+    <w:name w:val="Heading 1"/>
     <w:basedOn w:val="Normal"/>
     <w:next w:val="Normal"/>
     <w:link w:val="Titre1Car"/>
     <w:uiPriority w:val="9"/>
     <w:qFormat/>
-    <w:rsid w:val="00CB0131"/>
+    <w:rsid w:val="00cb0131"/>
     <w:pPr>
       <w:keepNext/>
       <w:keepLines/>
@@ -1115,16 +1098,185 @@
       <w:outlineLvl w:val="0"/>
     </w:pPr>
     <w:rPr>
-      <w:rFonts w:asciiTheme="majorHAnsi" w:eastAsiaTheme="majorEastAsia" w:hAnsiTheme="majorHAnsi" w:cstheme="majorBidi"/>
-      <w:color w:val="2F5496" w:themeColor="accent1" w:themeShade="BF"/>
+      <w:rFonts w:ascii="Calibri Light" w:hAnsi="Calibri Light" w:eastAsia="" w:cs="" w:asciiTheme="majorHAnsi" w:cstheme="majorBidi" w:eastAsiaTheme="majorEastAsia" w:hAnsiTheme="majorHAnsi"/>
+      <w:color w:val="2F5496" w:themeColor="accent1" w:themeShade="bf"/>
       <w:sz w:val="32"/>
       <w:szCs w:val="32"/>
     </w:rPr>
   </w:style>
-  <w:style w:type="character" w:default="1" w:styleId="Policepardfaut">
+  <w:style w:type="character" w:styleId="DefaultParagraphFont" w:default="1">
     <w:name w:val="Default Paragraph Font"/>
     <w:uiPriority w:val="1"/>
     <w:unhideWhenUsed/>
+    <w:qFormat/>
+    <w:rPr/>
+  </w:style>
+  <w:style w:type="character" w:styleId="Titre1Car" w:customStyle="1">
+    <w:name w:val="Titre 1 Car"/>
+    <w:basedOn w:val="DefaultParagraphFont"/>
+    <w:link w:val="Titre1"/>
+    <w:uiPriority w:val="9"/>
+    <w:qFormat/>
+    <w:rsid w:val="00cb0131"/>
+    <w:rPr>
+      <w:rFonts w:ascii="Calibri Light" w:hAnsi="Calibri Light" w:eastAsia="" w:cs="" w:asciiTheme="majorHAnsi" w:cstheme="majorBidi" w:eastAsiaTheme="majorEastAsia" w:hAnsiTheme="majorHAnsi"/>
+      <w:color w:val="2F5496" w:themeColor="accent1" w:themeShade="bf"/>
+      <w:sz w:val="32"/>
+      <w:szCs w:val="32"/>
+    </w:rPr>
+  </w:style>
+  <w:style w:type="character" w:styleId="ListLabel1">
+    <w:name w:val="ListLabel 1"/>
+    <w:qFormat/>
+    <w:rPr>
+      <w:rFonts w:eastAsia="Calibri" w:cs="Calibri"/>
+    </w:rPr>
+  </w:style>
+  <w:style w:type="character" w:styleId="ListLabel2">
+    <w:name w:val="ListLabel 2"/>
+    <w:qFormat/>
+    <w:rPr>
+      <w:rFonts w:cs="Courier New"/>
+    </w:rPr>
+  </w:style>
+  <w:style w:type="character" w:styleId="ListLabel3">
+    <w:name w:val="ListLabel 3"/>
+    <w:qFormat/>
+    <w:rPr>
+      <w:rFonts w:cs="Courier New"/>
+    </w:rPr>
+  </w:style>
+  <w:style w:type="character" w:styleId="ListLabel4">
+    <w:name w:val="ListLabel 4"/>
+    <w:qFormat/>
+    <w:rPr>
+      <w:rFonts w:cs="Courier New"/>
+    </w:rPr>
+  </w:style>
+  <w:style w:type="character" w:styleId="ListLabel5">
+    <w:name w:val="ListLabel 5"/>
+    <w:qFormat/>
+    <w:rPr>
+      <w:rFonts w:eastAsia="Calibri" w:cs="Calibri"/>
+    </w:rPr>
+  </w:style>
+  <w:style w:type="character" w:styleId="ListLabel6">
+    <w:name w:val="ListLabel 6"/>
+    <w:qFormat/>
+    <w:rPr>
+      <w:rFonts w:cs="Courier New"/>
+    </w:rPr>
+  </w:style>
+  <w:style w:type="character" w:styleId="ListLabel7">
+    <w:name w:val="ListLabel 7"/>
+    <w:qFormat/>
+    <w:rPr>
+      <w:rFonts w:cs="Courier New"/>
+    </w:rPr>
+  </w:style>
+  <w:style w:type="character" w:styleId="ListLabel8">
+    <w:name w:val="ListLabel 8"/>
+    <w:qFormat/>
+    <w:rPr>
+      <w:rFonts w:cs="Courier New"/>
+    </w:rPr>
+  </w:style>
+  <w:style w:type="paragraph" w:styleId="Titre">
+    <w:name w:val="Titre"/>
+    <w:basedOn w:val="Normal"/>
+    <w:next w:val="Corpsdetexte"/>
+    <w:qFormat/>
+    <w:pPr>
+      <w:keepNext/>
+      <w:spacing w:before="240" w:after="120"/>
+    </w:pPr>
+    <w:rPr>
+      <w:rFonts w:ascii="Liberation Sans" w:hAnsi="Liberation Sans" w:eastAsia="Noto Sans CJK SC Regular" w:cs="FreeSans"/>
+      <w:sz w:val="28"/>
+      <w:szCs w:val="28"/>
+    </w:rPr>
+  </w:style>
+  <w:style w:type="paragraph" w:styleId="Corpsdetexte">
+    <w:name w:val="Body Text"/>
+    <w:basedOn w:val="Normal"/>
+    <w:pPr>
+      <w:spacing w:lineRule="auto" w:line="288" w:before="0" w:after="140"/>
+    </w:pPr>
+    <w:rPr/>
+  </w:style>
+  <w:style w:type="paragraph" w:styleId="Liste">
+    <w:name w:val="List"/>
+    <w:basedOn w:val="Corpsdetexte"/>
+    <w:pPr/>
+    <w:rPr>
+      <w:rFonts w:cs="FreeSans"/>
+    </w:rPr>
+  </w:style>
+  <w:style w:type="paragraph" w:styleId="Lgende">
+    <w:name w:val="Caption"/>
+    <w:basedOn w:val="Normal"/>
+    <w:qFormat/>
+    <w:pPr>
+      <w:suppressLineNumbers/>
+      <w:spacing w:before="120" w:after="120"/>
+    </w:pPr>
+    <w:rPr>
+      <w:rFonts w:cs="FreeSans"/>
+      <w:i/>
+      <w:iCs/>
+      <w:sz w:val="24"/>
+      <w:szCs w:val="24"/>
+    </w:rPr>
+  </w:style>
+  <w:style w:type="paragraph" w:styleId="Index">
+    <w:name w:val="Index"/>
+    <w:basedOn w:val="Normal"/>
+    <w:qFormat/>
+    <w:pPr>
+      <w:suppressLineNumbers/>
+    </w:pPr>
+    <w:rPr>
+      <w:rFonts w:cs="FreeSans"/>
+    </w:rPr>
+  </w:style>
+  <w:style w:type="paragraph" w:styleId="ListParagraph">
+    <w:name w:val="List Paragraph"/>
+    <w:basedOn w:val="Normal"/>
+    <w:uiPriority w:val="34"/>
+    <w:qFormat/>
+    <w:rsid w:val="00984bcb"/>
+    <w:pPr>
+      <w:spacing w:before="0" w:after="160"/>
+      <w:ind w:left="720" w:hanging="0"/>
+      <w:contextualSpacing/>
+    </w:pPr>
+    <w:rPr/>
+  </w:style>
+  <w:style w:type="paragraph" w:styleId="NoSpacing">
+    <w:name w:val="No Spacing"/>
+    <w:uiPriority w:val="1"/>
+    <w:qFormat/>
+    <w:rsid w:val="0050466b"/>
+    <w:pPr>
+      <w:widowControl/>
+      <w:bidi w:val="0"/>
+      <w:spacing w:lineRule="auto" w:line="240" w:before="0" w:after="0"/>
+      <w:jc w:val="left"/>
+    </w:pPr>
+    <w:rPr>
+      <w:rFonts w:ascii="Calibri" w:hAnsi="Calibri" w:eastAsia="Calibri" w:cs="" w:asciiTheme="minorHAnsi" w:cstheme="minorBidi" w:eastAsiaTheme="minorHAnsi" w:hAnsiTheme="minorHAnsi"/>
+      <w:color w:val="auto"/>
+      <w:sz w:val="22"/>
+      <w:szCs w:val="22"/>
+      <w:lang w:val="fr-FR" w:eastAsia="en-US" w:bidi="ar-SA"/>
+    </w:rPr>
+  </w:style>
+  <w:style w:type="numbering" w:styleId="NoList" w:default="1">
+    <w:name w:val="No List"/>
+    <w:uiPriority w:val="99"/>
+    <w:semiHidden/>
+    <w:unhideWhenUsed/>
+    <w:qFormat/>
   </w:style>
   <w:style w:type="table" w:default="1" w:styleId="TableauNormal">
     <w:name w:val="Normal Table"/>
@@ -1140,45 +1292,6 @@
         <w:right w:w="108" w:type="dxa"/>
       </w:tblCellMar>
     </w:tblPr>
-  </w:style>
-  <w:style w:type="numbering" w:default="1" w:styleId="Aucuneliste">
-    <w:name w:val="No List"/>
-    <w:uiPriority w:val="99"/>
-    <w:semiHidden/>
-    <w:unhideWhenUsed/>
-  </w:style>
-  <w:style w:type="character" w:customStyle="1" w:styleId="Titre1Car">
-    <w:name w:val="Titre 1 Car"/>
-    <w:basedOn w:val="Policepardfaut"/>
-    <w:link w:val="Titre1"/>
-    <w:uiPriority w:val="9"/>
-    <w:rsid w:val="00CB0131"/>
-    <w:rPr>
-      <w:rFonts w:asciiTheme="majorHAnsi" w:eastAsiaTheme="majorEastAsia" w:hAnsiTheme="majorHAnsi" w:cstheme="majorBidi"/>
-      <w:color w:val="2F5496" w:themeColor="accent1" w:themeShade="BF"/>
-      <w:sz w:val="32"/>
-      <w:szCs w:val="32"/>
-    </w:rPr>
-  </w:style>
-  <w:style w:type="paragraph" w:styleId="Paragraphedeliste">
-    <w:name w:val="List Paragraph"/>
-    <w:basedOn w:val="Normal"/>
-    <w:uiPriority w:val="34"/>
-    <w:qFormat/>
-    <w:rsid w:val="00984BCB"/>
-    <w:pPr>
-      <w:ind w:left="720"/>
-      <w:contextualSpacing/>
-    </w:pPr>
-  </w:style>
-  <w:style w:type="paragraph" w:styleId="Sansinterligne">
-    <w:name w:val="No Spacing"/>
-    <w:uiPriority w:val="1"/>
-    <w:qFormat/>
-    <w:rsid w:val="0050466B"/>
-    <w:pPr>
-      <w:spacing w:after="0" w:line="240" w:lineRule="auto"/>
-    </w:pPr>
   </w:style>
 </w:styles>
 </file>

</xml_diff>

<commit_message>
Corrections de fautes dans la partie Approche Utilisée - Ajout de la partie avantages et inconvénients
</commit_message>
<xml_diff>
--- a/Synthèse Article.docx
+++ b/Synthèse Article.docx
@@ -1,440 +1,591 @@
 
 <file path=word/document.xml><?xml version="1.0" encoding="utf-8"?>
-<w:document xmlns:o="urn:schemas-microsoft-com:office:office" xmlns:r="http://schemas.openxmlformats.org/officeDocument/2006/relationships" xmlns:v="urn:schemas-microsoft-com:vml" xmlns:w="http://schemas.openxmlformats.org/wordprocessingml/2006/main" xmlns:w10="urn:schemas-microsoft-com:office:word" xmlns:wp="http://schemas.openxmlformats.org/drawingml/2006/wordprocessingDrawing" xmlns:wps="http://schemas.microsoft.com/office/word/2010/wordprocessingShape" xmlns:wpg="http://schemas.microsoft.com/office/word/2010/wordprocessingGroup" xmlns:mc="http://schemas.openxmlformats.org/markup-compatibility/2006" xmlns:wp14="http://schemas.microsoft.com/office/word/2010/wordprocessingDrawing" xmlns:w14="http://schemas.microsoft.com/office/word/2010/wordml" mc:Ignorable="w14 wp14">
+<w:document xmlns:wpc="http://schemas.microsoft.com/office/word/2010/wordprocessingCanvas" xmlns:cx="http://schemas.microsoft.com/office/drawing/2014/chartex" xmlns:cx1="http://schemas.microsoft.com/office/drawing/2015/9/8/chartex" xmlns:cx2="http://schemas.microsoft.com/office/drawing/2015/10/21/chartex" xmlns:cx3="http://schemas.microsoft.com/office/drawing/2016/5/9/chartex" xmlns:cx4="http://schemas.microsoft.com/office/drawing/2016/5/10/chartex" xmlns:cx5="http://schemas.microsoft.com/office/drawing/2016/5/11/chartex" xmlns:cx6="http://schemas.microsoft.com/office/drawing/2016/5/12/chartex" xmlns:cx7="http://schemas.microsoft.com/office/drawing/2016/5/13/chartex" xmlns:cx8="http://schemas.microsoft.com/office/drawing/2016/5/14/chartex" xmlns:mc="http://schemas.openxmlformats.org/markup-compatibility/2006" xmlns:aink="http://schemas.microsoft.com/office/drawing/2016/ink" xmlns:am3d="http://schemas.microsoft.com/office/drawing/2017/model3d" xmlns:o="urn:schemas-microsoft-com:office:office" xmlns:r="http://schemas.openxmlformats.org/officeDocument/2006/relationships" xmlns:m="http://schemas.openxmlformats.org/officeDocument/2006/math" xmlns:v="urn:schemas-microsoft-com:vml" xmlns:wp14="http://schemas.microsoft.com/office/word/2010/wordprocessingDrawing" xmlns:wp="http://schemas.openxmlformats.org/drawingml/2006/wordprocessingDrawing" xmlns:w10="urn:schemas-microsoft-com:office:word" xmlns:w="http://schemas.openxmlformats.org/wordprocessingml/2006/main" xmlns:w14="http://schemas.microsoft.com/office/word/2010/wordml" xmlns:w15="http://schemas.microsoft.com/office/word/2012/wordml" xmlns:w16cid="http://schemas.microsoft.com/office/word/2016/wordml/cid" xmlns:w16se="http://schemas.microsoft.com/office/word/2015/wordml/symex" xmlns:wpg="http://schemas.microsoft.com/office/word/2010/wordprocessingGroup" xmlns:wpi="http://schemas.microsoft.com/office/word/2010/wordprocessingInk" xmlns:wne="http://schemas.microsoft.com/office/word/2006/wordml" xmlns:wps="http://schemas.microsoft.com/office/word/2010/wordprocessingShape" mc:Ignorable="w14 w15 w16se w16cid wp14">
   <w:body>
     <w:p>
       <w:pPr>
         <w:pStyle w:val="Titre1"/>
-        <w:spacing w:before="240" w:after="0"/>
-        <w:rPr/>
-      </w:pPr>
-      <w:r>
-        <w:rPr/>
+      </w:pPr>
+      <w:r>
         <w:t>Objectifs</w:t>
       </w:r>
     </w:p>
     <w:p>
       <w:pPr>
-        <w:pStyle w:val="Normal"/>
         <w:jc w:val="both"/>
-        <w:rPr/>
-      </w:pPr>
-      <w:r>
-        <w:rPr/>
-        <w:t>Respect de l’environnement, réduction de la pollution et amélioration des  infrastructures de transport font parti des thèmes majeurs de nos sociétés modernes, des propositions techniques se multiplies afin d’y répondre au mieux. L’implémentation de structures de l’information et de la communication dans le réseaux électrique ainsi que le développement de véhicules électriques permettent de concevoir une nouvelle manière d’orga</w:t>
-      </w:r>
-      <w:r>
-        <w:rPr/>
-        <w:t>n</w:t>
-      </w:r>
-      <w:r>
-        <w:rPr/>
-        <w:t>i</w:t>
-      </w:r>
-      <w:r>
-        <w:rPr/>
-        <w:t>s</w:t>
-      </w:r>
-      <w:r>
-        <w:rPr/>
-        <w:t>er les déplacement</w:t>
-      </w:r>
-      <w:r>
-        <w:rPr/>
-        <w:t>s</w:t>
-      </w:r>
-      <w:r>
-        <w:rPr/>
-        <w:t xml:space="preserve"> à l’échelle d’un territoire.</w:t>
-      </w:r>
-    </w:p>
-    <w:p>
-      <w:pPr>
-        <w:pStyle w:val="Normal"/>
+      </w:pPr>
+      <w:r>
+        <w:t xml:space="preserve">Respect de l’environnement, réduction de la pollution et amélioration </w:t>
+      </w:r>
+      <w:proofErr w:type="gramStart"/>
+      <w:r>
+        <w:t>des  infrastructures</w:t>
+      </w:r>
+      <w:proofErr w:type="gramEnd"/>
+      <w:r>
+        <w:t xml:space="preserve"> de transport font </w:t>
+      </w:r>
+      <w:proofErr w:type="spellStart"/>
+      <w:r>
+        <w:t>parti</w:t>
+      </w:r>
+      <w:proofErr w:type="spellEnd"/>
+      <w:r>
+        <w:t xml:space="preserve"> des thèmes majeurs de nos sociétés modernes, des propositions techniques se multiplies afin d’y répondre au mieux. </w:t>
+      </w:r>
+      <w:r>
+        <w:t xml:space="preserve">L’implémentation de structures de l’information et de la communication dans </w:t>
+      </w:r>
+      <w:proofErr w:type="gramStart"/>
+      <w:r>
+        <w:t>le réseaux</w:t>
+      </w:r>
+      <w:proofErr w:type="gramEnd"/>
+      <w:r>
+        <w:t xml:space="preserve"> électrique ainsi que le développement de véhicules électriques permettent de concevoir une nouvelle manière d’organiser les déplacements à l’échelle d’un territoire.</w:t>
+      </w:r>
+    </w:p>
+    <w:p>
+      <w:pPr>
         <w:jc w:val="both"/>
-        <w:rPr/>
-      </w:pPr>
-      <w:r>
-        <w:rPr/>
-        <w:t xml:space="preserve">Cependant, des contraintes existent dû aux technologies employées, la porté des véhicules électriques est faible et le temps de charge des batteries est conséquent. </w:t>
-      </w:r>
-    </w:p>
-    <w:p>
-      <w:pPr>
-        <w:pStyle w:val="Normal"/>
+      </w:pPr>
+      <w:r>
+        <w:t>Cep</w:t>
+      </w:r>
+      <w:r>
+        <w:t xml:space="preserve">endant, des contraintes existent dû aux technologies employées, </w:t>
+      </w:r>
+      <w:proofErr w:type="gramStart"/>
+      <w:r>
+        <w:t xml:space="preserve">la </w:t>
+      </w:r>
+      <w:proofErr w:type="spellStart"/>
+      <w:r>
+        <w:t>porté</w:t>
+      </w:r>
+      <w:proofErr w:type="spellEnd"/>
+      <w:proofErr w:type="gramEnd"/>
+      <w:r>
+        <w:t xml:space="preserve"> des véhicules électriques est faible et le temps de charge des batteries est conséquent. </w:t>
+      </w:r>
+      <w:bookmarkStart w:id="0" w:name="_GoBack"/>
+      <w:bookmarkEnd w:id="0"/>
+    </w:p>
+    <w:p>
+      <w:pPr>
         <w:jc w:val="both"/>
-        <w:rPr/>
-      </w:pPr>
-      <w:r>
-        <w:rPr/>
-        <w:t>L’article « An efficient Itinerary Management Scheme for Electric Vehicles using ACO » écrit par Deepika Hooda et Neeraj Kumar de l’université de Thapar en Inde  tentent de déterminer un itinéraire optimal pour un véhicule électrique selon trois axes, la distance parcouru, le coût de charge et le temps  (charges et voyage) en s’appuyant sur l’algorithme des colonies de  fourmis.</w:t>
-      </w:r>
-    </w:p>
-    <w:p>
-      <w:pPr>
-        <w:pStyle w:val="Normal"/>
+      </w:pPr>
+      <w:r>
+        <w:t xml:space="preserve">L’article « An efficient </w:t>
+      </w:r>
+      <w:proofErr w:type="spellStart"/>
+      <w:r>
+        <w:t>Itinerary</w:t>
+      </w:r>
+      <w:proofErr w:type="spellEnd"/>
+      <w:r>
+        <w:t xml:space="preserve"> Management Scheme for Electric </w:t>
+      </w:r>
+      <w:proofErr w:type="spellStart"/>
+      <w:r>
+        <w:t>Vehicles</w:t>
+      </w:r>
+      <w:proofErr w:type="spellEnd"/>
+      <w:r>
+        <w:t xml:space="preserve"> </w:t>
+      </w:r>
+      <w:proofErr w:type="spellStart"/>
+      <w:r>
+        <w:t>using</w:t>
+      </w:r>
+      <w:proofErr w:type="spellEnd"/>
+      <w:r>
+        <w:t xml:space="preserve"> ACO » écrit </w:t>
+      </w:r>
+      <w:r>
+        <w:t xml:space="preserve">par </w:t>
+      </w:r>
+      <w:proofErr w:type="spellStart"/>
+      <w:r>
+        <w:t>Deepika</w:t>
+      </w:r>
+      <w:proofErr w:type="spellEnd"/>
+      <w:r>
+        <w:t xml:space="preserve"> </w:t>
+      </w:r>
+      <w:proofErr w:type="spellStart"/>
+      <w:r>
+        <w:t>Hooda</w:t>
+      </w:r>
+      <w:proofErr w:type="spellEnd"/>
+      <w:r>
+        <w:t xml:space="preserve"> et </w:t>
+      </w:r>
+      <w:proofErr w:type="spellStart"/>
+      <w:r>
+        <w:t>Neeraj</w:t>
+      </w:r>
+      <w:proofErr w:type="spellEnd"/>
+      <w:r>
+        <w:t xml:space="preserve"> Kumar de l’université de </w:t>
+      </w:r>
+      <w:proofErr w:type="spellStart"/>
+      <w:r>
+        <w:t>Thapar</w:t>
+      </w:r>
+      <w:proofErr w:type="spellEnd"/>
+      <w:r>
+        <w:t xml:space="preserve"> en </w:t>
+      </w:r>
+      <w:proofErr w:type="gramStart"/>
+      <w:r>
+        <w:t>Inde  tentent</w:t>
+      </w:r>
+      <w:proofErr w:type="gramEnd"/>
+      <w:r>
+        <w:t xml:space="preserve"> de déterminer un itinéraire optimal pour un véhicule électrique selon trois axes, la distance parcouru, le coût de charge et le temps  (charges et voyage) en s’appuyant sur l’algo</w:t>
+      </w:r>
+      <w:r>
+        <w:t>rithme des colonies de  fourmis.</w:t>
+      </w:r>
+    </w:p>
+    <w:p>
+      <w:pPr>
         <w:jc w:val="both"/>
-        <w:rPr/>
-      </w:pPr>
-      <w:r>
-        <w:rPr/>
+      </w:pPr>
+      <w:r>
         <w:t xml:space="preserve">Notre but, sera de synthétiser leur approche afin d’en ressortir les avantages, mais aussi les inconvénients qu’apporte cette contribution. </w:t>
       </w:r>
     </w:p>
     <w:p>
       <w:pPr>
         <w:pStyle w:val="Titre1"/>
-        <w:rPr/>
-      </w:pPr>
-      <w:r>
-        <w:rPr/>
+      </w:pPr>
+      <w:r>
         <w:t>Hypothèses et contraintes</w:t>
       </w:r>
     </w:p>
     <w:p>
       <w:pPr>
-        <w:pStyle w:val="ListParagraph"/>
+        <w:pStyle w:val="Paragraphedeliste"/>
         <w:numPr>
           <w:ilvl w:val="0"/>
           <w:numId w:val="1"/>
         </w:numPr>
-        <w:rPr/>
-      </w:pPr>
-      <w:r>
-        <w:rPr/>
+      </w:pPr>
+      <w:r>
         <w:t>Hypothèses :</w:t>
       </w:r>
     </w:p>
     <w:p>
       <w:pPr>
-        <w:pStyle w:val="ListParagraph"/>
+        <w:pStyle w:val="Paragraphedeliste"/>
         <w:numPr>
           <w:ilvl w:val="1"/>
           <w:numId w:val="1"/>
         </w:numPr>
-        <w:rPr/>
-      </w:pPr>
-      <w:r>
-        <w:rPr/>
-        <w:t>Un seul type de véhicule électrique (La méthode ne fait pas de différence entre les véhicules)</w:t>
-      </w:r>
-    </w:p>
-    <w:p>
-      <w:pPr>
-        <w:pStyle w:val="ListParagraph"/>
+      </w:pPr>
+      <w:r>
+        <w:t>Un seul type de véhicule électrique (La mét</w:t>
+      </w:r>
+      <w:r>
+        <w:t>hode ne fait pas de différence entre les véhicules)</w:t>
+      </w:r>
+    </w:p>
+    <w:p>
+      <w:pPr>
+        <w:pStyle w:val="Paragraphedeliste"/>
         <w:numPr>
           <w:ilvl w:val="1"/>
           <w:numId w:val="1"/>
         </w:numPr>
-        <w:rPr/>
-      </w:pPr>
-      <w:r>
-        <w:rPr/>
-        <w:t>Le conducteur doit se déplacer de bornes de recharge en bornes de recharge pour atteindre sa destination (</w:t>
-      </w:r>
-    </w:p>
-    <w:p>
-      <w:pPr>
-        <w:pStyle w:val="ListParagraph"/>
+      </w:pPr>
+      <w:r>
+        <w:t xml:space="preserve">Le conducteur doit se déplacer de bornes de recharge en bornes de recharge pour </w:t>
+      </w:r>
+      <w:proofErr w:type="gramStart"/>
+      <w:r>
+        <w:t>atteindre</w:t>
+      </w:r>
+      <w:proofErr w:type="gramEnd"/>
+      <w:r>
+        <w:t xml:space="preserve"> sa destination (</w:t>
+      </w:r>
+    </w:p>
+    <w:p>
+      <w:pPr>
+        <w:pStyle w:val="Paragraphedeliste"/>
         <w:numPr>
           <w:ilvl w:val="1"/>
           <w:numId w:val="1"/>
         </w:numPr>
-        <w:rPr/>
-      </w:pPr>
-      <w:r>
-        <w:rPr/>
-        <w:t>(possible) il n’y pas plus de 100 stations de recharges entre la source et la destination</w:t>
-      </w:r>
-    </w:p>
-    <w:p>
-      <w:pPr>
-        <w:pStyle w:val="ListParagraph"/>
-        <w:ind w:left="1440" w:hanging="0"/>
-        <w:rPr/>
-      </w:pPr>
-      <w:r>
-        <w:rPr/>
-      </w:r>
-    </w:p>
-    <w:p>
-      <w:pPr>
-        <w:pStyle w:val="ListParagraph"/>
+      </w:pPr>
+      <w:r>
+        <w:t>(</w:t>
+      </w:r>
+      <w:proofErr w:type="gramStart"/>
+      <w:r>
+        <w:t>possible</w:t>
+      </w:r>
+      <w:proofErr w:type="gramEnd"/>
+      <w:r>
+        <w:t>) il n’y pas plus de 100 stations de recharges entre la source et la destination</w:t>
+      </w:r>
+    </w:p>
+    <w:p>
+      <w:pPr>
+        <w:pStyle w:val="Paragraphedeliste"/>
+        <w:ind w:left="1440"/>
+      </w:pPr>
+    </w:p>
+    <w:p>
+      <w:pPr>
+        <w:pStyle w:val="Paragraphedeliste"/>
         <w:numPr>
           <w:ilvl w:val="0"/>
           <w:numId w:val="1"/>
         </w:numPr>
-        <w:rPr/>
-      </w:pPr>
-      <w:r>
-        <w:rPr/>
-        <w:t>Contraintes :</w:t>
-      </w:r>
-    </w:p>
-    <w:p>
-      <w:pPr>
-        <w:pStyle w:val="ListParagraph"/>
+      </w:pPr>
+      <w:r>
+        <w:t>Contra</w:t>
+      </w:r>
+      <w:r>
+        <w:t>intes :</w:t>
+      </w:r>
+    </w:p>
+    <w:p>
+      <w:pPr>
+        <w:pStyle w:val="Paragraphedeliste"/>
         <w:numPr>
           <w:ilvl w:val="1"/>
           <w:numId w:val="1"/>
         </w:numPr>
-        <w:rPr/>
-      </w:pPr>
-      <w:r>
-        <w:rPr/>
+      </w:pPr>
+      <w:r>
         <w:t>Le nombre de stations de recharges entre S et D</w:t>
       </w:r>
     </w:p>
     <w:p>
       <w:pPr>
-        <w:pStyle w:val="ListParagraph"/>
+        <w:pStyle w:val="Paragraphedeliste"/>
         <w:numPr>
           <w:ilvl w:val="1"/>
           <w:numId w:val="1"/>
         </w:numPr>
-        <w:rPr/>
-      </w:pPr>
-      <w:r>
-        <w:rPr/>
+      </w:pPr>
+      <w:r>
         <w:t>Le genre de route (gratuite ou à péage)</w:t>
       </w:r>
     </w:p>
     <w:p>
       <w:pPr>
-        <w:pStyle w:val="ListParagraph"/>
+        <w:pStyle w:val="Paragraphedeliste"/>
         <w:numPr>
           <w:ilvl w:val="1"/>
           <w:numId w:val="1"/>
         </w:numPr>
-        <w:rPr/>
-      </w:pPr>
-      <w:r>
-        <w:rPr/>
+      </w:pPr>
+      <w:r>
         <w:t>Le temps de trajet entre deux stations</w:t>
       </w:r>
     </w:p>
     <w:p>
       <w:pPr>
-        <w:pStyle w:val="ListParagraph"/>
+        <w:pStyle w:val="Paragraphedeliste"/>
         <w:numPr>
           <w:ilvl w:val="1"/>
           <w:numId w:val="1"/>
         </w:numPr>
-        <w:rPr/>
-      </w:pPr>
-      <w:r>
-        <w:rPr/>
+      </w:pPr>
+      <w:r>
         <w:t>Coût de recharge dans les différentes stations</w:t>
       </w:r>
     </w:p>
     <w:p>
       <w:pPr>
-        <w:pStyle w:val="ListParagraph"/>
+        <w:pStyle w:val="Paragraphedeliste"/>
         <w:numPr>
           <w:ilvl w:val="1"/>
           <w:numId w:val="1"/>
         </w:numPr>
-        <w:rPr/>
-      </w:pPr>
-      <w:r>
-        <w:rPr/>
+      </w:pPr>
+      <w:r>
         <w:t>Type de batterie utilisée dans l’EV</w:t>
       </w:r>
     </w:p>
     <w:p>
       <w:pPr>
-        <w:pStyle w:val="ListParagraph"/>
-        <w:ind w:left="1440" w:hanging="0"/>
-        <w:rPr/>
-      </w:pPr>
-      <w:r>
-        <w:rPr/>
+        <w:pStyle w:val="Paragraphedeliste"/>
+        <w:ind w:left="1440"/>
+      </w:pPr>
+      <w:r>
         <w:t xml:space="preserve"> </w:t>
       </w:r>
     </w:p>
     <w:p>
       <w:pPr>
         <w:pStyle w:val="Titre1"/>
-        <w:rPr/>
-      </w:pPr>
-      <w:r>
-        <w:rPr/>
+      </w:pPr>
+      <w:r>
         <w:t>Approche utilisée</w:t>
       </w:r>
     </w:p>
     <w:p>
-      <w:pPr>
-        <w:pStyle w:val="Normal"/>
-        <w:rPr/>
-      </w:pPr>
       <w:r>
         <w:rPr>
           <w:sz w:val="24"/>
         </w:rPr>
-        <w:t>Cette recherche s'appuie sur l’algorithme d’optimisation par colonies de fourmis (ACO), c'est-à-dire du fonctionnement d'une colonie de fourmi. Les fourmis travaillent en colonie et suivent des chemins optimisés pour la collecte de ressources. Les fourmis font de nombreux allers-retours pour aller à ces ressources. Cet algorithme se base sur le fait que le chemin le plus rapide sera donc emprunté plus de fois qu'un chemin plus long. Pour deux chemins partant du même départ et avec la même destination, la fourmi prenant le chemin le plus rapide sera de retour plus tôt et le chemin avec le plus de phéromone sera donc celui qu'elle a empruntée deux fois. La fourmi sur le chemin le plus long ne sera pas encore revenue, et donc son chemin aura moins de phéromone, ce qui fait que son chemin aura moins de chances d'être choisi. Les chercheurs ont théorisé ce fonctionnement de façon mathématique. Ils ont ensuite modifié cet algorithme pour le rendre applicable à des voitures électriques. Les paramètres qui sont choisis en entrées sont : un certain nombre de stations, des routes avec péage</w:t>
-      </w:r>
-      <w:bookmarkStart w:id="0" w:name="_GoBack"/>
-      <w:bookmarkEnd w:id="0"/>
+        <w:t xml:space="preserve">Cette recherche s'appuie sur l’algorithme d’optimisation par colonies de fourmis (ACO), c'est-à-dire du fonctionnement d'une colonie de fourmis. Les fourmis travaillent en colonie et suivent des chemins optimisés pour la collecte de ressources. Elles font de nombreux allers-retours pour aller à ces ressources. Cet algorithme se base sur le fait que le chemin le plus rapide sera donc emprunté plus de fois qu'un chemin plus long. Pour deux chemins partant du même départ et avec la même destination, la fourmi prenant le chemin le plus rapide sera de retour plus tôt et le chemin avec le plus de phéromone sera donc celui qu'elle a empruntée deux fois. La fourmi sur le chemin le plus long ne sera pas encore revenue, et donc son chemin aura moins de phéromone, ce qui fait que son chemin aura moins de chances d'être choisi. Les chercheurs ont théorisé ce fonctionnement de façon mathématique. Ils ont ensuite modifié cet algorithme pour le rendre applicable à des </w:t>
+      </w:r>
       <w:r>
         <w:rPr>
           <w:sz w:val="24"/>
         </w:rPr>
-        <w:t xml:space="preserve"> ou non, le prix des routes payantes, le temps de trajet pour ces routes, le coût de rechargement à chaque station, le type de batterie utilisée ainsi qu'une fonction de probabilité. En appliquant la fonction de probabilité avec les paramètres spécifiés pour un nœud donné, on peut savoir qu'elle est la probabilité d'aller à chaque nœud voisin. Le nœud avec la plus haute probabilité sera le nœud choisi.</w:t>
-      </w:r>
-    </w:p>
-    <w:p>
-      <w:pPr>
-        <w:pStyle w:val="Titre1"/>
-        <w:rPr/>
-      </w:pPr>
-      <w:r>
-        <w:rPr/>
+        <w:lastRenderedPageBreak/>
+        <w:t>voitures électriques. Les paramètres qui sont choisis en entrées sont : un certain nombre de stations de recharge, des routes avec péage ou non, le prix des routes payantes, le temps de trajet pour ces routes, le coût de rechargement à chaque station, le type de batterie utilisé ainsi qu'une fonction de probabilité. En appliquant la fonction de probabilité avec les paramètres spécifiés pour un nœud donné, on peut savoir quelle est la probabilité d'aller à chaque nœud voisin. Le nœud avec la plus haute probabilité sera le nœud choisi.</w:t>
+      </w:r>
+    </w:p>
+    <w:p>
+      <w:pPr>
+        <w:keepNext/>
+        <w:keepLines/>
+        <w:spacing w:before="240" w:after="0"/>
+        <w:outlineLvl w:val="0"/>
+        <w:rPr>
+          <w:rFonts w:asciiTheme="majorHAnsi" w:eastAsiaTheme="majorEastAsia" w:hAnsiTheme="majorHAnsi" w:cstheme="majorBidi"/>
+          <w:color w:val="2F5496" w:themeColor="accent1" w:themeShade="BF"/>
+          <w:sz w:val="32"/>
+          <w:szCs w:val="32"/>
+        </w:rPr>
+      </w:pPr>
+      <w:r>
+        <w:rPr>
+          <w:rFonts w:asciiTheme="majorHAnsi" w:eastAsiaTheme="majorEastAsia" w:hAnsiTheme="majorHAnsi" w:cstheme="majorBidi"/>
+          <w:color w:val="2F5496" w:themeColor="accent1" w:themeShade="BF"/>
+          <w:sz w:val="32"/>
+          <w:szCs w:val="32"/>
+        </w:rPr>
         <w:t>Résultats obtenus.</w:t>
       </w:r>
     </w:p>
     <w:p>
-      <w:pPr>
-        <w:pStyle w:val="Normal"/>
-        <w:rPr/>
-      </w:pPr>
-      <w:r>
-        <w:rPr/>
-        <w:t xml:space="preserve">Grâce à la méthode précédente, il a été possible de </w:t>
-      </w:r>
-    </w:p>
-    <w:p>
-      <w:pPr>
-        <w:pStyle w:val="Normal"/>
-        <w:rPr/>
-      </w:pPr>
-      <w:r>
-        <w:rPr/>
-      </w:r>
-    </w:p>
-    <w:p>
-      <w:pPr>
-        <w:pStyle w:val="Titre1"/>
-        <w:rPr/>
-      </w:pPr>
-      <w:r>
-        <w:rPr/>
+      <w:r>
+        <w:t xml:space="preserve">Grâce à la l’approche précédente, il a été possible de </w:t>
+      </w:r>
+    </w:p>
+    <w:p/>
+    <w:p>
+      <w:pPr>
+        <w:keepNext/>
+        <w:keepLines/>
+        <w:spacing w:before="240" w:after="0"/>
+        <w:outlineLvl w:val="0"/>
+        <w:rPr>
+          <w:rFonts w:asciiTheme="majorHAnsi" w:eastAsiaTheme="majorEastAsia" w:hAnsiTheme="majorHAnsi" w:cstheme="majorBidi"/>
+          <w:color w:val="2F5496" w:themeColor="accent1" w:themeShade="BF"/>
+          <w:sz w:val="32"/>
+          <w:szCs w:val="32"/>
+        </w:rPr>
+      </w:pPr>
+      <w:r>
+        <w:rPr>
+          <w:rFonts w:asciiTheme="majorHAnsi" w:eastAsiaTheme="majorEastAsia" w:hAnsiTheme="majorHAnsi" w:cstheme="majorBidi"/>
+          <w:color w:val="2F5496" w:themeColor="accent1" w:themeShade="BF"/>
+          <w:sz w:val="32"/>
+          <w:szCs w:val="32"/>
+        </w:rPr>
         <w:t>Avantages et inconvénients</w:t>
       </w:r>
     </w:p>
     <w:p>
-      <w:pPr>
-        <w:pStyle w:val="ListParagraph"/>
+      <w:r>
+        <w:t>Les avantages et les inconvénients de la méthode utilisée dans cet article sont :</w:t>
+      </w:r>
+    </w:p>
+    <w:p>
+      <w:pPr>
         <w:numPr>
           <w:ilvl w:val="0"/>
-          <w:numId w:val="1"/>
+          <w:numId w:val="3"/>
         </w:numPr>
-        <w:rPr/>
-      </w:pPr>
-      <w:r>
-        <w:rPr/>
+        <w:spacing w:line="256" w:lineRule="auto"/>
+        <w:contextualSpacing/>
+      </w:pPr>
+      <w:r>
         <w:t>Avantages :</w:t>
       </w:r>
     </w:p>
     <w:p>
       <w:pPr>
-        <w:pStyle w:val="ListParagraph"/>
         <w:numPr>
           <w:ilvl w:val="1"/>
-          <w:numId w:val="1"/>
+          <w:numId w:val="3"/>
         </w:numPr>
-        <w:rPr/>
-      </w:pPr>
-      <w:r>
-        <w:rPr/>
-        <w:t>Facile à implémenter (Pas beaucoup de formules à appliquer - Intégrable à notre solution pour le projet S8 pour de petites zones d’une carte)</w:t>
-      </w:r>
-    </w:p>
-    <w:p>
-      <w:pPr>
-        <w:pStyle w:val="ListParagraph"/>
+        <w:spacing w:line="256" w:lineRule="auto"/>
+        <w:contextualSpacing/>
+      </w:pPr>
+      <w:r>
+        <w:t xml:space="preserve">Facilité d’implémentation : </w:t>
+      </w:r>
+    </w:p>
+    <w:p>
+      <w:pPr>
+        <w:ind w:left="1416"/>
+        <w:contextualSpacing/>
+      </w:pPr>
+      <w:r>
+        <w:t>L’algorithme obtenu dans l’article ne nécessite pas une mise en place complexe. Il requiert juste d’appliquer la formule de probabilité déduite de l’approche utilisée.</w:t>
+      </w:r>
+    </w:p>
+    <w:p>
+      <w:pPr>
+        <w:ind w:left="1440"/>
+        <w:contextualSpacing/>
+      </w:pPr>
+    </w:p>
+    <w:p>
+      <w:pPr>
         <w:numPr>
           <w:ilvl w:val="1"/>
-          <w:numId w:val="1"/>
+          <w:numId w:val="3"/>
         </w:numPr>
-        <w:rPr/>
-      </w:pPr>
-      <w:r>
-        <w:rPr/>
-        <w:t>Inspiré d’algorithmes existants</w:t>
-      </w:r>
-    </w:p>
-    <w:p>
-      <w:pPr>
-        <w:pStyle w:val="ListParagraph"/>
-        <w:ind w:left="1440" w:hanging="0"/>
-        <w:rPr/>
-      </w:pPr>
-      <w:r>
-        <w:rPr/>
-      </w:r>
-    </w:p>
-    <w:p>
-      <w:pPr>
-        <w:pStyle w:val="ListParagraph"/>
+        <w:spacing w:line="256" w:lineRule="auto"/>
+        <w:contextualSpacing/>
+      </w:pPr>
+      <w:r>
+        <w:t xml:space="preserve">Méthode déduite d’algorithmes existants : </w:t>
+      </w:r>
+    </w:p>
+    <w:p>
+      <w:pPr>
+        <w:ind w:left="1440"/>
+        <w:contextualSpacing/>
+      </w:pPr>
+      <w:r>
+        <w:t xml:space="preserve">     Le fait que l’approche utilisée soit fortement inspirée de l’ACO facilite la compréhension et la vérification des résultats obtenus. </w:t>
+      </w:r>
+    </w:p>
+    <w:p>
+      <w:pPr>
+        <w:ind w:left="1440"/>
+        <w:contextualSpacing/>
+      </w:pPr>
+    </w:p>
+    <w:p>
+      <w:pPr>
         <w:numPr>
           <w:ilvl w:val="0"/>
-          <w:numId w:val="1"/>
+          <w:numId w:val="3"/>
         </w:numPr>
-        <w:rPr/>
-      </w:pPr>
-      <w:r>
-        <w:rPr/>
+        <w:spacing w:line="256" w:lineRule="auto"/>
+        <w:contextualSpacing/>
+      </w:pPr>
+      <w:r>
         <w:t>Inconvénients :</w:t>
       </w:r>
     </w:p>
     <w:p>
       <w:pPr>
-        <w:pStyle w:val="ListParagraph"/>
         <w:numPr>
           <w:ilvl w:val="1"/>
-          <w:numId w:val="1"/>
+          <w:numId w:val="3"/>
         </w:numPr>
-        <w:rPr/>
-      </w:pPr>
-      <w:r>
-        <w:rPr/>
-        <w:t>Pas dynamique (les données utilisées pour les calculs sont fixes)</w:t>
-      </w:r>
-    </w:p>
-    <w:p>
-      <w:pPr>
-        <w:pStyle w:val="ListParagraph"/>
+        <w:spacing w:line="256" w:lineRule="auto"/>
+        <w:contextualSpacing/>
+      </w:pPr>
+      <w:r>
+        <w:t>Itinéraire non dynamique :</w:t>
+      </w:r>
+    </w:p>
+    <w:p>
+      <w:pPr>
+        <w:ind w:left="1440"/>
+        <w:contextualSpacing/>
+      </w:pPr>
+      <w:r>
+        <w:t xml:space="preserve">     La méthode proposée dans l’article n’est optimale que lorsque les paramètres d’entrée ont des valeurs fixes. En effet, toutes les probabilités sont calculées et l’itinéraire est décidé avant le départ de la voiture. De ce fait, aucune mise à jour du trajet n’est possible en cours de route.</w:t>
+      </w:r>
+    </w:p>
+    <w:p>
+      <w:pPr>
+        <w:ind w:left="1440"/>
+        <w:contextualSpacing/>
+      </w:pPr>
+    </w:p>
+    <w:p>
+      <w:pPr>
         <w:numPr>
           <w:ilvl w:val="1"/>
-          <w:numId w:val="1"/>
+          <w:numId w:val="3"/>
         </w:numPr>
-        <w:spacing w:before="0" w:after="160"/>
+        <w:spacing w:line="256" w:lineRule="auto"/>
         <w:contextualSpacing/>
-        <w:rPr/>
-      </w:pPr>
-      <w:r>
-        <w:rPr/>
-        <w:t>Trop gourmand en termes de calculs (méthode pas adaptée pour un déploiement à grande échelle)</w:t>
+      </w:pPr>
+      <w:r>
+        <w:t>Structure de l’algorithme inadaptée pour traiter des données volumineuses :</w:t>
+      </w:r>
+    </w:p>
+    <w:p>
+      <w:pPr>
+        <w:ind w:left="1440"/>
+        <w:contextualSpacing/>
+      </w:pPr>
+      <w:r>
+        <w:t xml:space="preserve">     L’algorithme final est constitué de 2 boucles (l’une imbriquée dans l’autre) parcourant chacune un nombre N de valeurs (N représentant le nombre de stations de recharge). Si N est très grand (par exemple N&gt;1000), le temps d’exécution de cet algorithme sera relativement long car le programme effectuera N² calculs.</w:t>
+      </w:r>
+    </w:p>
+    <w:p>
+      <w:pPr>
+        <w:ind w:left="1440"/>
+        <w:contextualSpacing/>
+      </w:pPr>
+    </w:p>
+    <w:p>
+      <w:pPr>
+        <w:numPr>
+          <w:ilvl w:val="1"/>
+          <w:numId w:val="3"/>
+        </w:numPr>
+        <w:spacing w:line="256" w:lineRule="auto"/>
+        <w:contextualSpacing/>
+      </w:pPr>
+      <w:r>
+        <w:t>Itinéraire non optimal du point de vue temps de trajet :</w:t>
+      </w:r>
+    </w:p>
+    <w:p>
+      <w:pPr>
+        <w:pStyle w:val="Paragraphedeliste"/>
+        <w:ind w:left="1440"/>
+      </w:pPr>
+      <w:r>
+        <w:t xml:space="preserve">     L’itinéraire obtenu grâce à l’algorithme accorde plus d’importance au coût qu’à la durée du trajet. De ce fait, le véhicule préférera souvent aller vers les nœud</w:t>
+      </w:r>
+      <w:r>
+        <w:t>s</w:t>
+      </w:r>
+      <w:r>
+        <w:t xml:space="preserve"> les moins couteux même si cela implique de s’éloigner de sa destination finale.</w:t>
       </w:r>
     </w:p>
     <w:sectPr>
-      <w:type w:val="nextPage"/>
       <w:pgSz w:w="11906" w:h="16838"/>
-      <w:pgMar w:left="1417" w:right="1417" w:header="0" w:top="1417" w:footer="0" w:bottom="1417" w:gutter="0"/>
-      <w:pgNumType w:fmt="decimal"/>
-      <w:formProt w:val="false"/>
-      <w:textDirection w:val="lrTb"/>
-      <w:docGrid w:type="default" w:linePitch="360" w:charSpace="4294965247"/>
+      <w:pgMar w:top="1417" w:right="1417" w:bottom="1417" w:left="1417" w:header="0" w:footer="0" w:gutter="0"/>
+      <w:cols w:space="720"/>
+      <w:formProt w:val="0"/>
+      <w:docGrid w:linePitch="360" w:charSpace="-2049"/>
     </w:sectPr>
   </w:body>
 </w:document>
 </file>
 
 <file path=word/numbering.xml><?xml version="1.0" encoding="utf-8"?>
-<w:numbering xmlns:w="http://schemas.openxmlformats.org/wordprocessingml/2006/main" xmlns:o="urn:schemas-microsoft-com:office:office" xmlns:r="http://schemas.openxmlformats.org/officeDocument/2006/relationships" xmlns:v="urn:schemas-microsoft-com:vml">
-  <w:abstractNum w:abstractNumId="1">
-    <w:lvl w:ilvl="0">
-      <w:start w:val="1"/>
+<w:numbering xmlns:wpc="http://schemas.microsoft.com/office/word/2010/wordprocessingCanvas" xmlns:cx="http://schemas.microsoft.com/office/drawing/2014/chartex" xmlns:cx1="http://schemas.microsoft.com/office/drawing/2015/9/8/chartex" xmlns:cx2="http://schemas.microsoft.com/office/drawing/2015/10/21/chartex" xmlns:cx3="http://schemas.microsoft.com/office/drawing/2016/5/9/chartex" xmlns:cx4="http://schemas.microsoft.com/office/drawing/2016/5/10/chartex" xmlns:cx5="http://schemas.microsoft.com/office/drawing/2016/5/11/chartex" xmlns:cx6="http://schemas.microsoft.com/office/drawing/2016/5/12/chartex" xmlns:cx7="http://schemas.microsoft.com/office/drawing/2016/5/13/chartex" xmlns:cx8="http://schemas.microsoft.com/office/drawing/2016/5/14/chartex" xmlns:mc="http://schemas.openxmlformats.org/markup-compatibility/2006" xmlns:aink="http://schemas.microsoft.com/office/drawing/2016/ink" xmlns:am3d="http://schemas.microsoft.com/office/drawing/2017/model3d" xmlns:o="urn:schemas-microsoft-com:office:office" xmlns:r="http://schemas.openxmlformats.org/officeDocument/2006/relationships" xmlns:m="http://schemas.openxmlformats.org/officeDocument/2006/math" xmlns:v="urn:schemas-microsoft-com:vml" xmlns:wp14="http://schemas.microsoft.com/office/word/2010/wordprocessingDrawing" xmlns:wp="http://schemas.openxmlformats.org/drawingml/2006/wordprocessingDrawing" xmlns:w10="urn:schemas-microsoft-com:office:word" xmlns:w="http://schemas.openxmlformats.org/wordprocessingml/2006/main" xmlns:w14="http://schemas.microsoft.com/office/word/2010/wordml" xmlns:w15="http://schemas.microsoft.com/office/word/2012/wordml" xmlns:w16cid="http://schemas.microsoft.com/office/word/2016/wordml/cid" xmlns:w16se="http://schemas.microsoft.com/office/word/2015/wordml/symex" xmlns:wpg="http://schemas.microsoft.com/office/word/2010/wordprocessingGroup" xmlns:wpi="http://schemas.microsoft.com/office/word/2010/wordprocessingInk" xmlns:wne="http://schemas.microsoft.com/office/word/2006/wordml" xmlns:wps="http://schemas.microsoft.com/office/word/2010/wordprocessingShape" mc:Ignorable="w14 w15 w16se w16cid wp14">
+  <w:abstractNum w:abstractNumId="0" w15:restartNumberingAfterBreak="0">
+    <w:nsid w:val="709837A4"/>
+    <w:multiLevelType w:val="hybridMultilevel"/>
+    <w:tmpl w:val="5B10C94A"/>
+    <w:lvl w:ilvl="0" w:tplc="0F7A0246">
       <w:numFmt w:val="bullet"/>
       <w:lvlText w:val="-"/>
       <w:lvlJc w:val="left"/>
@@ -442,11 +593,10 @@
         <w:ind w:left="720" w:hanging="360"/>
       </w:pPr>
       <w:rPr>
-        <w:rFonts w:ascii="Calibri" w:hAnsi="Calibri" w:cs="Calibri" w:hint="default"/>
-        <w:rFonts w:cs="Calibri"/>
-      </w:rPr>
-    </w:lvl>
-    <w:lvl w:ilvl="1">
+        <w:rFonts w:ascii="Calibri" w:eastAsiaTheme="minorHAnsi" w:hAnsi="Calibri" w:cs="Calibri" w:hint="default"/>
+      </w:rPr>
+    </w:lvl>
+    <w:lvl w:ilvl="1" w:tplc="040C0003">
       <w:start w:val="1"/>
       <w:numFmt w:val="bullet"/>
       <w:lvlText w:val="o"/>
@@ -456,10 +606,9 @@
       </w:pPr>
       <w:rPr>
         <w:rFonts w:ascii="Courier New" w:hAnsi="Courier New" w:cs="Courier New" w:hint="default"/>
-        <w:rFonts w:cs="Courier New"/>
-      </w:rPr>
-    </w:lvl>
-    <w:lvl w:ilvl="2">
+      </w:rPr>
+    </w:lvl>
+    <w:lvl w:ilvl="2" w:tplc="040C0005">
       <w:start w:val="1"/>
       <w:numFmt w:val="bullet"/>
       <w:lvlText w:val=""/>
@@ -468,10 +617,10 @@
         <w:ind w:left="2160" w:hanging="360"/>
       </w:pPr>
       <w:rPr>
-        <w:rFonts w:ascii="Wingdings" w:hAnsi="Wingdings" w:cs="Wingdings" w:hint="default"/>
-      </w:rPr>
-    </w:lvl>
-    <w:lvl w:ilvl="3">
+        <w:rFonts w:ascii="Wingdings" w:hAnsi="Wingdings" w:hint="default"/>
+      </w:rPr>
+    </w:lvl>
+    <w:lvl w:ilvl="3" w:tplc="040C0001">
       <w:start w:val="1"/>
       <w:numFmt w:val="bullet"/>
       <w:lvlText w:val=""/>
@@ -480,10 +629,10 @@
         <w:ind w:left="2880" w:hanging="360"/>
       </w:pPr>
       <w:rPr>
-        <w:rFonts w:ascii="Symbol" w:hAnsi="Symbol" w:cs="Symbol" w:hint="default"/>
-      </w:rPr>
-    </w:lvl>
-    <w:lvl w:ilvl="4">
+        <w:rFonts w:ascii="Symbol" w:hAnsi="Symbol" w:hint="default"/>
+      </w:rPr>
+    </w:lvl>
+    <w:lvl w:ilvl="4" w:tplc="040C0003">
       <w:start w:val="1"/>
       <w:numFmt w:val="bullet"/>
       <w:lvlText w:val="o"/>
@@ -493,10 +642,9 @@
       </w:pPr>
       <w:rPr>
         <w:rFonts w:ascii="Courier New" w:hAnsi="Courier New" w:cs="Courier New" w:hint="default"/>
-        <w:rFonts w:cs="Courier New"/>
-      </w:rPr>
-    </w:lvl>
-    <w:lvl w:ilvl="5">
+      </w:rPr>
+    </w:lvl>
+    <w:lvl w:ilvl="5" w:tplc="040C0005">
       <w:start w:val="1"/>
       <w:numFmt w:val="bullet"/>
       <w:lvlText w:val=""/>
@@ -505,10 +653,10 @@
         <w:ind w:left="4320" w:hanging="360"/>
       </w:pPr>
       <w:rPr>
-        <w:rFonts w:ascii="Wingdings" w:hAnsi="Wingdings" w:cs="Wingdings" w:hint="default"/>
-      </w:rPr>
-    </w:lvl>
-    <w:lvl w:ilvl="6">
+        <w:rFonts w:ascii="Wingdings" w:hAnsi="Wingdings" w:hint="default"/>
+      </w:rPr>
+    </w:lvl>
+    <w:lvl w:ilvl="6" w:tplc="040C0001">
       <w:start w:val="1"/>
       <w:numFmt w:val="bullet"/>
       <w:lvlText w:val=""/>
@@ -517,10 +665,10 @@
         <w:ind w:left="5040" w:hanging="360"/>
       </w:pPr>
       <w:rPr>
-        <w:rFonts w:ascii="Symbol" w:hAnsi="Symbol" w:cs="Symbol" w:hint="default"/>
-      </w:rPr>
-    </w:lvl>
-    <w:lvl w:ilvl="7">
+        <w:rFonts w:ascii="Symbol" w:hAnsi="Symbol" w:hint="default"/>
+      </w:rPr>
+    </w:lvl>
+    <w:lvl w:ilvl="7" w:tplc="040C0003">
       <w:start w:val="1"/>
       <w:numFmt w:val="bullet"/>
       <w:lvlText w:val="o"/>
@@ -530,10 +678,9 @@
       </w:pPr>
       <w:rPr>
         <w:rFonts w:ascii="Courier New" w:hAnsi="Courier New" w:cs="Courier New" w:hint="default"/>
-        <w:rFonts w:cs="Courier New"/>
-      </w:rPr>
-    </w:lvl>
-    <w:lvl w:ilvl="8">
+      </w:rPr>
+    </w:lvl>
+    <w:lvl w:ilvl="8" w:tplc="040C0005">
       <w:start w:val="1"/>
       <w:numFmt w:val="bullet"/>
       <w:lvlText w:val=""/>
@@ -542,11 +689,127 @@
         <w:ind w:left="6480" w:hanging="360"/>
       </w:pPr>
       <w:rPr>
+        <w:rFonts w:ascii="Wingdings" w:hAnsi="Wingdings" w:hint="default"/>
+      </w:rPr>
+    </w:lvl>
+  </w:abstractNum>
+  <w:abstractNum w:abstractNumId="1" w15:restartNumberingAfterBreak="0">
+    <w:nsid w:val="75D11475"/>
+    <w:multiLevelType w:val="multilevel"/>
+    <w:tmpl w:val="0E5C3502"/>
+    <w:lvl w:ilvl="0">
+      <w:start w:val="1"/>
+      <w:numFmt w:val="bullet"/>
+      <w:lvlText w:val="-"/>
+      <w:lvlJc w:val="left"/>
+      <w:pPr>
+        <w:ind w:left="720" w:hanging="360"/>
+      </w:pPr>
+      <w:rPr>
+        <w:rFonts w:ascii="Calibri" w:hAnsi="Calibri" w:cs="Calibri" w:hint="default"/>
+      </w:rPr>
+    </w:lvl>
+    <w:lvl w:ilvl="1">
+      <w:start w:val="1"/>
+      <w:numFmt w:val="bullet"/>
+      <w:lvlText w:val="o"/>
+      <w:lvlJc w:val="left"/>
+      <w:pPr>
+        <w:ind w:left="1440" w:hanging="360"/>
+      </w:pPr>
+      <w:rPr>
+        <w:rFonts w:ascii="Courier New" w:hAnsi="Courier New" w:cs="Courier New" w:hint="default"/>
+      </w:rPr>
+    </w:lvl>
+    <w:lvl w:ilvl="2">
+      <w:start w:val="1"/>
+      <w:numFmt w:val="bullet"/>
+      <w:lvlText w:val=""/>
+      <w:lvlJc w:val="left"/>
+      <w:pPr>
+        <w:ind w:left="2160" w:hanging="360"/>
+      </w:pPr>
+      <w:rPr>
         <w:rFonts w:ascii="Wingdings" w:hAnsi="Wingdings" w:cs="Wingdings" w:hint="default"/>
       </w:rPr>
     </w:lvl>
+    <w:lvl w:ilvl="3">
+      <w:start w:val="1"/>
+      <w:numFmt w:val="bullet"/>
+      <w:lvlText w:val=""/>
+      <w:lvlJc w:val="left"/>
+      <w:pPr>
+        <w:ind w:left="2880" w:hanging="360"/>
+      </w:pPr>
+      <w:rPr>
+        <w:rFonts w:ascii="Symbol" w:hAnsi="Symbol" w:cs="Symbol" w:hint="default"/>
+      </w:rPr>
+    </w:lvl>
+    <w:lvl w:ilvl="4">
+      <w:start w:val="1"/>
+      <w:numFmt w:val="bullet"/>
+      <w:lvlText w:val="o"/>
+      <w:lvlJc w:val="left"/>
+      <w:pPr>
+        <w:ind w:left="3600" w:hanging="360"/>
+      </w:pPr>
+      <w:rPr>
+        <w:rFonts w:ascii="Courier New" w:hAnsi="Courier New" w:cs="Courier New" w:hint="default"/>
+      </w:rPr>
+    </w:lvl>
+    <w:lvl w:ilvl="5">
+      <w:start w:val="1"/>
+      <w:numFmt w:val="bullet"/>
+      <w:lvlText w:val=""/>
+      <w:lvlJc w:val="left"/>
+      <w:pPr>
+        <w:ind w:left="4320" w:hanging="360"/>
+      </w:pPr>
+      <w:rPr>
+        <w:rFonts w:ascii="Wingdings" w:hAnsi="Wingdings" w:cs="Wingdings" w:hint="default"/>
+      </w:rPr>
+    </w:lvl>
+    <w:lvl w:ilvl="6">
+      <w:start w:val="1"/>
+      <w:numFmt w:val="bullet"/>
+      <w:lvlText w:val=""/>
+      <w:lvlJc w:val="left"/>
+      <w:pPr>
+        <w:ind w:left="5040" w:hanging="360"/>
+      </w:pPr>
+      <w:rPr>
+        <w:rFonts w:ascii="Symbol" w:hAnsi="Symbol" w:cs="Symbol" w:hint="default"/>
+      </w:rPr>
+    </w:lvl>
+    <w:lvl w:ilvl="7">
+      <w:start w:val="1"/>
+      <w:numFmt w:val="bullet"/>
+      <w:lvlText w:val="o"/>
+      <w:lvlJc w:val="left"/>
+      <w:pPr>
+        <w:ind w:left="5760" w:hanging="360"/>
+      </w:pPr>
+      <w:rPr>
+        <w:rFonts w:ascii="Courier New" w:hAnsi="Courier New" w:cs="Courier New" w:hint="default"/>
+      </w:rPr>
+    </w:lvl>
+    <w:lvl w:ilvl="8">
+      <w:start w:val="1"/>
+      <w:numFmt w:val="bullet"/>
+      <w:lvlText w:val=""/>
+      <w:lvlJc w:val="left"/>
+      <w:pPr>
+        <w:ind w:left="6480" w:hanging="360"/>
+      </w:pPr>
+      <w:rPr>
+        <w:rFonts w:ascii="Wingdings" w:hAnsi="Wingdings" w:cs="Wingdings" w:hint="default"/>
+      </w:rPr>
+    </w:lvl>
   </w:abstractNum>
-  <w:abstractNum w:abstractNumId="2">
+  <w:abstractNum w:abstractNumId="2" w15:restartNumberingAfterBreak="0">
+    <w:nsid w:val="7E8B7651"/>
+    <w:multiLevelType w:val="multilevel"/>
+    <w:tmpl w:val="8F92485A"/>
     <w:lvl w:ilvl="0">
       <w:start w:val="1"/>
       <w:numFmt w:val="none"/>
@@ -671,35 +934,36 @@
   <w:num w:numId="2">
     <w:abstractNumId w:val="2"/>
   </w:num>
+  <w:num w:numId="3">
+    <w:abstractNumId w:val="0"/>
+  </w:num>
 </w:numbering>
 </file>
 
 <file path=word/styles.xml><?xml version="1.0" encoding="utf-8"?>
-<w:styles xmlns:w="http://schemas.openxmlformats.org/wordprocessingml/2006/main" xmlns:w14="http://schemas.microsoft.com/office/word/2010/wordml" xmlns:mc="http://schemas.openxmlformats.org/markup-compatibility/2006" mc:Ignorable="w14">
+<w:styles xmlns:mc="http://schemas.openxmlformats.org/markup-compatibility/2006" xmlns:r="http://schemas.openxmlformats.org/officeDocument/2006/relationships" xmlns:w="http://schemas.openxmlformats.org/wordprocessingml/2006/main" xmlns:w14="http://schemas.microsoft.com/office/word/2010/wordml" xmlns:w15="http://schemas.microsoft.com/office/word/2012/wordml" xmlns:w16cid="http://schemas.microsoft.com/office/word/2016/wordml/cid" xmlns:w16se="http://schemas.microsoft.com/office/word/2015/wordml/symex" mc:Ignorable="w14 w15 w16se w16cid">
   <w:docDefaults>
     <w:rPrDefault>
       <w:rPr>
-        <w:rFonts w:ascii="Calibri" w:hAnsi="Calibri" w:eastAsia="Calibri" w:cs="" w:asciiTheme="minorHAnsi" w:cstheme="minorBidi" w:eastAsiaTheme="minorHAnsi" w:hAnsiTheme="minorHAnsi"/>
+        <w:rFonts w:asciiTheme="minorHAnsi" w:eastAsiaTheme="minorHAnsi" w:hAnsiTheme="minorHAnsi" w:cstheme="minorBidi"/>
         <w:sz w:val="22"/>
         <w:szCs w:val="22"/>
         <w:lang w:val="fr-FR" w:eastAsia="en-US" w:bidi="ar-SA"/>
       </w:rPr>
     </w:rPrDefault>
-    <w:pPrDefault>
-      <w:pPr/>
-    </w:pPrDefault>
+    <w:pPrDefault/>
   </w:docDefaults>
   <w:latentStyles w:defLockedState="0" w:defUIPriority="99" w:defSemiHidden="0" w:defUnhideWhenUsed="0" w:defQFormat="0" w:count="375">
     <w:lsdException w:name="Normal" w:uiPriority="0" w:qFormat="1"/>
     <w:lsdException w:name="heading 1" w:uiPriority="9" w:qFormat="1"/>
-    <w:lsdException w:name="heading 2" w:uiPriority="9" w:semiHidden="1" w:unhideWhenUsed="1" w:qFormat="1"/>
-    <w:lsdException w:name="heading 3" w:uiPriority="9" w:semiHidden="1" w:unhideWhenUsed="1" w:qFormat="1"/>
-    <w:lsdException w:name="heading 4" w:uiPriority="9" w:semiHidden="1" w:unhideWhenUsed="1" w:qFormat="1"/>
-    <w:lsdException w:name="heading 5" w:uiPriority="9" w:semiHidden="1" w:unhideWhenUsed="1" w:qFormat="1"/>
-    <w:lsdException w:name="heading 6" w:uiPriority="9" w:semiHidden="1" w:unhideWhenUsed="1" w:qFormat="1"/>
-    <w:lsdException w:name="heading 7" w:uiPriority="9" w:semiHidden="1" w:unhideWhenUsed="1" w:qFormat="1"/>
-    <w:lsdException w:name="heading 8" w:uiPriority="9" w:semiHidden="1" w:unhideWhenUsed="1" w:qFormat="1"/>
-    <w:lsdException w:name="heading 9" w:uiPriority="9" w:semiHidden="1" w:unhideWhenUsed="1" w:qFormat="1"/>
+    <w:lsdException w:name="heading 2" w:semiHidden="1" w:uiPriority="9" w:unhideWhenUsed="1" w:qFormat="1"/>
+    <w:lsdException w:name="heading 3" w:semiHidden="1" w:uiPriority="9" w:unhideWhenUsed="1" w:qFormat="1"/>
+    <w:lsdException w:name="heading 4" w:semiHidden="1" w:uiPriority="9" w:unhideWhenUsed="1" w:qFormat="1"/>
+    <w:lsdException w:name="heading 5" w:semiHidden="1" w:uiPriority="9" w:unhideWhenUsed="1" w:qFormat="1"/>
+    <w:lsdException w:name="heading 6" w:semiHidden="1" w:uiPriority="9" w:unhideWhenUsed="1" w:qFormat="1"/>
+    <w:lsdException w:name="heading 7" w:semiHidden="1" w:uiPriority="9" w:unhideWhenUsed="1" w:qFormat="1"/>
+    <w:lsdException w:name="heading 8" w:semiHidden="1" w:uiPriority="9" w:unhideWhenUsed="1" w:qFormat="1"/>
+    <w:lsdException w:name="heading 9" w:semiHidden="1" w:uiPriority="9" w:unhideWhenUsed="1" w:qFormat="1"/>
     <w:lsdException w:name="index 1" w:semiHidden="1" w:unhideWhenUsed="1"/>
     <w:lsdException w:name="index 2" w:semiHidden="1" w:unhideWhenUsed="1"/>
     <w:lsdException w:name="index 3" w:semiHidden="1" w:unhideWhenUsed="1"/>
@@ -709,22 +973,22 @@
     <w:lsdException w:name="index 7" w:semiHidden="1" w:unhideWhenUsed="1"/>
     <w:lsdException w:name="index 8" w:semiHidden="1" w:unhideWhenUsed="1"/>
     <w:lsdException w:name="index 9" w:semiHidden="1" w:unhideWhenUsed="1"/>
-    <w:lsdException w:name="toc 1" w:uiPriority="39" w:semiHidden="1" w:unhideWhenUsed="1"/>
-    <w:lsdException w:name="toc 2" w:uiPriority="39" w:semiHidden="1" w:unhideWhenUsed="1"/>
-    <w:lsdException w:name="toc 3" w:uiPriority="39" w:semiHidden="1" w:unhideWhenUsed="1"/>
-    <w:lsdException w:name="toc 4" w:uiPriority="39" w:semiHidden="1" w:unhideWhenUsed="1"/>
-    <w:lsdException w:name="toc 5" w:uiPriority="39" w:semiHidden="1" w:unhideWhenUsed="1"/>
-    <w:lsdException w:name="toc 6" w:uiPriority="39" w:semiHidden="1" w:unhideWhenUsed="1"/>
-    <w:lsdException w:name="toc 7" w:uiPriority="39" w:semiHidden="1" w:unhideWhenUsed="1"/>
-    <w:lsdException w:name="toc 8" w:uiPriority="39" w:semiHidden="1" w:unhideWhenUsed="1"/>
-    <w:lsdException w:name="toc 9" w:uiPriority="39" w:semiHidden="1" w:unhideWhenUsed="1"/>
+    <w:lsdException w:name="toc 1" w:semiHidden="1" w:uiPriority="39" w:unhideWhenUsed="1"/>
+    <w:lsdException w:name="toc 2" w:semiHidden="1" w:uiPriority="39" w:unhideWhenUsed="1"/>
+    <w:lsdException w:name="toc 3" w:semiHidden="1" w:uiPriority="39" w:unhideWhenUsed="1"/>
+    <w:lsdException w:name="toc 4" w:semiHidden="1" w:uiPriority="39" w:unhideWhenUsed="1"/>
+    <w:lsdException w:name="toc 5" w:semiHidden="1" w:uiPriority="39" w:unhideWhenUsed="1"/>
+    <w:lsdException w:name="toc 6" w:semiHidden="1" w:uiPriority="39" w:unhideWhenUsed="1"/>
+    <w:lsdException w:name="toc 7" w:semiHidden="1" w:uiPriority="39" w:unhideWhenUsed="1"/>
+    <w:lsdException w:name="toc 8" w:semiHidden="1" w:uiPriority="39" w:unhideWhenUsed="1"/>
+    <w:lsdException w:name="toc 9" w:semiHidden="1" w:uiPriority="39" w:unhideWhenUsed="1"/>
     <w:lsdException w:name="Normal Indent" w:semiHidden="1" w:unhideWhenUsed="1"/>
     <w:lsdException w:name="footnote text" w:semiHidden="1" w:unhideWhenUsed="1"/>
     <w:lsdException w:name="annotation text" w:semiHidden="1" w:unhideWhenUsed="1"/>
     <w:lsdException w:name="header" w:semiHidden="1" w:unhideWhenUsed="1"/>
     <w:lsdException w:name="footer" w:semiHidden="1" w:unhideWhenUsed="1"/>
     <w:lsdException w:name="index heading" w:semiHidden="1" w:unhideWhenUsed="1"/>
-    <w:lsdException w:name="caption" w:uiPriority="35" w:semiHidden="1" w:unhideWhenUsed="1" w:qFormat="1"/>
+    <w:lsdException w:name="caption" w:semiHidden="1" w:uiPriority="35" w:unhideWhenUsed="1" w:qFormat="1"/>
     <w:lsdException w:name="table of figures" w:semiHidden="1" w:unhideWhenUsed="1"/>
     <w:lsdException w:name="envelope address" w:semiHidden="1" w:unhideWhenUsed="1"/>
     <w:lsdException w:name="envelope return" w:semiHidden="1" w:unhideWhenUsed="1"/>
@@ -755,7 +1019,7 @@
     <w:lsdException w:name="Title" w:uiPriority="10" w:qFormat="1"/>
     <w:lsdException w:name="Closing" w:semiHidden="1" w:unhideWhenUsed="1"/>
     <w:lsdException w:name="Signature" w:semiHidden="1" w:unhideWhenUsed="1"/>
-    <w:lsdException w:name="Default Paragraph Font" w:uiPriority="1" w:semiHidden="1" w:unhideWhenUsed="1"/>
+    <w:lsdException w:name="Default Paragraph Font" w:semiHidden="1" w:uiPriority="1" w:unhideWhenUsed="1"/>
     <w:lsdException w:name="Body Text" w:semiHidden="1" w:unhideWhenUsed="1"/>
     <w:lsdException w:name="Body Text Indent" w:semiHidden="1" w:unhideWhenUsed="1"/>
     <w:lsdException w:name="List Continue" w:semiHidden="1" w:unhideWhenUsed="1"/>
@@ -955,8 +1219,8 @@
     <w:lsdException w:name="Subtle Reference" w:uiPriority="31" w:qFormat="1"/>
     <w:lsdException w:name="Intense Reference" w:uiPriority="32" w:qFormat="1"/>
     <w:lsdException w:name="Book Title" w:uiPriority="33" w:qFormat="1"/>
-    <w:lsdException w:name="Bibliography" w:uiPriority="37" w:semiHidden="1" w:unhideWhenUsed="1"/>
-    <w:lsdException w:name="TOC Heading" w:uiPriority="39" w:semiHidden="1" w:unhideWhenUsed="1" w:qFormat="1"/>
+    <w:lsdException w:name="Bibliography" w:semiHidden="1" w:uiPriority="37" w:unhideWhenUsed="1"/>
+    <w:lsdException w:name="TOC Heading" w:semiHidden="1" w:uiPriority="39" w:unhideWhenUsed="1" w:qFormat="1"/>
     <w:lsdException w:name="Plain Table 1" w:uiPriority="41"/>
     <w:lsdException w:name="Plain Table 2" w:uiPriority="42"/>
     <w:lsdException w:name="Plain Table 3" w:uiPriority="43"/>
@@ -1066,31 +1330,21 @@
     <w:lsdException w:name="Hashtag" w:semiHidden="1" w:unhideWhenUsed="1"/>
     <w:lsdException w:name="Unresolved Mention" w:semiHidden="1" w:unhideWhenUsed="1"/>
   </w:latentStyles>
-  <w:style w:type="paragraph" w:styleId="Normal" w:default="1">
+  <w:style w:type="paragraph" w:default="1" w:styleId="Normal">
     <w:name w:val="Normal"/>
     <w:qFormat/>
     <w:pPr>
-      <w:widowControl/>
-      <w:bidi w:val="0"/>
-      <w:spacing w:lineRule="auto" w:line="259" w:before="0" w:after="160"/>
-      <w:jc w:val="left"/>
+      <w:spacing w:after="160" w:line="259" w:lineRule="auto"/>
     </w:pPr>
-    <w:rPr>
-      <w:rFonts w:ascii="Calibri" w:hAnsi="Calibri" w:eastAsia="Calibri" w:cs="" w:asciiTheme="minorHAnsi" w:cstheme="minorBidi" w:eastAsiaTheme="minorHAnsi" w:hAnsiTheme="minorHAnsi"/>
-      <w:color w:val="auto"/>
-      <w:sz w:val="22"/>
-      <w:szCs w:val="22"/>
-      <w:lang w:val="fr-FR" w:eastAsia="en-US" w:bidi="ar-SA"/>
-    </w:rPr>
   </w:style>
   <w:style w:type="paragraph" w:styleId="Titre1">
-    <w:name w:val="Heading 1"/>
+    <w:name w:val="heading 1"/>
     <w:basedOn w:val="Normal"/>
     <w:next w:val="Normal"/>
     <w:link w:val="Titre1Car"/>
     <w:uiPriority w:val="9"/>
     <w:qFormat/>
-    <w:rsid w:val="00cb0131"/>
+    <w:rsid w:val="00CB0131"/>
     <w:pPr>
       <w:keepNext/>
       <w:keepLines/>
@@ -1098,185 +1352,17 @@
       <w:outlineLvl w:val="0"/>
     </w:pPr>
     <w:rPr>
-      <w:rFonts w:ascii="Calibri Light" w:hAnsi="Calibri Light" w:eastAsia="" w:cs="" w:asciiTheme="majorHAnsi" w:cstheme="majorBidi" w:eastAsiaTheme="majorEastAsia" w:hAnsiTheme="majorHAnsi"/>
-      <w:color w:val="2F5496" w:themeColor="accent1" w:themeShade="bf"/>
+      <w:rFonts w:asciiTheme="majorHAnsi" w:eastAsiaTheme="majorEastAsia" w:hAnsiTheme="majorHAnsi" w:cstheme="majorBidi"/>
+      <w:color w:val="2F5496" w:themeColor="accent1" w:themeShade="BF"/>
       <w:sz w:val="32"/>
       <w:szCs w:val="32"/>
     </w:rPr>
   </w:style>
-  <w:style w:type="character" w:styleId="DefaultParagraphFont" w:default="1">
+  <w:style w:type="character" w:default="1" w:styleId="Policepardfaut">
     <w:name w:val="Default Paragraph Font"/>
     <w:uiPriority w:val="1"/>
-    <w:unhideWhenUsed/>
-    <w:qFormat/>
-    <w:rPr/>
-  </w:style>
-  <w:style w:type="character" w:styleId="Titre1Car" w:customStyle="1">
-    <w:name w:val="Titre 1 Car"/>
-    <w:basedOn w:val="DefaultParagraphFont"/>
-    <w:link w:val="Titre1"/>
-    <w:uiPriority w:val="9"/>
-    <w:qFormat/>
-    <w:rsid w:val="00cb0131"/>
-    <w:rPr>
-      <w:rFonts w:ascii="Calibri Light" w:hAnsi="Calibri Light" w:eastAsia="" w:cs="" w:asciiTheme="majorHAnsi" w:cstheme="majorBidi" w:eastAsiaTheme="majorEastAsia" w:hAnsiTheme="majorHAnsi"/>
-      <w:color w:val="2F5496" w:themeColor="accent1" w:themeShade="bf"/>
-      <w:sz w:val="32"/>
-      <w:szCs w:val="32"/>
-    </w:rPr>
-  </w:style>
-  <w:style w:type="character" w:styleId="ListLabel1">
-    <w:name w:val="ListLabel 1"/>
-    <w:qFormat/>
-    <w:rPr>
-      <w:rFonts w:eastAsia="Calibri" w:cs="Calibri"/>
-    </w:rPr>
-  </w:style>
-  <w:style w:type="character" w:styleId="ListLabel2">
-    <w:name w:val="ListLabel 2"/>
-    <w:qFormat/>
-    <w:rPr>
-      <w:rFonts w:cs="Courier New"/>
-    </w:rPr>
-  </w:style>
-  <w:style w:type="character" w:styleId="ListLabel3">
-    <w:name w:val="ListLabel 3"/>
-    <w:qFormat/>
-    <w:rPr>
-      <w:rFonts w:cs="Courier New"/>
-    </w:rPr>
-  </w:style>
-  <w:style w:type="character" w:styleId="ListLabel4">
-    <w:name w:val="ListLabel 4"/>
-    <w:qFormat/>
-    <w:rPr>
-      <w:rFonts w:cs="Courier New"/>
-    </w:rPr>
-  </w:style>
-  <w:style w:type="character" w:styleId="ListLabel5">
-    <w:name w:val="ListLabel 5"/>
-    <w:qFormat/>
-    <w:rPr>
-      <w:rFonts w:eastAsia="Calibri" w:cs="Calibri"/>
-    </w:rPr>
-  </w:style>
-  <w:style w:type="character" w:styleId="ListLabel6">
-    <w:name w:val="ListLabel 6"/>
-    <w:qFormat/>
-    <w:rPr>
-      <w:rFonts w:cs="Courier New"/>
-    </w:rPr>
-  </w:style>
-  <w:style w:type="character" w:styleId="ListLabel7">
-    <w:name w:val="ListLabel 7"/>
-    <w:qFormat/>
-    <w:rPr>
-      <w:rFonts w:cs="Courier New"/>
-    </w:rPr>
-  </w:style>
-  <w:style w:type="character" w:styleId="ListLabel8">
-    <w:name w:val="ListLabel 8"/>
-    <w:qFormat/>
-    <w:rPr>
-      <w:rFonts w:cs="Courier New"/>
-    </w:rPr>
-  </w:style>
-  <w:style w:type="paragraph" w:styleId="Titre">
-    <w:name w:val="Titre"/>
-    <w:basedOn w:val="Normal"/>
-    <w:next w:val="Corpsdetexte"/>
-    <w:qFormat/>
-    <w:pPr>
-      <w:keepNext/>
-      <w:spacing w:before="240" w:after="120"/>
-    </w:pPr>
-    <w:rPr>
-      <w:rFonts w:ascii="Liberation Sans" w:hAnsi="Liberation Sans" w:eastAsia="Noto Sans CJK SC Regular" w:cs="FreeSans"/>
-      <w:sz w:val="28"/>
-      <w:szCs w:val="28"/>
-    </w:rPr>
-  </w:style>
-  <w:style w:type="paragraph" w:styleId="Corpsdetexte">
-    <w:name w:val="Body Text"/>
-    <w:basedOn w:val="Normal"/>
-    <w:pPr>
-      <w:spacing w:lineRule="auto" w:line="288" w:before="0" w:after="140"/>
-    </w:pPr>
-    <w:rPr/>
-  </w:style>
-  <w:style w:type="paragraph" w:styleId="Liste">
-    <w:name w:val="List"/>
-    <w:basedOn w:val="Corpsdetexte"/>
-    <w:pPr/>
-    <w:rPr>
-      <w:rFonts w:cs="FreeSans"/>
-    </w:rPr>
-  </w:style>
-  <w:style w:type="paragraph" w:styleId="Lgende">
-    <w:name w:val="Caption"/>
-    <w:basedOn w:val="Normal"/>
-    <w:qFormat/>
-    <w:pPr>
-      <w:suppressLineNumbers/>
-      <w:spacing w:before="120" w:after="120"/>
-    </w:pPr>
-    <w:rPr>
-      <w:rFonts w:cs="FreeSans"/>
-      <w:i/>
-      <w:iCs/>
-      <w:sz w:val="24"/>
-      <w:szCs w:val="24"/>
-    </w:rPr>
-  </w:style>
-  <w:style w:type="paragraph" w:styleId="Index">
-    <w:name w:val="Index"/>
-    <w:basedOn w:val="Normal"/>
-    <w:qFormat/>
-    <w:pPr>
-      <w:suppressLineNumbers/>
-    </w:pPr>
-    <w:rPr>
-      <w:rFonts w:cs="FreeSans"/>
-    </w:rPr>
-  </w:style>
-  <w:style w:type="paragraph" w:styleId="ListParagraph">
-    <w:name w:val="List Paragraph"/>
-    <w:basedOn w:val="Normal"/>
-    <w:uiPriority w:val="34"/>
-    <w:qFormat/>
-    <w:rsid w:val="00984bcb"/>
-    <w:pPr>
-      <w:spacing w:before="0" w:after="160"/>
-      <w:ind w:left="720" w:hanging="0"/>
-      <w:contextualSpacing/>
-    </w:pPr>
-    <w:rPr/>
-  </w:style>
-  <w:style w:type="paragraph" w:styleId="NoSpacing">
-    <w:name w:val="No Spacing"/>
-    <w:uiPriority w:val="1"/>
-    <w:qFormat/>
-    <w:rsid w:val="0050466b"/>
-    <w:pPr>
-      <w:widowControl/>
-      <w:bidi w:val="0"/>
-      <w:spacing w:lineRule="auto" w:line="240" w:before="0" w:after="0"/>
-      <w:jc w:val="left"/>
-    </w:pPr>
-    <w:rPr>
-      <w:rFonts w:ascii="Calibri" w:hAnsi="Calibri" w:eastAsia="Calibri" w:cs="" w:asciiTheme="minorHAnsi" w:cstheme="minorBidi" w:eastAsiaTheme="minorHAnsi" w:hAnsiTheme="minorHAnsi"/>
-      <w:color w:val="auto"/>
-      <w:sz w:val="22"/>
-      <w:szCs w:val="22"/>
-      <w:lang w:val="fr-FR" w:eastAsia="en-US" w:bidi="ar-SA"/>
-    </w:rPr>
-  </w:style>
-  <w:style w:type="numbering" w:styleId="NoList" w:default="1">
-    <w:name w:val="No List"/>
-    <w:uiPriority w:val="99"/>
     <w:semiHidden/>
     <w:unhideWhenUsed/>
-    <w:qFormat/>
   </w:style>
   <w:style w:type="table" w:default="1" w:styleId="TableauNormal">
     <w:name w:val="Normal Table"/>
@@ -1292,6 +1378,155 @@
         <w:right w:w="108" w:type="dxa"/>
       </w:tblCellMar>
     </w:tblPr>
+  </w:style>
+  <w:style w:type="numbering" w:default="1" w:styleId="Aucuneliste">
+    <w:name w:val="No List"/>
+    <w:uiPriority w:val="99"/>
+    <w:semiHidden/>
+    <w:unhideWhenUsed/>
+  </w:style>
+  <w:style w:type="character" w:customStyle="1" w:styleId="Titre1Car">
+    <w:name w:val="Titre 1 Car"/>
+    <w:basedOn w:val="Policepardfaut"/>
+    <w:link w:val="Titre1"/>
+    <w:uiPriority w:val="9"/>
+    <w:qFormat/>
+    <w:rsid w:val="00CB0131"/>
+    <w:rPr>
+      <w:rFonts w:asciiTheme="majorHAnsi" w:eastAsiaTheme="majorEastAsia" w:hAnsiTheme="majorHAnsi" w:cstheme="majorBidi"/>
+      <w:color w:val="2F5496" w:themeColor="accent1" w:themeShade="BF"/>
+      <w:sz w:val="32"/>
+      <w:szCs w:val="32"/>
+    </w:rPr>
+  </w:style>
+  <w:style w:type="character" w:customStyle="1" w:styleId="ListLabel1">
+    <w:name w:val="ListLabel 1"/>
+    <w:qFormat/>
+    <w:rPr>
+      <w:rFonts w:eastAsia="Calibri" w:cs="Calibri"/>
+    </w:rPr>
+  </w:style>
+  <w:style w:type="character" w:customStyle="1" w:styleId="ListLabel2">
+    <w:name w:val="ListLabel 2"/>
+    <w:qFormat/>
+    <w:rPr>
+      <w:rFonts w:cs="Courier New"/>
+    </w:rPr>
+  </w:style>
+  <w:style w:type="character" w:customStyle="1" w:styleId="ListLabel3">
+    <w:name w:val="ListLabel 3"/>
+    <w:qFormat/>
+    <w:rPr>
+      <w:rFonts w:cs="Courier New"/>
+    </w:rPr>
+  </w:style>
+  <w:style w:type="character" w:customStyle="1" w:styleId="ListLabel4">
+    <w:name w:val="ListLabel 4"/>
+    <w:qFormat/>
+    <w:rPr>
+      <w:rFonts w:cs="Courier New"/>
+    </w:rPr>
+  </w:style>
+  <w:style w:type="character" w:customStyle="1" w:styleId="ListLabel5">
+    <w:name w:val="ListLabel 5"/>
+    <w:qFormat/>
+    <w:rPr>
+      <w:rFonts w:eastAsia="Calibri" w:cs="Calibri"/>
+    </w:rPr>
+  </w:style>
+  <w:style w:type="character" w:customStyle="1" w:styleId="ListLabel6">
+    <w:name w:val="ListLabel 6"/>
+    <w:qFormat/>
+    <w:rPr>
+      <w:rFonts w:cs="Courier New"/>
+    </w:rPr>
+  </w:style>
+  <w:style w:type="character" w:customStyle="1" w:styleId="ListLabel7">
+    <w:name w:val="ListLabel 7"/>
+    <w:qFormat/>
+    <w:rPr>
+      <w:rFonts w:cs="Courier New"/>
+    </w:rPr>
+  </w:style>
+  <w:style w:type="character" w:customStyle="1" w:styleId="ListLabel8">
+    <w:name w:val="ListLabel 8"/>
+    <w:qFormat/>
+    <w:rPr>
+      <w:rFonts w:cs="Courier New"/>
+    </w:rPr>
+  </w:style>
+  <w:style w:type="paragraph" w:styleId="Titre">
+    <w:name w:val="Title"/>
+    <w:basedOn w:val="Normal"/>
+    <w:next w:val="Corpsdetexte"/>
+    <w:qFormat/>
+    <w:pPr>
+      <w:keepNext/>
+      <w:spacing w:before="240" w:after="120"/>
+    </w:pPr>
+    <w:rPr>
+      <w:rFonts w:ascii="Liberation Sans" w:eastAsia="Noto Sans CJK SC Regular" w:hAnsi="Liberation Sans" w:cs="FreeSans"/>
+      <w:sz w:val="28"/>
+      <w:szCs w:val="28"/>
+    </w:rPr>
+  </w:style>
+  <w:style w:type="paragraph" w:styleId="Corpsdetexte">
+    <w:name w:val="Body Text"/>
+    <w:basedOn w:val="Normal"/>
+    <w:pPr>
+      <w:spacing w:after="140" w:line="288" w:lineRule="auto"/>
+    </w:pPr>
+  </w:style>
+  <w:style w:type="paragraph" w:styleId="Liste">
+    <w:name w:val="List"/>
+    <w:basedOn w:val="Corpsdetexte"/>
+    <w:rPr>
+      <w:rFonts w:cs="FreeSans"/>
+    </w:rPr>
+  </w:style>
+  <w:style w:type="paragraph" w:styleId="Lgende">
+    <w:name w:val="caption"/>
+    <w:basedOn w:val="Normal"/>
+    <w:qFormat/>
+    <w:pPr>
+      <w:suppressLineNumbers/>
+      <w:spacing w:before="120" w:after="120"/>
+    </w:pPr>
+    <w:rPr>
+      <w:rFonts w:cs="FreeSans"/>
+      <w:i/>
+      <w:iCs/>
+      <w:sz w:val="24"/>
+      <w:szCs w:val="24"/>
+    </w:rPr>
+  </w:style>
+  <w:style w:type="paragraph" w:customStyle="1" w:styleId="Index">
+    <w:name w:val="Index"/>
+    <w:basedOn w:val="Normal"/>
+    <w:qFormat/>
+    <w:pPr>
+      <w:suppressLineNumbers/>
+    </w:pPr>
+    <w:rPr>
+      <w:rFonts w:cs="FreeSans"/>
+    </w:rPr>
+  </w:style>
+  <w:style w:type="paragraph" w:styleId="Paragraphedeliste">
+    <w:name w:val="List Paragraph"/>
+    <w:basedOn w:val="Normal"/>
+    <w:uiPriority w:val="34"/>
+    <w:qFormat/>
+    <w:rsid w:val="00984BCB"/>
+    <w:pPr>
+      <w:ind w:left="720"/>
+      <w:contextualSpacing/>
+    </w:pPr>
+  </w:style>
+  <w:style w:type="paragraph" w:styleId="Sansinterligne">
+    <w:name w:val="No Spacing"/>
+    <w:uiPriority w:val="1"/>
+    <w:qFormat/>
+    <w:rsid w:val="0050466B"/>
   </w:style>
 </w:styles>
 </file>

</xml_diff>

<commit_message>
Première version de la synthèse finale
</commit_message>
<xml_diff>
--- a/Synthèse Article.docx
+++ b/Synthèse Article.docx
@@ -4,162 +4,261 @@
   <w:body>
     <w:p>
       <w:pPr>
+        <w:pStyle w:val="Sansinterligne"/>
+        <w:jc w:val="both"/>
+        <w:rPr>
+          <w:del w:id="0" w:author="Yves William OBAME EDOU" w:date="2018-03-28T10:21:00Z"/>
+        </w:rPr>
+        <w:pPrChange w:id="1" w:author="Yves William OBAME EDOU" w:date="2018-03-28T10:22:00Z">
+          <w:pPr>
+            <w:pStyle w:val="Titre1"/>
+          </w:pPr>
+        </w:pPrChange>
+      </w:pPr>
+      <w:del w:id="2" w:author="Yves William OBAME EDOU" w:date="2018-03-28T10:21:00Z">
+        <w:r>
+          <w:delText>Objectifs</w:delText>
+        </w:r>
+      </w:del>
+      <w:ins w:id="3" w:author="Yves William OBAME EDOU" w:date="2018-03-28T10:21:00Z">
+        <w:r>
+          <w:tab/>
+        </w:r>
+      </w:ins>
+    </w:p>
+    <w:p>
+      <w:pPr>
+        <w:pStyle w:val="Sansinterligne"/>
+        <w:jc w:val="both"/>
+        <w:rPr>
+          <w:del w:id="4" w:author="Yves William OBAME EDOU" w:date="2018-03-28T10:18:00Z"/>
+        </w:rPr>
+        <w:pPrChange w:id="5" w:author="Yves William OBAME EDOU" w:date="2018-03-28T10:22:00Z">
+          <w:pPr>
+            <w:jc w:val="both"/>
+          </w:pPr>
+        </w:pPrChange>
+      </w:pPr>
+      <w:r>
+        <w:t xml:space="preserve">Respect de l’environnement, réduction de la pollution et amélioration des </w:t>
+      </w:r>
+      <w:del w:id="6" w:author="Yves William OBAME EDOU" w:date="2018-03-28T10:17:00Z">
+        <w:r>
+          <w:delText xml:space="preserve"> </w:delText>
+        </w:r>
+      </w:del>
+      <w:r>
+        <w:t>infrastructures de transport font parti des thèmes majeurs de nos sociétés modernes, des propositions techniques se multiplies afin d’y répondre au mieux. L’implémentation de structures de l’information et de la communication dans le réseau</w:t>
+      </w:r>
+      <w:del w:id="7" w:author="Yves William OBAME EDOU" w:date="2018-03-28T10:17:00Z">
+        <w:r>
+          <w:delText>x</w:delText>
+        </w:r>
+      </w:del>
+      <w:r>
+        <w:t xml:space="preserve"> électrique ainsi que le développement de véhicules électriques permettent de concevoir une nouvelle manière d’organiser les déplacements à l’échelle d’un territoire.</w:t>
+      </w:r>
+      <w:ins w:id="8" w:author="Yves William OBAME EDOU" w:date="2018-03-28T10:18:00Z">
+        <w:r>
+          <w:t xml:space="preserve"> </w:t>
+        </w:r>
+      </w:ins>
+    </w:p>
+    <w:p>
+      <w:pPr>
+        <w:pStyle w:val="Sansinterligne"/>
+        <w:jc w:val="both"/>
+        <w:rPr>
+          <w:ins w:id="9" w:author="Yves William OBAME EDOU" w:date="2018-03-28T10:24:00Z"/>
+        </w:rPr>
+      </w:pPr>
+      <w:r>
+        <w:t>Cependant, des contraintes existent dû aux technologies employées, la porté</w:t>
+      </w:r>
+      <w:ins w:id="10" w:author="Yves William OBAME EDOU" w:date="2018-03-28T10:17:00Z">
+        <w:r>
+          <w:t>e</w:t>
+        </w:r>
+      </w:ins>
+      <w:r>
+        <w:t xml:space="preserve"> des véhicules électriques est faible et le temps de charge des batteries est conséquent. </w:t>
+      </w:r>
+    </w:p>
+    <w:p>
+      <w:pPr>
+        <w:pStyle w:val="Sansinterligne"/>
+        <w:jc w:val="both"/>
+        <w:pPrChange w:id="11" w:author="Yves William OBAME EDOU" w:date="2018-03-28T10:22:00Z">
+          <w:pPr>
+            <w:jc w:val="both"/>
+          </w:pPr>
+        </w:pPrChange>
+      </w:pPr>
+    </w:p>
+    <w:p>
+      <w:pPr>
+        <w:ind w:firstLine="708"/>
+        <w:jc w:val="both"/>
+        <w:pPrChange w:id="12" w:author="Yves William OBAME EDOU" w:date="2018-03-28T10:22:00Z">
+          <w:pPr>
+            <w:jc w:val="both"/>
+          </w:pPr>
+        </w:pPrChange>
+      </w:pPr>
+      <w:r>
+        <w:t xml:space="preserve">L’article « An efficient </w:t>
+      </w:r>
+      <w:proofErr w:type="spellStart"/>
+      <w:r>
+        <w:t>Itinerary</w:t>
+      </w:r>
+      <w:proofErr w:type="spellEnd"/>
+      <w:r>
+        <w:t xml:space="preserve"> Management Scheme for Electric </w:t>
+      </w:r>
+      <w:proofErr w:type="spellStart"/>
+      <w:r>
+        <w:t>Vehicles</w:t>
+      </w:r>
+      <w:proofErr w:type="spellEnd"/>
+      <w:r>
+        <w:t xml:space="preserve"> </w:t>
+      </w:r>
+      <w:proofErr w:type="spellStart"/>
+      <w:r>
+        <w:t>using</w:t>
+      </w:r>
+      <w:proofErr w:type="spellEnd"/>
+      <w:r>
+        <w:t xml:space="preserve"> ACO » écrit par </w:t>
+      </w:r>
+      <w:proofErr w:type="spellStart"/>
+      <w:r>
+        <w:t>Deepika</w:t>
+      </w:r>
+      <w:proofErr w:type="spellEnd"/>
+      <w:r>
+        <w:t xml:space="preserve"> </w:t>
+      </w:r>
+      <w:proofErr w:type="spellStart"/>
+      <w:r>
+        <w:t>Hooda</w:t>
+      </w:r>
+      <w:proofErr w:type="spellEnd"/>
+      <w:r>
+        <w:t xml:space="preserve"> et </w:t>
+      </w:r>
+      <w:proofErr w:type="spellStart"/>
+      <w:r>
+        <w:t>Neeraj</w:t>
+      </w:r>
+      <w:proofErr w:type="spellEnd"/>
+      <w:r>
+        <w:t xml:space="preserve"> Kumar de l’université de </w:t>
+      </w:r>
+      <w:proofErr w:type="spellStart"/>
+      <w:r>
+        <w:t>Thapar</w:t>
+      </w:r>
+      <w:proofErr w:type="spellEnd"/>
+      <w:r>
+        <w:t xml:space="preserve"> en Inde </w:t>
+      </w:r>
+      <w:del w:id="13" w:author="Yves William OBAME EDOU" w:date="2018-03-28T10:17:00Z">
+        <w:r>
+          <w:delText xml:space="preserve"> </w:delText>
+        </w:r>
+      </w:del>
+      <w:r>
+        <w:t>tente</w:t>
+      </w:r>
+      <w:del w:id="14" w:author="Yves William OBAME EDOU" w:date="2018-03-28T10:17:00Z">
+        <w:r>
+          <w:delText>nt</w:delText>
+        </w:r>
+      </w:del>
+      <w:r>
+        <w:t xml:space="preserve"> de déterminer un itinéraire optimal pour un véhicule électrique selon trois axes, la distance parcouru</w:t>
+      </w:r>
+      <w:ins w:id="15" w:author="Yves William OBAME EDOU" w:date="2018-03-28T10:20:00Z">
+        <w:r>
+          <w:t>e</w:t>
+        </w:r>
+      </w:ins>
+      <w:r>
+        <w:t>, le coût de charge et le temps</w:t>
+      </w:r>
+      <w:del w:id="16" w:author="Yves William OBAME EDOU" w:date="2018-03-28T10:20:00Z">
+        <w:r>
+          <w:delText xml:space="preserve"> </w:delText>
+        </w:r>
+      </w:del>
+      <w:r>
+        <w:t xml:space="preserve"> (charges et voyage) en s’appuyant sur l’algorithme des colonies de </w:t>
+      </w:r>
+      <w:del w:id="17" w:author="Yves William OBAME EDOU" w:date="2018-03-28T10:20:00Z">
+        <w:r>
+          <w:delText xml:space="preserve"> </w:delText>
+        </w:r>
+      </w:del>
+      <w:r>
+        <w:t>fourmis.</w:t>
+      </w:r>
+    </w:p>
+    <w:p>
+      <w:pPr>
+        <w:ind w:firstLine="708"/>
+        <w:jc w:val="both"/>
+        <w:pPrChange w:id="18" w:author="Yves William OBAME EDOU" w:date="2018-03-28T10:22:00Z">
+          <w:pPr>
+            <w:jc w:val="both"/>
+          </w:pPr>
+        </w:pPrChange>
+      </w:pPr>
+      <w:r>
+        <w:t>Notre but, sera de synthétiser leur approche afin d’en ressortir les avantages</w:t>
+      </w:r>
+      <w:ins w:id="19" w:author="Yves William OBAME EDOU" w:date="2018-03-28T10:20:00Z">
+        <w:r>
+          <w:t xml:space="preserve"> et</w:t>
+        </w:r>
+      </w:ins>
+      <w:del w:id="20" w:author="Yves William OBAME EDOU" w:date="2018-03-28T10:20:00Z">
+        <w:r>
+          <w:delText>, mais aussi</w:delText>
+        </w:r>
+      </w:del>
+      <w:r>
+        <w:t xml:space="preserve"> les inconvénients</w:t>
+      </w:r>
+      <w:del w:id="21" w:author="Yves William OBAME EDOU" w:date="2018-03-28T10:23:00Z">
+        <w:r>
+          <w:delText xml:space="preserve"> </w:delText>
+        </w:r>
+      </w:del>
+      <w:del w:id="22" w:author="Yves William OBAME EDOU" w:date="2018-03-28T10:19:00Z">
+        <w:r>
+          <w:delText>qu’apporte</w:delText>
+        </w:r>
+      </w:del>
+      <w:del w:id="23" w:author="Yves William OBAME EDOU" w:date="2018-03-28T10:23:00Z">
+        <w:r>
+          <w:delText xml:space="preserve"> cette contribution</w:delText>
+        </w:r>
+      </w:del>
+      <w:r>
+        <w:t xml:space="preserve">. </w:t>
+      </w:r>
+    </w:p>
+    <w:p>
+      <w:pPr>
         <w:pStyle w:val="Titre1"/>
-      </w:pPr>
-      <w:r>
-        <w:t>Objectifs</w:t>
-      </w:r>
-    </w:p>
-    <w:p>
-      <w:pPr>
-        <w:jc w:val="both"/>
-      </w:pPr>
-      <w:r>
-        <w:t xml:space="preserve">Respect de l’environnement, réduction de la pollution et amélioration </w:t>
-      </w:r>
-      <w:proofErr w:type="gramStart"/>
-      <w:r>
-        <w:t>des  infrastructures</w:t>
-      </w:r>
-      <w:proofErr w:type="gramEnd"/>
-      <w:r>
-        <w:t xml:space="preserve"> de transport font </w:t>
-      </w:r>
-      <w:proofErr w:type="spellStart"/>
-      <w:r>
-        <w:t>parti</w:t>
-      </w:r>
-      <w:proofErr w:type="spellEnd"/>
-      <w:r>
-        <w:t xml:space="preserve"> des thèmes majeurs de nos sociétés modernes, des propositions techniques se multiplies afin d’y répondre au mieux. </w:t>
-      </w:r>
-      <w:r>
-        <w:t xml:space="preserve">L’implémentation de structures de l’information et de la communication dans </w:t>
-      </w:r>
-      <w:proofErr w:type="gramStart"/>
-      <w:r>
-        <w:t>le réseaux</w:t>
-      </w:r>
-      <w:proofErr w:type="gramEnd"/>
-      <w:r>
-        <w:t xml:space="preserve"> électrique ainsi que le développement de véhicules électriques permettent de concevoir une nouvelle manière d’organiser les déplacements à l’échelle d’un territoire.</w:t>
-      </w:r>
-    </w:p>
-    <w:p>
-      <w:pPr>
-        <w:jc w:val="both"/>
-      </w:pPr>
-      <w:r>
-        <w:t>Cep</w:t>
-      </w:r>
-      <w:r>
-        <w:t xml:space="preserve">endant, des contraintes existent dû aux technologies employées, </w:t>
-      </w:r>
-      <w:proofErr w:type="gramStart"/>
-      <w:r>
-        <w:t xml:space="preserve">la </w:t>
-      </w:r>
-      <w:proofErr w:type="spellStart"/>
-      <w:r>
-        <w:t>porté</w:t>
-      </w:r>
-      <w:proofErr w:type="spellEnd"/>
-      <w:proofErr w:type="gramEnd"/>
-      <w:r>
-        <w:t xml:space="preserve"> des véhicules électriques est faible et le temps de charge des batteries est conséquent. </w:t>
-      </w:r>
-      <w:bookmarkStart w:id="0" w:name="_GoBack"/>
-      <w:bookmarkEnd w:id="0"/>
-    </w:p>
-    <w:p>
-      <w:pPr>
-        <w:jc w:val="both"/>
-      </w:pPr>
-      <w:r>
-        <w:t xml:space="preserve">L’article « An efficient </w:t>
-      </w:r>
-      <w:proofErr w:type="spellStart"/>
-      <w:r>
-        <w:t>Itinerary</w:t>
-      </w:r>
-      <w:proofErr w:type="spellEnd"/>
-      <w:r>
-        <w:t xml:space="preserve"> Management Scheme for Electric </w:t>
-      </w:r>
-      <w:proofErr w:type="spellStart"/>
-      <w:r>
-        <w:t>Vehicles</w:t>
-      </w:r>
-      <w:proofErr w:type="spellEnd"/>
-      <w:r>
-        <w:t xml:space="preserve"> </w:t>
-      </w:r>
-      <w:proofErr w:type="spellStart"/>
-      <w:r>
-        <w:t>using</w:t>
-      </w:r>
-      <w:proofErr w:type="spellEnd"/>
-      <w:r>
-        <w:t xml:space="preserve"> ACO » écrit </w:t>
-      </w:r>
-      <w:r>
-        <w:t xml:space="preserve">par </w:t>
-      </w:r>
-      <w:proofErr w:type="spellStart"/>
-      <w:r>
-        <w:t>Deepika</w:t>
-      </w:r>
-      <w:proofErr w:type="spellEnd"/>
-      <w:r>
-        <w:t xml:space="preserve"> </w:t>
-      </w:r>
-      <w:proofErr w:type="spellStart"/>
-      <w:r>
-        <w:t>Hooda</w:t>
-      </w:r>
-      <w:proofErr w:type="spellEnd"/>
-      <w:r>
-        <w:t xml:space="preserve"> et </w:t>
-      </w:r>
-      <w:proofErr w:type="spellStart"/>
-      <w:r>
-        <w:t>Neeraj</w:t>
-      </w:r>
-      <w:proofErr w:type="spellEnd"/>
-      <w:r>
-        <w:t xml:space="preserve"> Kumar de l’université de </w:t>
-      </w:r>
-      <w:proofErr w:type="spellStart"/>
-      <w:r>
-        <w:t>Thapar</w:t>
-      </w:r>
-      <w:proofErr w:type="spellEnd"/>
-      <w:r>
-        <w:t xml:space="preserve"> en </w:t>
-      </w:r>
-      <w:proofErr w:type="gramStart"/>
-      <w:r>
-        <w:t>Inde  tentent</w:t>
-      </w:r>
-      <w:proofErr w:type="gramEnd"/>
-      <w:r>
-        <w:t xml:space="preserve"> de déterminer un itinéraire optimal pour un véhicule électrique selon trois axes, la distance parcouru, le coût de charge et le temps  (charges et voyage) en s’appuyant sur l’algo</w:t>
-      </w:r>
-      <w:r>
-        <w:t>rithme des colonies de  fourmis.</w:t>
-      </w:r>
-    </w:p>
-    <w:p>
-      <w:pPr>
-        <w:jc w:val="both"/>
-      </w:pPr>
-      <w:r>
-        <w:t xml:space="preserve">Notre but, sera de synthétiser leur approche afin d’en ressortir les avantages, mais aussi les inconvénients qu’apporte cette contribution. </w:t>
-      </w:r>
-    </w:p>
-    <w:p>
-      <w:pPr>
-        <w:pStyle w:val="Titre1"/>
+        <w:jc w:val="both"/>
+        <w:pPrChange w:id="24" w:author="Yves William OBAME EDOU" w:date="2018-03-28T10:22:00Z">
+          <w:pPr>
+            <w:pStyle w:val="Titre1"/>
+          </w:pPr>
+        </w:pPrChange>
       </w:pPr>
       <w:r>
         <w:t>Hypothèses et contraintes</w:t>
@@ -172,6 +271,21 @@
           <w:ilvl w:val="0"/>
           <w:numId w:val="1"/>
         </w:numPr>
+        <w:jc w:val="both"/>
+        <w:rPr>
+          <w:rPrChange w:id="25" w:author="Yves William OBAME EDOU" w:date="2018-03-28T09:30:00Z">
+            <w:rPr/>
+          </w:rPrChange>
+        </w:rPr>
+        <w:pPrChange w:id="26" w:author="Yves William OBAME EDOU" w:date="2018-03-28T10:22:00Z">
+          <w:pPr>
+            <w:pStyle w:val="Paragraphedeliste"/>
+            <w:numPr>
+              <w:numId w:val="1"/>
+            </w:numPr>
+            <w:ind w:hanging="360"/>
+          </w:pPr>
+        </w:pPrChange>
       </w:pPr>
       <w:r>
         <w:t>Hypothèses :</w:t>
@@ -184,12 +298,30 @@
           <w:ilvl w:val="1"/>
           <w:numId w:val="1"/>
         </w:numPr>
-      </w:pPr>
-      <w:r>
-        <w:t>Un seul type de véhicule électrique (La mét</w:t>
-      </w:r>
-      <w:r>
-        <w:t>hode ne fait pas de différence entre les véhicules)</w:t>
+        <w:jc w:val="both"/>
+        <w:rPr>
+          <w:rPrChange w:id="27" w:author="Yves William OBAME EDOU" w:date="2018-03-28T09:30:00Z">
+            <w:rPr/>
+          </w:rPrChange>
+        </w:rPr>
+        <w:pPrChange w:id="28" w:author="Yves William OBAME EDOU" w:date="2018-03-28T10:22:00Z">
+          <w:pPr>
+            <w:pStyle w:val="Paragraphedeliste"/>
+            <w:numPr>
+              <w:ilvl w:val="1"/>
+              <w:numId w:val="1"/>
+            </w:numPr>
+            <w:ind w:left="1440" w:hanging="360"/>
+          </w:pPr>
+        </w:pPrChange>
+      </w:pPr>
+      <w:r>
+        <w:rPr>
+          <w:rPrChange w:id="29" w:author="Yves William OBAME EDOU" w:date="2018-03-28T09:30:00Z">
+            <w:rPr/>
+          </w:rPrChange>
+        </w:rPr>
+        <w:t>Un seul type de véhicule électrique (La méthode ne fait pas de différence entre les véhicules)</w:t>
       </w:r>
     </w:p>
     <w:p>
@@ -199,18 +331,69 @@
           <w:ilvl w:val="1"/>
           <w:numId w:val="1"/>
         </w:numPr>
-      </w:pPr>
-      <w:r>
-        <w:t xml:space="preserve">Le conducteur doit se déplacer de bornes de recharge en bornes de recharge pour </w:t>
-      </w:r>
-      <w:proofErr w:type="gramStart"/>
-      <w:r>
-        <w:t>atteindre</w:t>
-      </w:r>
-      <w:proofErr w:type="gramEnd"/>
-      <w:r>
-        <w:t xml:space="preserve"> sa destination (</w:t>
-      </w:r>
+        <w:jc w:val="both"/>
+        <w:rPr>
+          <w:rPrChange w:id="30" w:author="Yves William OBAME EDOU" w:date="2018-03-28T09:30:00Z">
+            <w:rPr/>
+          </w:rPrChange>
+        </w:rPr>
+        <w:pPrChange w:id="31" w:author="Yves William OBAME EDOU" w:date="2018-03-28T10:22:00Z">
+          <w:pPr>
+            <w:pStyle w:val="Paragraphedeliste"/>
+            <w:numPr>
+              <w:ilvl w:val="1"/>
+              <w:numId w:val="1"/>
+            </w:numPr>
+            <w:ind w:left="1440" w:hanging="360"/>
+          </w:pPr>
+        </w:pPrChange>
+      </w:pPr>
+      <w:r>
+        <w:rPr>
+          <w:rPrChange w:id="32" w:author="Yves William OBAME EDOU" w:date="2018-03-28T09:30:00Z">
+            <w:rPr/>
+          </w:rPrChange>
+        </w:rPr>
+        <w:t xml:space="preserve">Le conducteur doit se déplacer de </w:t>
+      </w:r>
+      <w:del w:id="33" w:author="Yves William OBAME EDOU" w:date="2018-03-28T10:25:00Z">
+        <w:r>
+          <w:rPr>
+            <w:rPrChange w:id="34" w:author="Yves William OBAME EDOU" w:date="2018-03-28T09:30:00Z">
+              <w:rPr/>
+            </w:rPrChange>
+          </w:rPr>
+          <w:delText>bornes de recharge en bornes de recharge</w:delText>
+        </w:r>
+      </w:del>
+      <w:ins w:id="35" w:author="Yves William OBAME EDOU" w:date="2018-03-28T10:25:00Z">
+        <w:r>
+          <w:t>stations en stations</w:t>
+        </w:r>
+      </w:ins>
+      <w:r>
+        <w:rPr>
+          <w:rPrChange w:id="36" w:author="Yves William OBAME EDOU" w:date="2018-03-28T09:30:00Z">
+            <w:rPr/>
+          </w:rPrChange>
+        </w:rPr>
+        <w:t xml:space="preserve"> pour atteindre sa destination</w:t>
+      </w:r>
+      <w:ins w:id="37" w:author="Yves William OBAME EDOU" w:date="2018-03-28T10:25:00Z">
+        <w:r>
+          <w:t xml:space="preserve"> sans jamais être à cours d’énergie</w:t>
+        </w:r>
+      </w:ins>
+      <w:del w:id="38" w:author="Yves William OBAME EDOU" w:date="2018-03-28T10:24:00Z">
+        <w:r>
+          <w:rPr>
+            <w:rPrChange w:id="39" w:author="Yves William OBAME EDOU" w:date="2018-03-28T09:30:00Z">
+              <w:rPr/>
+            </w:rPrChange>
+          </w:rPr>
+          <w:delText xml:space="preserve"> (</w:delText>
+        </w:r>
+      </w:del>
     </w:p>
     <w:p>
       <w:pPr>
@@ -219,23 +402,73 @@
           <w:ilvl w:val="1"/>
           <w:numId w:val="1"/>
         </w:numPr>
-      </w:pPr>
-      <w:r>
-        <w:t>(</w:t>
-      </w:r>
-      <w:proofErr w:type="gramStart"/>
-      <w:r>
-        <w:t>possible</w:t>
-      </w:r>
-      <w:proofErr w:type="gramEnd"/>
-      <w:r>
-        <w:t>) il n’y pas plus de 100 stations de recharges entre la source et la destination</w:t>
+        <w:jc w:val="both"/>
+        <w:rPr>
+          <w:rPrChange w:id="40" w:author="Yves William OBAME EDOU" w:date="2018-03-28T09:30:00Z">
+            <w:rPr/>
+          </w:rPrChange>
+        </w:rPr>
+        <w:pPrChange w:id="41" w:author="Yves William OBAME EDOU" w:date="2018-03-28T10:22:00Z">
+          <w:pPr>
+            <w:pStyle w:val="Paragraphedeliste"/>
+            <w:numPr>
+              <w:ilvl w:val="1"/>
+              <w:numId w:val="1"/>
+            </w:numPr>
+            <w:ind w:left="1440" w:hanging="360"/>
+          </w:pPr>
+        </w:pPrChange>
+      </w:pPr>
+      <w:del w:id="42" w:author="Yves William OBAME EDOU" w:date="2018-03-28T10:24:00Z">
+        <w:r>
+          <w:rPr>
+            <w:rPrChange w:id="43" w:author="Yves William OBAME EDOU" w:date="2018-03-28T09:30:00Z">
+              <w:rPr/>
+            </w:rPrChange>
+          </w:rPr>
+          <w:delText xml:space="preserve">(possible) </w:delText>
+        </w:r>
+      </w:del>
+      <w:ins w:id="44" w:author="Yves William OBAME EDOU" w:date="2018-03-28T10:24:00Z">
+        <w:r>
+          <w:t>I</w:t>
+        </w:r>
+      </w:ins>
+      <w:del w:id="45" w:author="Yves William OBAME EDOU" w:date="2018-03-28T10:24:00Z">
+        <w:r>
+          <w:rPr>
+            <w:rPrChange w:id="46" w:author="Yves William OBAME EDOU" w:date="2018-03-28T09:30:00Z">
+              <w:rPr/>
+            </w:rPrChange>
+          </w:rPr>
+          <w:delText>i</w:delText>
+        </w:r>
+      </w:del>
+      <w:r>
+        <w:rPr>
+          <w:rPrChange w:id="47" w:author="Yves William OBAME EDOU" w:date="2018-03-28T09:30:00Z">
+            <w:rPr/>
+          </w:rPrChange>
+        </w:rPr>
+        <w:t>l n’y pas plus de 100 stations de recharges entre la source et la destination</w:t>
       </w:r>
     </w:p>
     <w:p>
       <w:pPr>
         <w:pStyle w:val="Paragraphedeliste"/>
         <w:ind w:left="1440"/>
+        <w:jc w:val="both"/>
+        <w:rPr>
+          <w:rPrChange w:id="48" w:author="Yves William OBAME EDOU" w:date="2018-03-28T09:30:00Z">
+            <w:rPr/>
+          </w:rPrChange>
+        </w:rPr>
+        <w:pPrChange w:id="49" w:author="Yves William OBAME EDOU" w:date="2018-03-28T10:22:00Z">
+          <w:pPr>
+            <w:pStyle w:val="Paragraphedeliste"/>
+            <w:ind w:left="1440"/>
+          </w:pPr>
+        </w:pPrChange>
       </w:pPr>
     </w:p>
     <w:p>
@@ -245,12 +478,29 @@
           <w:ilvl w:val="0"/>
           <w:numId w:val="1"/>
         </w:numPr>
-      </w:pPr>
-      <w:r>
-        <w:t>Contra</w:t>
-      </w:r>
-      <w:r>
-        <w:t>intes :</w:t>
+        <w:jc w:val="both"/>
+        <w:rPr>
+          <w:rPrChange w:id="50" w:author="Yves William OBAME EDOU" w:date="2018-03-28T09:30:00Z">
+            <w:rPr/>
+          </w:rPrChange>
+        </w:rPr>
+        <w:pPrChange w:id="51" w:author="Yves William OBAME EDOU" w:date="2018-03-28T10:22:00Z">
+          <w:pPr>
+            <w:pStyle w:val="Paragraphedeliste"/>
+            <w:numPr>
+              <w:numId w:val="1"/>
+            </w:numPr>
+            <w:ind w:hanging="360"/>
+          </w:pPr>
+        </w:pPrChange>
+      </w:pPr>
+      <w:r>
+        <w:rPr>
+          <w:rPrChange w:id="52" w:author="Yves William OBAME EDOU" w:date="2018-03-28T09:30:00Z">
+            <w:rPr/>
+          </w:rPrChange>
+        </w:rPr>
+        <w:t>Contraintes :</w:t>
       </w:r>
     </w:p>
     <w:p>
@@ -260,10 +510,69 @@
           <w:ilvl w:val="1"/>
           <w:numId w:val="1"/>
         </w:numPr>
-      </w:pPr>
-      <w:r>
-        <w:t>Le nombre de stations de recharges entre S et D</w:t>
-      </w:r>
+        <w:jc w:val="both"/>
+        <w:rPr>
+          <w:rPrChange w:id="53" w:author="Yves William OBAME EDOU" w:date="2018-03-28T09:30:00Z">
+            <w:rPr/>
+          </w:rPrChange>
+        </w:rPr>
+        <w:pPrChange w:id="54" w:author="Yves William OBAME EDOU" w:date="2018-03-28T10:22:00Z">
+          <w:pPr>
+            <w:pStyle w:val="Paragraphedeliste"/>
+            <w:numPr>
+              <w:ilvl w:val="1"/>
+              <w:numId w:val="1"/>
+            </w:numPr>
+            <w:ind w:left="1440" w:hanging="360"/>
+          </w:pPr>
+        </w:pPrChange>
+      </w:pPr>
+      <w:r>
+        <w:rPr>
+          <w:rPrChange w:id="55" w:author="Yves William OBAME EDOU" w:date="2018-03-28T09:30:00Z">
+            <w:rPr/>
+          </w:rPrChange>
+        </w:rPr>
+        <w:t xml:space="preserve">Le nombre de stations de recharges entre </w:t>
+      </w:r>
+      <w:ins w:id="56" w:author="Yves William OBAME EDOU" w:date="2018-03-28T10:26:00Z">
+        <w:r>
+          <w:t>la source</w:t>
+        </w:r>
+      </w:ins>
+      <w:del w:id="57" w:author="Yves William OBAME EDOU" w:date="2018-03-28T10:26:00Z">
+        <w:r>
+          <w:rPr>
+            <w:rPrChange w:id="58" w:author="Yves William OBAME EDOU" w:date="2018-03-28T09:30:00Z">
+              <w:rPr/>
+            </w:rPrChange>
+          </w:rPr>
+          <w:delText>S</w:delText>
+        </w:r>
+      </w:del>
+      <w:r>
+        <w:rPr>
+          <w:rPrChange w:id="59" w:author="Yves William OBAME EDOU" w:date="2018-03-28T09:30:00Z">
+            <w:rPr/>
+          </w:rPrChange>
+        </w:rPr>
+        <w:t xml:space="preserve"> et </w:t>
+      </w:r>
+      <w:del w:id="60" w:author="Yves William OBAME EDOU" w:date="2018-03-28T10:26:00Z">
+        <w:r>
+          <w:rPr>
+            <w:rPrChange w:id="61" w:author="Yves William OBAME EDOU" w:date="2018-03-28T09:30:00Z">
+              <w:rPr/>
+            </w:rPrChange>
+          </w:rPr>
+          <w:delText>D</w:delText>
+        </w:r>
+      </w:del>
+      <w:ins w:id="62" w:author="Yves William OBAME EDOU" w:date="2018-03-28T10:26:00Z">
+        <w:r>
+          <w:t>la destination</w:t>
+        </w:r>
+      </w:ins>
     </w:p>
     <w:p>
       <w:pPr>
@@ -272,9 +581,53 @@
           <w:ilvl w:val="1"/>
           <w:numId w:val="1"/>
         </w:numPr>
-      </w:pPr>
-      <w:r>
-        <w:t>Le genre de route (gratuite ou à péage)</w:t>
+        <w:jc w:val="both"/>
+        <w:rPr>
+          <w:rPrChange w:id="63" w:author="Yves William OBAME EDOU" w:date="2018-03-28T09:30:00Z">
+            <w:rPr/>
+          </w:rPrChange>
+        </w:rPr>
+        <w:pPrChange w:id="64" w:author="Yves William OBAME EDOU" w:date="2018-03-28T10:22:00Z">
+          <w:pPr>
+            <w:pStyle w:val="Paragraphedeliste"/>
+            <w:numPr>
+              <w:ilvl w:val="1"/>
+              <w:numId w:val="1"/>
+            </w:numPr>
+            <w:ind w:left="1440" w:hanging="360"/>
+          </w:pPr>
+        </w:pPrChange>
+      </w:pPr>
+      <w:r>
+        <w:rPr>
+          <w:rPrChange w:id="65" w:author="Yves William OBAME EDOU" w:date="2018-03-28T09:30:00Z">
+            <w:rPr/>
+          </w:rPrChange>
+        </w:rPr>
+        <w:t xml:space="preserve">Le </w:t>
+      </w:r>
+      <w:ins w:id="66" w:author="Yves William OBAME EDOU" w:date="2018-03-28T10:26:00Z">
+        <w:r>
+          <w:t>type</w:t>
+        </w:r>
+      </w:ins>
+      <w:del w:id="67" w:author="Yves William OBAME EDOU" w:date="2018-03-28T10:26:00Z">
+        <w:r>
+          <w:rPr>
+            <w:rPrChange w:id="68" w:author="Yves William OBAME EDOU" w:date="2018-03-28T09:30:00Z">
+              <w:rPr/>
+            </w:rPrChange>
+          </w:rPr>
+          <w:delText>genre</w:delText>
+        </w:r>
+      </w:del>
+      <w:r>
+        <w:rPr>
+          <w:rPrChange w:id="69" w:author="Yves William OBAME EDOU" w:date="2018-03-28T09:30:00Z">
+            <w:rPr/>
+          </w:rPrChange>
+        </w:rPr>
+        <w:t xml:space="preserve"> de route (gratuite ou à péage)</w:t>
       </w:r>
     </w:p>
     <w:p>
@@ -284,8 +637,29 @@
           <w:ilvl w:val="1"/>
           <w:numId w:val="1"/>
         </w:numPr>
-      </w:pPr>
-      <w:r>
+        <w:jc w:val="both"/>
+        <w:rPr>
+          <w:rPrChange w:id="70" w:author="Yves William OBAME EDOU" w:date="2018-03-28T09:30:00Z">
+            <w:rPr/>
+          </w:rPrChange>
+        </w:rPr>
+        <w:pPrChange w:id="71" w:author="Yves William OBAME EDOU" w:date="2018-03-28T10:22:00Z">
+          <w:pPr>
+            <w:pStyle w:val="Paragraphedeliste"/>
+            <w:numPr>
+              <w:ilvl w:val="1"/>
+              <w:numId w:val="1"/>
+            </w:numPr>
+            <w:ind w:left="1440" w:hanging="360"/>
+          </w:pPr>
+        </w:pPrChange>
+      </w:pPr>
+      <w:r>
+        <w:rPr>
+          <w:rPrChange w:id="72" w:author="Yves William OBAME EDOU" w:date="2018-03-28T09:30:00Z">
+            <w:rPr/>
+          </w:rPrChange>
+        </w:rPr>
         <w:t>Le temps de trajet entre deux stations</w:t>
       </w:r>
     </w:p>
@@ -296,9 +670,46 @@
           <w:ilvl w:val="1"/>
           <w:numId w:val="1"/>
         </w:numPr>
-      </w:pPr>
-      <w:r>
-        <w:t>Coût de recharge dans les différentes stations</w:t>
+        <w:jc w:val="both"/>
+        <w:rPr>
+          <w:del w:id="73" w:author="Yves William OBAME EDOU" w:date="2018-03-28T10:27:00Z"/>
+        </w:rPr>
+      </w:pPr>
+      <w:ins w:id="74" w:author="Yves William OBAME EDOU" w:date="2018-03-28T10:27:00Z">
+        <w:r>
+          <w:t>Le c</w:t>
+        </w:r>
+      </w:ins>
+      <w:del w:id="75" w:author="Yves William OBAME EDOU" w:date="2018-03-28T10:27:00Z">
+        <w:r>
+          <w:rPr>
+            <w:rPrChange w:id="76" w:author="Yves William OBAME EDOU" w:date="2018-03-28T09:30:00Z">
+              <w:rPr/>
+            </w:rPrChange>
+          </w:rPr>
+          <w:delText>C</w:delText>
+        </w:r>
+      </w:del>
+      <w:r>
+        <w:rPr>
+          <w:rPrChange w:id="77" w:author="Yves William OBAME EDOU" w:date="2018-03-28T09:30:00Z">
+            <w:rPr/>
+          </w:rPrChange>
+        </w:rPr>
+        <w:t xml:space="preserve">oût de </w:t>
+      </w:r>
+      <w:ins w:id="78" w:author="Yves William OBAME EDOU" w:date="2018-03-28T10:26:00Z">
+        <w:r>
+          <w:t xml:space="preserve">la </w:t>
+        </w:r>
+      </w:ins>
+      <w:r>
+        <w:rPr>
+          <w:rPrChange w:id="79" w:author="Yves William OBAME EDOU" w:date="2018-03-28T09:30:00Z">
+            <w:rPr/>
+          </w:rPrChange>
+        </w:rPr>
+        <w:t>recharge dans les différentes stations</w:t>
       </w:r>
     </w:p>
     <w:p>
@@ -308,97 +719,1212 @@
           <w:ilvl w:val="1"/>
           <w:numId w:val="1"/>
         </w:numPr>
-      </w:pPr>
-      <w:r>
-        <w:t>Type de batterie utilisée dans l’EV</w:t>
-      </w:r>
+        <w:jc w:val="both"/>
+        <w:rPr>
+          <w:ins w:id="80" w:author="Yves William OBAME EDOU" w:date="2018-03-28T10:27:00Z"/>
+          <w:rPrChange w:id="81" w:author="Yves William OBAME EDOU" w:date="2018-03-28T09:30:00Z">
+            <w:rPr>
+              <w:ins w:id="82" w:author="Yves William OBAME EDOU" w:date="2018-03-28T10:27:00Z"/>
+            </w:rPr>
+          </w:rPrChange>
+        </w:rPr>
+        <w:pPrChange w:id="83" w:author="Yves William OBAME EDOU" w:date="2018-03-28T10:22:00Z">
+          <w:pPr>
+            <w:pStyle w:val="Paragraphedeliste"/>
+            <w:numPr>
+              <w:ilvl w:val="1"/>
+              <w:numId w:val="1"/>
+            </w:numPr>
+            <w:ind w:left="1440" w:hanging="360"/>
+          </w:pPr>
+        </w:pPrChange>
+      </w:pPr>
     </w:p>
     <w:p>
       <w:pPr>
         <w:pStyle w:val="Paragraphedeliste"/>
-        <w:ind w:left="1440"/>
-      </w:pPr>
-      <w:r>
-        <w:t xml:space="preserve"> </w:t>
-      </w:r>
+        <w:numPr>
+          <w:ilvl w:val="1"/>
+          <w:numId w:val="1"/>
+        </w:numPr>
+        <w:jc w:val="both"/>
+        <w:rPr>
+          <w:del w:id="84" w:author="Yves William OBAME EDOU" w:date="2018-03-28T10:21:00Z"/>
+          <w:rPrChange w:id="85" w:author="Yves William OBAME EDOU" w:date="2018-03-28T09:30:00Z">
+            <w:rPr>
+              <w:del w:id="86" w:author="Yves William OBAME EDOU" w:date="2018-03-28T10:21:00Z"/>
+            </w:rPr>
+          </w:rPrChange>
+        </w:rPr>
+        <w:pPrChange w:id="87" w:author="Yves William OBAME EDOU" w:date="2018-03-28T10:27:00Z">
+          <w:pPr>
+            <w:pStyle w:val="Paragraphedeliste"/>
+            <w:numPr>
+              <w:ilvl w:val="1"/>
+              <w:numId w:val="1"/>
+            </w:numPr>
+            <w:ind w:left="1440" w:hanging="360"/>
+          </w:pPr>
+        </w:pPrChange>
+      </w:pPr>
+      <w:ins w:id="88" w:author="Yves William OBAME EDOU" w:date="2018-03-28T10:27:00Z">
+        <w:r>
+          <w:t>Le t</w:t>
+        </w:r>
+      </w:ins>
+      <w:bookmarkStart w:id="89" w:name="_GoBack"/>
+      <w:bookmarkEnd w:id="89"/>
+      <w:del w:id="90" w:author="Yves William OBAME EDOU" w:date="2018-03-28T10:27:00Z">
+        <w:r>
+          <w:rPr>
+            <w:rPrChange w:id="91" w:author="Yves William OBAME EDOU" w:date="2018-03-28T09:30:00Z">
+              <w:rPr/>
+            </w:rPrChange>
+          </w:rPr>
+          <w:delText>T</w:delText>
+        </w:r>
+      </w:del>
+      <w:r>
+        <w:rPr>
+          <w:rPrChange w:id="92" w:author="Yves William OBAME EDOU" w:date="2018-03-28T09:30:00Z">
+            <w:rPr/>
+          </w:rPrChange>
+        </w:rPr>
+        <w:t>ype de batterie utilisée dans l’EV</w:t>
+      </w:r>
+    </w:p>
+    <w:p>
+      <w:pPr>
+        <w:pStyle w:val="Paragraphedeliste"/>
+        <w:numPr>
+          <w:ilvl w:val="1"/>
+          <w:numId w:val="1"/>
+        </w:numPr>
+        <w:jc w:val="both"/>
+        <w:rPr>
+          <w:rPrChange w:id="93" w:author="Yves William OBAME EDOU" w:date="2018-03-28T09:30:00Z">
+            <w:rPr/>
+          </w:rPrChange>
+        </w:rPr>
+        <w:pPrChange w:id="94" w:author="Yves William OBAME EDOU" w:date="2018-03-28T10:27:00Z">
+          <w:pPr>
+            <w:pStyle w:val="Paragraphedeliste"/>
+            <w:ind w:left="1440"/>
+          </w:pPr>
+        </w:pPrChange>
+      </w:pPr>
+      <w:del w:id="95" w:author="Yves William OBAME EDOU" w:date="2018-03-28T10:26:00Z">
+        <w:r>
+          <w:rPr>
+            <w:rPrChange w:id="96" w:author="Yves William OBAME EDOU" w:date="2018-03-28T09:30:00Z">
+              <w:rPr/>
+            </w:rPrChange>
+          </w:rPr>
+          <w:delText xml:space="preserve"> </w:delText>
+        </w:r>
+      </w:del>
     </w:p>
     <w:p>
       <w:pPr>
         <w:pStyle w:val="Titre1"/>
-      </w:pPr>
-      <w:r>
+        <w:jc w:val="both"/>
+        <w:rPr>
+          <w:rPrChange w:id="97" w:author="Yves William OBAME EDOU" w:date="2018-03-28T09:30:00Z">
+            <w:rPr/>
+          </w:rPrChange>
+        </w:rPr>
+        <w:pPrChange w:id="98" w:author="Yves William OBAME EDOU" w:date="2018-03-28T10:22:00Z">
+          <w:pPr>
+            <w:pStyle w:val="Titre1"/>
+          </w:pPr>
+        </w:pPrChange>
+      </w:pPr>
+      <w:r>
+        <w:rPr>
+          <w:rPrChange w:id="99" w:author="Yves William OBAME EDOU" w:date="2018-03-28T09:30:00Z">
+            <w:rPr/>
+          </w:rPrChange>
+        </w:rPr>
         <w:t>Approche utilisée</w:t>
       </w:r>
     </w:p>
     <w:p>
-      <w:r>
-        <w:rPr>
-          <w:sz w:val="24"/>
-        </w:rPr>
-        <w:t xml:space="preserve">Cette recherche s'appuie sur l’algorithme d’optimisation par colonies de fourmis (ACO), c'est-à-dire du fonctionnement d'une colonie de fourmis. Les fourmis travaillent en colonie et suivent des chemins optimisés pour la collecte de ressources. Elles font de nombreux allers-retours pour aller à ces ressources. Cet algorithme se base sur le fait que le chemin le plus rapide sera donc emprunté plus de fois qu'un chemin plus long. Pour deux chemins partant du même départ et avec la même destination, la fourmi prenant le chemin le plus rapide sera de retour plus tôt et le chemin avec le plus de phéromone sera donc celui qu'elle a empruntée deux fois. La fourmi sur le chemin le plus long ne sera pas encore revenue, et donc son chemin aura moins de phéromone, ce qui fait que son chemin aura moins de chances d'être choisi. Les chercheurs ont théorisé ce fonctionnement de façon mathématique. Ils ont ensuite modifié cet algorithme pour le rendre applicable à des </w:t>
-      </w:r>
-      <w:r>
-        <w:rPr>
-          <w:sz w:val="24"/>
-        </w:rPr>
-        <w:lastRenderedPageBreak/>
-        <w:t>voitures électriques. Les paramètres qui sont choisis en entrées sont : un certain nombre de stations de recharge, des routes avec péage ou non, le prix des routes payantes, le temps de trajet pour ces routes, le coût de rechargement à chaque station, le type de batterie utilisé ainsi qu'une fonction de probabilité. En appliquant la fonction de probabilité avec les paramètres spécifiés pour un nœud donné, on peut savoir quelle est la probabilité d'aller à chaque nœud voisin. Le nœud avec la plus haute probabilité sera le nœud choisi.</w:t>
-      </w:r>
-    </w:p>
-    <w:p>
-      <w:pPr>
-        <w:keepNext/>
-        <w:keepLines/>
-        <w:spacing w:before="240" w:after="0"/>
-        <w:outlineLvl w:val="0"/>
-        <w:rPr>
+      <w:pPr>
+        <w:ind w:firstLine="708"/>
+        <w:jc w:val="both"/>
+        <w:rPr>
+          <w:del w:id="100" w:author="Yves William OBAME EDOU" w:date="2018-03-28T09:33:00Z"/>
           <w:rFonts w:asciiTheme="majorHAnsi" w:eastAsiaTheme="majorEastAsia" w:hAnsiTheme="majorHAnsi" w:cstheme="majorBidi"/>
           <w:color w:val="2F5496" w:themeColor="accent1" w:themeShade="BF"/>
-          <w:sz w:val="32"/>
-          <w:szCs w:val="32"/>
-        </w:rPr>
-      </w:pPr>
-      <w:r>
-        <w:rPr>
-          <w:rFonts w:asciiTheme="majorHAnsi" w:eastAsiaTheme="majorEastAsia" w:hAnsiTheme="majorHAnsi" w:cstheme="majorBidi"/>
-          <w:color w:val="2F5496" w:themeColor="accent1" w:themeShade="BF"/>
-          <w:sz w:val="32"/>
-          <w:szCs w:val="32"/>
-        </w:rPr>
-        <w:t>Résultats obtenus.</w:t>
-      </w:r>
-    </w:p>
-    <w:p>
-      <w:r>
-        <w:t xml:space="preserve">Grâce à la l’approche précédente, il a été possible de </w:t>
-      </w:r>
-    </w:p>
-    <w:p/>
-    <w:p>
-      <w:pPr>
-        <w:keepNext/>
-        <w:keepLines/>
-        <w:spacing w:before="240" w:after="0"/>
-        <w:outlineLvl w:val="0"/>
-        <w:rPr>
-          <w:rFonts w:asciiTheme="majorHAnsi" w:eastAsiaTheme="majorEastAsia" w:hAnsiTheme="majorHAnsi" w:cstheme="majorBidi"/>
-          <w:color w:val="2F5496" w:themeColor="accent1" w:themeShade="BF"/>
-          <w:sz w:val="32"/>
-          <w:szCs w:val="32"/>
-        </w:rPr>
-      </w:pPr>
-      <w:r>
-        <w:rPr>
-          <w:rFonts w:asciiTheme="majorHAnsi" w:eastAsiaTheme="majorEastAsia" w:hAnsiTheme="majorHAnsi" w:cstheme="majorBidi"/>
-          <w:color w:val="2F5496" w:themeColor="accent1" w:themeShade="BF"/>
-          <w:sz w:val="32"/>
-          <w:szCs w:val="32"/>
+        </w:rPr>
+        <w:pPrChange w:id="101" w:author="Yves William OBAME EDOU" w:date="2018-03-28T10:22:00Z">
+          <w:pPr>
+            <w:jc w:val="both"/>
+          </w:pPr>
+        </w:pPrChange>
+      </w:pPr>
+      <w:r>
+        <w:rPr>
+          <w:rPrChange w:id="102" w:author="Yves William OBAME EDOU" w:date="2018-03-28T09:30:00Z">
+            <w:rPr>
+              <w:sz w:val="24"/>
+            </w:rPr>
+          </w:rPrChange>
+        </w:rPr>
+        <w:t xml:space="preserve">Cette recherche s'appuie sur l’algorithme d’optimisation par colonies de fourmis (ACO), c'est-à-dire </w:t>
+      </w:r>
+      <w:r>
+        <w:rPr>
+          <w:rPrChange w:id="103" w:author="Yves William OBAME EDOU" w:date="2018-03-28T09:30:00Z">
+            <w:rPr>
+              <w:sz w:val="24"/>
+            </w:rPr>
+          </w:rPrChange>
+        </w:rPr>
+        <w:t>sur le</w:t>
+      </w:r>
+      <w:r>
+        <w:rPr>
+          <w:rPrChange w:id="104" w:author="Yves William OBAME EDOU" w:date="2018-03-28T09:30:00Z">
+            <w:rPr>
+              <w:sz w:val="24"/>
+            </w:rPr>
+          </w:rPrChange>
+        </w:rPr>
+        <w:t xml:space="preserve"> fonctionnement d'une colonie de fourmis. Les fourmis travaillent en colonie et suivent des chemins optimisés pour la collecte de ressources. Elles font de nombreux allers-retours pour aller à ces ressources</w:t>
+      </w:r>
+      <w:ins w:id="105" w:author="Yves William OBAME EDOU" w:date="2018-03-28T00:55:00Z">
+        <w:r>
+          <w:rPr>
+            <w:rPrChange w:id="106" w:author="Yves William OBAME EDOU" w:date="2018-03-28T09:30:00Z">
+              <w:rPr>
+                <w:sz w:val="24"/>
+              </w:rPr>
+            </w:rPrChange>
+          </w:rPr>
+          <w:t xml:space="preserve"> et laissent des phéromones sur leur </w:t>
+        </w:r>
+      </w:ins>
+      <w:ins w:id="107" w:author="Yves William OBAME EDOU" w:date="2018-03-28T00:58:00Z">
+        <w:r>
+          <w:rPr>
+            <w:rPrChange w:id="108" w:author="Yves William OBAME EDOU" w:date="2018-03-28T09:30:00Z">
+              <w:rPr>
+                <w:sz w:val="24"/>
+              </w:rPr>
+            </w:rPrChange>
+          </w:rPr>
+          <w:t>passage</w:t>
+        </w:r>
+      </w:ins>
+      <w:r>
+        <w:rPr>
+          <w:rPrChange w:id="109" w:author="Yves William OBAME EDOU" w:date="2018-03-28T09:30:00Z">
+            <w:rPr>
+              <w:sz w:val="24"/>
+            </w:rPr>
+          </w:rPrChange>
+        </w:rPr>
+        <w:t xml:space="preserve">. Cet algorithme se base sur le fait que le chemin le plus rapide sera </w:t>
+      </w:r>
+      <w:del w:id="110" w:author="Yves William OBAME EDOU" w:date="2018-03-28T00:56:00Z">
+        <w:r>
+          <w:rPr>
+            <w:rPrChange w:id="111" w:author="Yves William OBAME EDOU" w:date="2018-03-28T09:30:00Z">
+              <w:rPr>
+                <w:sz w:val="24"/>
+              </w:rPr>
+            </w:rPrChange>
+          </w:rPr>
+          <w:delText xml:space="preserve">donc </w:delText>
+        </w:r>
+      </w:del>
+      <w:r>
+        <w:rPr>
+          <w:rPrChange w:id="112" w:author="Yves William OBAME EDOU" w:date="2018-03-28T09:30:00Z">
+            <w:rPr>
+              <w:sz w:val="24"/>
+            </w:rPr>
+          </w:rPrChange>
+        </w:rPr>
+        <w:t xml:space="preserve">emprunté plus de fois qu'un chemin plus long. Pour deux chemins partant du même départ et avec la même destination, la fourmi prenant le chemin le plus </w:t>
+      </w:r>
+      <w:del w:id="113" w:author="Yves William OBAME EDOU" w:date="2018-03-28T00:53:00Z">
+        <w:r>
+          <w:rPr>
+            <w:rPrChange w:id="114" w:author="Yves William OBAME EDOU" w:date="2018-03-28T09:30:00Z">
+              <w:rPr>
+                <w:sz w:val="24"/>
+              </w:rPr>
+            </w:rPrChange>
+          </w:rPr>
+          <w:delText xml:space="preserve">rapide </w:delText>
+        </w:r>
+      </w:del>
+      <w:ins w:id="115" w:author="Yves William OBAME EDOU" w:date="2018-03-28T00:53:00Z">
+        <w:r>
+          <w:rPr>
+            <w:rPrChange w:id="116" w:author="Yves William OBAME EDOU" w:date="2018-03-28T09:30:00Z">
+              <w:rPr>
+                <w:sz w:val="24"/>
+              </w:rPr>
+            </w:rPrChange>
+          </w:rPr>
+          <w:t xml:space="preserve">court </w:t>
+        </w:r>
+      </w:ins>
+      <w:r>
+        <w:rPr>
+          <w:rPrChange w:id="117" w:author="Yves William OBAME EDOU" w:date="2018-03-28T09:30:00Z">
+            <w:rPr>
+              <w:sz w:val="24"/>
+            </w:rPr>
+          </w:rPrChange>
+        </w:rPr>
+        <w:t>sera de retour plus tôt et le chemin avec le plus de phéromone</w:t>
+      </w:r>
+      <w:ins w:id="118" w:author="Yves William OBAME EDOU" w:date="2018-03-28T00:58:00Z">
+        <w:r>
+          <w:rPr>
+            <w:rPrChange w:id="119" w:author="Yves William OBAME EDOU" w:date="2018-03-28T09:30:00Z">
+              <w:rPr>
+                <w:sz w:val="24"/>
+              </w:rPr>
+            </w:rPrChange>
+          </w:rPr>
+          <w:t>s</w:t>
+        </w:r>
+      </w:ins>
+      <w:r>
+        <w:rPr>
+          <w:rPrChange w:id="120" w:author="Yves William OBAME EDOU" w:date="2018-03-28T09:30:00Z">
+            <w:rPr>
+              <w:sz w:val="24"/>
+            </w:rPr>
+          </w:rPrChange>
+        </w:rPr>
+        <w:t xml:space="preserve"> sera donc celui qu'elle a emprunté</w:t>
+      </w:r>
+      <w:del w:id="121" w:author="Yves William OBAME EDOU" w:date="2018-03-28T00:56:00Z">
+        <w:r>
+          <w:rPr>
+            <w:rPrChange w:id="122" w:author="Yves William OBAME EDOU" w:date="2018-03-28T09:30:00Z">
+              <w:rPr>
+                <w:sz w:val="24"/>
+              </w:rPr>
+            </w:rPrChange>
+          </w:rPr>
+          <w:delText>e</w:delText>
+        </w:r>
+      </w:del>
+      <w:r>
+        <w:rPr>
+          <w:rPrChange w:id="123" w:author="Yves William OBAME EDOU" w:date="2018-03-28T09:30:00Z">
+            <w:rPr>
+              <w:sz w:val="24"/>
+            </w:rPr>
+          </w:rPrChange>
+        </w:rPr>
+        <w:t xml:space="preserve"> deux fois. La fourmi sur le chemin le plus long ne sera pas encore revenue, et donc son chemin aura moins de phéromone</w:t>
+      </w:r>
+      <w:ins w:id="124" w:author="Yves William OBAME EDOU" w:date="2018-03-28T00:59:00Z">
+        <w:r>
+          <w:rPr>
+            <w:rPrChange w:id="125" w:author="Yves William OBAME EDOU" w:date="2018-03-28T09:30:00Z">
+              <w:rPr>
+                <w:sz w:val="24"/>
+              </w:rPr>
+            </w:rPrChange>
+          </w:rPr>
+          <w:t>s</w:t>
+        </w:r>
+      </w:ins>
+      <w:r>
+        <w:rPr>
+          <w:rPrChange w:id="126" w:author="Yves William OBAME EDOU" w:date="2018-03-28T09:30:00Z">
+            <w:rPr>
+              <w:sz w:val="24"/>
+            </w:rPr>
+          </w:rPrChange>
+        </w:rPr>
+        <w:t xml:space="preserve">, ce qui fait que son chemin aura moins de chances d'être choisi. Les chercheurs ont théorisé ce fonctionnement de façon mathématique. Ils ont ensuite modifié cet algorithme pour le rendre applicable à des voitures électriques. </w:t>
+      </w:r>
+      <w:ins w:id="127" w:author="Yves William OBAME EDOU" w:date="2018-03-28T01:31:00Z">
+        <w:r>
+          <w:rPr>
+            <w:rPrChange w:id="128" w:author="Yves William OBAME EDOU" w:date="2018-03-28T09:30:00Z">
+              <w:rPr>
+                <w:sz w:val="24"/>
+              </w:rPr>
+            </w:rPrChange>
+          </w:rPr>
+          <w:t>Pour le cas des véhicules électriques</w:t>
+        </w:r>
+      </w:ins>
+      <w:ins w:id="129" w:author="Yves William OBAME EDOU" w:date="2018-03-28T01:00:00Z">
+        <w:r>
+          <w:rPr>
+            <w:rPrChange w:id="130" w:author="Yves William OBAME EDOU" w:date="2018-03-28T09:30:00Z">
+              <w:rPr>
+                <w:sz w:val="24"/>
+              </w:rPr>
+            </w:rPrChange>
+          </w:rPr>
+          <w:t xml:space="preserve">, la quantité de </w:t>
+        </w:r>
+      </w:ins>
+      <w:ins w:id="131" w:author="Yves William OBAME EDOU" w:date="2018-03-28T01:01:00Z">
+        <w:r>
+          <w:rPr>
+            <w:rPrChange w:id="132" w:author="Yves William OBAME EDOU" w:date="2018-03-28T09:30:00Z">
+              <w:rPr>
+                <w:sz w:val="24"/>
+              </w:rPr>
+            </w:rPrChange>
+          </w:rPr>
+          <w:t>phéromones, facteur influençant le choix d’un chemin chez les fourmis,</w:t>
+        </w:r>
+      </w:ins>
+      <w:ins w:id="133" w:author="Yves William OBAME EDOU" w:date="2018-03-28T01:02:00Z">
+        <w:r>
+          <w:rPr>
+            <w:rPrChange w:id="134" w:author="Yves William OBAME EDOU" w:date="2018-03-28T09:30:00Z">
+              <w:rPr>
+                <w:sz w:val="24"/>
+              </w:rPr>
+            </w:rPrChange>
+          </w:rPr>
+          <w:t xml:space="preserve"> est remplacée par le coût </w:t>
+        </w:r>
+      </w:ins>
+      <w:ins w:id="135" w:author="Yves William OBAME EDOU" w:date="2018-03-28T01:25:00Z">
+        <w:r>
+          <w:rPr>
+            <w:rPrChange w:id="136" w:author="Yves William OBAME EDOU" w:date="2018-03-28T09:30:00Z">
+              <w:rPr>
+                <w:sz w:val="24"/>
+              </w:rPr>
+            </w:rPrChange>
+          </w:rPr>
+          <w:t>du trajet</w:t>
+        </w:r>
+      </w:ins>
+      <w:ins w:id="137" w:author="Yves William OBAME EDOU" w:date="2018-03-28T01:31:00Z">
+        <w:r>
+          <w:rPr>
+            <w:rPrChange w:id="138" w:author="Yves William OBAME EDOU" w:date="2018-03-28T09:30:00Z">
+              <w:rPr>
+                <w:sz w:val="24"/>
+              </w:rPr>
+            </w:rPrChange>
+          </w:rPr>
+          <w:t xml:space="preserve"> (</w:t>
+        </w:r>
+      </w:ins>
+      <w:ins w:id="139" w:author="Yves William OBAME EDOU" w:date="2018-03-28T01:32:00Z">
+        <w:r>
+          <w:rPr>
+            <w:rPrChange w:id="140" w:author="Yves William OBAME EDOU" w:date="2018-03-28T09:30:00Z">
+              <w:rPr>
+                <w:sz w:val="24"/>
+              </w:rPr>
+            </w:rPrChange>
+          </w:rPr>
+          <w:t>prix</w:t>
+        </w:r>
+      </w:ins>
+      <w:ins w:id="141" w:author="Yves William OBAME EDOU" w:date="2018-03-28T01:31:00Z">
+        <w:r>
+          <w:rPr>
+            <w:rPrChange w:id="142" w:author="Yves William OBAME EDOU" w:date="2018-03-28T09:30:00Z">
+              <w:rPr>
+                <w:sz w:val="24"/>
+              </w:rPr>
+            </w:rPrChange>
+          </w:rPr>
+          <w:t xml:space="preserve"> de</w:t>
+        </w:r>
+      </w:ins>
+      <w:ins w:id="143" w:author="Yves William OBAME EDOU" w:date="2018-03-28T01:32:00Z">
+        <w:r>
+          <w:rPr>
+            <w:rPrChange w:id="144" w:author="Yves William OBAME EDOU" w:date="2018-03-28T09:30:00Z">
+              <w:rPr>
+                <w:sz w:val="24"/>
+              </w:rPr>
+            </w:rPrChange>
+          </w:rPr>
+          <w:t xml:space="preserve"> la</w:t>
+        </w:r>
+      </w:ins>
+      <w:ins w:id="145" w:author="Yves William OBAME EDOU" w:date="2018-03-28T01:31:00Z">
+        <w:r>
+          <w:rPr>
+            <w:rPrChange w:id="146" w:author="Yves William OBAME EDOU" w:date="2018-03-28T09:30:00Z">
+              <w:rPr>
+                <w:sz w:val="24"/>
+              </w:rPr>
+            </w:rPrChange>
+          </w:rPr>
+          <w:t xml:space="preserve"> route + prix de la recharge dans une station)</w:t>
+        </w:r>
+      </w:ins>
+      <w:ins w:id="147" w:author="Yves William OBAME EDOU" w:date="2018-03-28T01:25:00Z">
+        <w:r>
+          <w:rPr>
+            <w:rPrChange w:id="148" w:author="Yves William OBAME EDOU" w:date="2018-03-28T09:30:00Z">
+              <w:rPr>
+                <w:sz w:val="24"/>
+              </w:rPr>
+            </w:rPrChange>
+          </w:rPr>
+          <w:t>.</w:t>
+        </w:r>
+      </w:ins>
+      <w:moveFromRangeStart w:id="149" w:author="Yves William OBAME EDOU" w:date="2018-03-28T00:54:00Z" w:name="move509961805"/>
+      <w:moveFrom w:id="150" w:author="Yves William OBAME EDOU" w:date="2018-03-28T00:54:00Z">
+        <w:r>
+          <w:rPr>
+            <w:rPrChange w:id="151" w:author="Yves William OBAME EDOU" w:date="2018-03-28T09:30:00Z">
+              <w:rPr>
+                <w:sz w:val="24"/>
+              </w:rPr>
+            </w:rPrChange>
+          </w:rPr>
+          <w:t>Les paramètres qui sont choisis en entrées sont : un certain nombre de stations de recharge, des routes avec péage ou non, le prix des routes payantes, le temps de trajet pour ces routes, le coût de rechargement à chaque station, le type de batterie utilisé ainsi qu'une fonction de probabilité. En appliquant la fonction de probabilité avec les paramètres spécifiés pour un nœud donné, on peut savoir quelle est la probabilité d'aller à chaque nœud voisin. Le nœud avec la plus haute probabilité sera le nœud choisi.</w:t>
+        </w:r>
+      </w:moveFrom>
+      <w:moveFromRangeEnd w:id="149"/>
+    </w:p>
+    <w:p>
+      <w:pPr>
+        <w:ind w:firstLine="708"/>
+        <w:jc w:val="both"/>
+        <w:rPr>
+          <w:ins w:id="152" w:author="Yves William OBAME EDOU" w:date="2018-03-28T09:33:00Z"/>
+          <w:rPrChange w:id="153" w:author="Yves William OBAME EDOU" w:date="2018-03-28T09:30:00Z">
+            <w:rPr>
+              <w:ins w:id="154" w:author="Yves William OBAME EDOU" w:date="2018-03-28T09:33:00Z"/>
+            </w:rPr>
+          </w:rPrChange>
+        </w:rPr>
+        <w:pPrChange w:id="155" w:author="Yves William OBAME EDOU" w:date="2018-03-28T10:22:00Z">
+          <w:pPr/>
+        </w:pPrChange>
+      </w:pPr>
+    </w:p>
+    <w:p>
+      <w:pPr>
+        <w:pStyle w:val="Titre1"/>
+        <w:jc w:val="both"/>
+        <w:rPr>
+          <w:del w:id="156" w:author="Yves William OBAME EDOU" w:date="2018-03-28T01:25:00Z"/>
+          <w:rPrChange w:id="157" w:author="Yves William OBAME EDOU" w:date="2018-03-28T09:30:00Z">
+            <w:rPr>
+              <w:del w:id="158" w:author="Yves William OBAME EDOU" w:date="2018-03-28T01:25:00Z"/>
+              <w:rFonts w:asciiTheme="majorHAnsi" w:eastAsiaTheme="majorEastAsia" w:hAnsiTheme="majorHAnsi" w:cstheme="majorBidi"/>
+              <w:color w:val="2F5496" w:themeColor="accent1" w:themeShade="BF"/>
+              <w:sz w:val="32"/>
+              <w:szCs w:val="32"/>
+            </w:rPr>
+          </w:rPrChange>
+        </w:rPr>
+        <w:pPrChange w:id="159" w:author="Yves William OBAME EDOU" w:date="2018-03-28T10:22:00Z">
+          <w:pPr>
+            <w:keepNext/>
+            <w:keepLines/>
+            <w:spacing w:before="240" w:after="0"/>
+            <w:outlineLvl w:val="0"/>
+          </w:pPr>
+        </w:pPrChange>
+      </w:pPr>
+      <w:ins w:id="160" w:author="Yves William OBAME EDOU" w:date="2018-03-28T09:33:00Z">
+        <w:r>
+          <w:t>Résultats obtenus</w:t>
+        </w:r>
+      </w:ins>
+      <w:del w:id="161" w:author="Yves William OBAME EDOU" w:date="2018-03-28T09:33:00Z">
+        <w:r>
+          <w:rPr>
+            <w:rPrChange w:id="162" w:author="Yves William OBAME EDOU" w:date="2018-03-28T09:30:00Z">
+              <w:rPr>
+                <w:rFonts w:asciiTheme="majorHAnsi" w:eastAsiaTheme="majorEastAsia" w:hAnsiTheme="majorHAnsi" w:cstheme="majorBidi"/>
+                <w:color w:val="2F5496" w:themeColor="accent1" w:themeShade="BF"/>
+                <w:sz w:val="32"/>
+                <w:szCs w:val="32"/>
+              </w:rPr>
+            </w:rPrChange>
+          </w:rPr>
+          <w:delText>Résultats obtenus</w:delText>
+        </w:r>
+      </w:del>
+      <w:del w:id="163" w:author="Yves William OBAME EDOU" w:date="2018-03-28T01:25:00Z">
+        <w:r>
+          <w:rPr>
+            <w:rPrChange w:id="164" w:author="Yves William OBAME EDOU" w:date="2018-03-28T09:30:00Z">
+              <w:rPr>
+                <w:rFonts w:asciiTheme="majorHAnsi" w:eastAsiaTheme="majorEastAsia" w:hAnsiTheme="majorHAnsi" w:cstheme="majorBidi"/>
+                <w:color w:val="2F5496" w:themeColor="accent1" w:themeShade="BF"/>
+                <w:sz w:val="32"/>
+                <w:szCs w:val="32"/>
+              </w:rPr>
+            </w:rPrChange>
+          </w:rPr>
+          <w:delText>.</w:delText>
+        </w:r>
+      </w:del>
+    </w:p>
+    <w:p>
+      <w:pPr>
+        <w:pStyle w:val="Titre1"/>
+        <w:jc w:val="both"/>
+        <w:rPr>
+          <w:ins w:id="165" w:author="Yves William OBAME EDOU" w:date="2018-03-28T01:25:00Z"/>
+          <w:rPrChange w:id="166" w:author="Yves William OBAME EDOU" w:date="2018-03-28T09:30:00Z">
+            <w:rPr>
+              <w:ins w:id="167" w:author="Yves William OBAME EDOU" w:date="2018-03-28T01:25:00Z"/>
+              <w:sz w:val="24"/>
+            </w:rPr>
+          </w:rPrChange>
+        </w:rPr>
+        <w:pPrChange w:id="168" w:author="Yves William OBAME EDOU" w:date="2018-03-28T10:22:00Z">
+          <w:pPr/>
+        </w:pPrChange>
+      </w:pPr>
+    </w:p>
+    <w:p>
+      <w:pPr>
+        <w:jc w:val="both"/>
+        <w:rPr>
+          <w:del w:id="169" w:author="Yves William OBAME EDOU" w:date="2018-03-28T00:54:00Z"/>
+          <w:rPrChange w:id="170" w:author="Yves William OBAME EDOU" w:date="2018-03-28T09:30:00Z">
+            <w:rPr>
+              <w:del w:id="171" w:author="Yves William OBAME EDOU" w:date="2018-03-28T00:54:00Z"/>
+            </w:rPr>
+          </w:rPrChange>
+        </w:rPr>
+        <w:pPrChange w:id="172" w:author="Yves William OBAME EDOU" w:date="2018-03-28T10:22:00Z">
+          <w:pPr/>
+        </w:pPrChange>
+      </w:pPr>
+      <w:ins w:id="173" w:author="Yves William OBAME EDOU" w:date="2018-03-28T01:25:00Z">
+        <w:r>
+          <w:rPr>
+            <w:rPrChange w:id="174" w:author="Yves William OBAME EDOU" w:date="2018-03-28T09:30:00Z">
+              <w:rPr>
+                <w:sz w:val="24"/>
+              </w:rPr>
+            </w:rPrChange>
+          </w:rPr>
+          <w:t>G</w:t>
+        </w:r>
+      </w:ins>
+      <w:ins w:id="175" w:author="Yves William OBAME EDOU" w:date="2018-03-28T01:26:00Z">
+        <w:r>
+          <w:rPr>
+            <w:rPrChange w:id="176" w:author="Yves William OBAME EDOU" w:date="2018-03-28T09:30:00Z">
+              <w:rPr>
+                <w:sz w:val="24"/>
+              </w:rPr>
+            </w:rPrChange>
+          </w:rPr>
+          <w:t xml:space="preserve">râce </w:t>
+        </w:r>
+      </w:ins>
+      <w:ins w:id="177" w:author="Yves William OBAME EDOU" w:date="2018-03-28T01:33:00Z">
+        <w:r>
+          <w:rPr>
+            <w:rPrChange w:id="178" w:author="Yves William OBAME EDOU" w:date="2018-03-28T09:30:00Z">
+              <w:rPr>
+                <w:sz w:val="24"/>
+              </w:rPr>
+            </w:rPrChange>
+          </w:rPr>
+          <w:t>au raisonnement</w:t>
+        </w:r>
+      </w:ins>
+      <w:ins w:id="179" w:author="Yves William OBAME EDOU" w:date="2018-03-28T01:26:00Z">
+        <w:r>
+          <w:rPr>
+            <w:rPrChange w:id="180" w:author="Yves William OBAME EDOU" w:date="2018-03-28T09:30:00Z">
+              <w:rPr>
+                <w:sz w:val="24"/>
+              </w:rPr>
+            </w:rPrChange>
+          </w:rPr>
+          <w:t xml:space="preserve"> précédent, les chercheurs ont abouti à un algorithme dont </w:t>
+        </w:r>
+      </w:ins>
+      <w:moveToRangeStart w:id="181" w:author="Yves William OBAME EDOU" w:date="2018-03-28T00:54:00Z" w:name="move509961805"/>
+      <w:moveTo w:id="182" w:author="Yves William OBAME EDOU" w:date="2018-03-28T00:54:00Z">
+        <w:del w:id="183" w:author="Yves William OBAME EDOU" w:date="2018-03-28T01:26:00Z">
+          <w:r>
+            <w:rPr>
+              <w:rPrChange w:id="184" w:author="Yves William OBAME EDOU" w:date="2018-03-28T09:30:00Z">
+                <w:rPr>
+                  <w:sz w:val="24"/>
+                </w:rPr>
+              </w:rPrChange>
+            </w:rPr>
+            <w:delText>L</w:delText>
+          </w:r>
+        </w:del>
+      </w:moveTo>
+      <w:ins w:id="185" w:author="Yves William OBAME EDOU" w:date="2018-03-28T01:26:00Z">
+        <w:r>
+          <w:rPr>
+            <w:rPrChange w:id="186" w:author="Yves William OBAME EDOU" w:date="2018-03-28T09:30:00Z">
+              <w:rPr>
+                <w:sz w:val="24"/>
+              </w:rPr>
+            </w:rPrChange>
+          </w:rPr>
+          <w:t>l</w:t>
+        </w:r>
+      </w:ins>
+      <w:moveTo w:id="187" w:author="Yves William OBAME EDOU" w:date="2018-03-28T00:54:00Z">
+        <w:r>
+          <w:rPr>
+            <w:rPrChange w:id="188" w:author="Yves William OBAME EDOU" w:date="2018-03-28T09:30:00Z">
+              <w:rPr>
+                <w:sz w:val="24"/>
+              </w:rPr>
+            </w:rPrChange>
+          </w:rPr>
+          <w:t xml:space="preserve">es paramètres </w:t>
+        </w:r>
+        <w:del w:id="189" w:author="Yves William OBAME EDOU" w:date="2018-03-28T01:26:00Z">
+          <w:r>
+            <w:rPr>
+              <w:rPrChange w:id="190" w:author="Yves William OBAME EDOU" w:date="2018-03-28T09:30:00Z">
+                <w:rPr>
+                  <w:sz w:val="24"/>
+                </w:rPr>
+              </w:rPrChange>
+            </w:rPr>
+            <w:delText xml:space="preserve">qui sont </w:delText>
+          </w:r>
+        </w:del>
+        <w:r>
+          <w:rPr>
+            <w:rPrChange w:id="191" w:author="Yves William OBAME EDOU" w:date="2018-03-28T09:30:00Z">
+              <w:rPr>
+                <w:sz w:val="24"/>
+              </w:rPr>
+            </w:rPrChange>
+          </w:rPr>
+          <w:t>choisis en entrée</w:t>
+        </w:r>
+        <w:del w:id="192" w:author="Yves William OBAME EDOU" w:date="2018-03-28T01:32:00Z">
+          <w:r>
+            <w:rPr>
+              <w:rPrChange w:id="193" w:author="Yves William OBAME EDOU" w:date="2018-03-28T09:30:00Z">
+                <w:rPr>
+                  <w:sz w:val="24"/>
+                </w:rPr>
+              </w:rPrChange>
+            </w:rPr>
+            <w:delText>s</w:delText>
+          </w:r>
+        </w:del>
+        <w:r>
+          <w:rPr>
+            <w:rPrChange w:id="194" w:author="Yves William OBAME EDOU" w:date="2018-03-28T09:30:00Z">
+              <w:rPr>
+                <w:sz w:val="24"/>
+              </w:rPr>
+            </w:rPrChange>
+          </w:rPr>
+          <w:t xml:space="preserve"> sont : un certain nombre de stations de recharge, des routes avec péage ou non, le </w:t>
+        </w:r>
+        <w:r>
+          <w:rPr>
+            <w:rPrChange w:id="195" w:author="Yves William OBAME EDOU" w:date="2018-03-28T09:30:00Z">
+              <w:rPr>
+                <w:sz w:val="24"/>
+              </w:rPr>
+            </w:rPrChange>
+          </w:rPr>
+          <w:lastRenderedPageBreak/>
+          <w:t>prix des routes payantes, le temps de trajet pour ces routes, le coût de rechargement à chaque station, le type de batterie</w:t>
+        </w:r>
+      </w:moveTo>
+      <w:ins w:id="196" w:author="Yves William OBAME EDOU" w:date="2018-03-28T01:28:00Z">
+        <w:r>
+          <w:rPr>
+            <w:rPrChange w:id="197" w:author="Yves William OBAME EDOU" w:date="2018-03-28T09:30:00Z">
+              <w:rPr>
+                <w:sz w:val="24"/>
+              </w:rPr>
+            </w:rPrChange>
+          </w:rPr>
+          <w:t xml:space="preserve"> utilisé</w:t>
+        </w:r>
+      </w:ins>
+      <w:ins w:id="198" w:author="Yves William OBAME EDOU" w:date="2018-03-28T01:33:00Z">
+        <w:r>
+          <w:rPr>
+            <w:rPrChange w:id="199" w:author="Yves William OBAME EDOU" w:date="2018-03-28T09:30:00Z">
+              <w:rPr>
+                <w:sz w:val="24"/>
+              </w:rPr>
+            </w:rPrChange>
+          </w:rPr>
+          <w:t xml:space="preserve"> dans le véhicule</w:t>
+        </w:r>
+      </w:ins>
+      <w:moveTo w:id="200" w:author="Yves William OBAME EDOU" w:date="2018-03-28T00:54:00Z">
+        <w:del w:id="201" w:author="Yves William OBAME EDOU" w:date="2018-03-28T01:28:00Z">
+          <w:r>
+            <w:rPr>
+              <w:rPrChange w:id="202" w:author="Yves William OBAME EDOU" w:date="2018-03-28T09:30:00Z">
+                <w:rPr>
+                  <w:sz w:val="24"/>
+                </w:rPr>
+              </w:rPrChange>
+            </w:rPr>
+            <w:delText xml:space="preserve"> utilisé ainsi qu'une fonction de probabilité</w:delText>
+          </w:r>
+        </w:del>
+        <w:r>
+          <w:rPr>
+            <w:rPrChange w:id="203" w:author="Yves William OBAME EDOU" w:date="2018-03-28T09:30:00Z">
+              <w:rPr>
+                <w:sz w:val="24"/>
+              </w:rPr>
+            </w:rPrChange>
+          </w:rPr>
+          <w:t xml:space="preserve">. </w:t>
+        </w:r>
+      </w:moveTo>
+      <w:ins w:id="204" w:author="Yves William OBAME EDOU" w:date="2018-03-28T01:34:00Z">
+        <w:r>
+          <w:rPr>
+            <w:rPrChange w:id="205" w:author="Yves William OBAME EDOU" w:date="2018-03-28T09:30:00Z">
+              <w:rPr>
+                <w:sz w:val="24"/>
+              </w:rPr>
+            </w:rPrChange>
+          </w:rPr>
+          <w:t>Cet algorithme permet</w:t>
+        </w:r>
+      </w:ins>
+      <w:ins w:id="206" w:author="Yves William OBAME EDOU" w:date="2018-03-28T01:36:00Z">
+        <w:r>
+          <w:rPr>
+            <w:rPrChange w:id="207" w:author="Yves William OBAME EDOU" w:date="2018-03-28T09:30:00Z">
+              <w:rPr>
+                <w:sz w:val="24"/>
+              </w:rPr>
+            </w:rPrChange>
+          </w:rPr>
+          <w:t>,</w:t>
+        </w:r>
+      </w:ins>
+      <w:ins w:id="208" w:author="Yves William OBAME EDOU" w:date="2018-03-28T01:35:00Z">
+        <w:r>
+          <w:rPr>
+            <w:rPrChange w:id="209" w:author="Yves William OBAME EDOU" w:date="2018-03-28T09:30:00Z">
+              <w:rPr>
+                <w:sz w:val="24"/>
+              </w:rPr>
+            </w:rPrChange>
+          </w:rPr>
+          <w:t xml:space="preserve"> </w:t>
+        </w:r>
+        <w:r>
+          <w:rPr>
+            <w:rPrChange w:id="210" w:author="Yves William OBAME EDOU" w:date="2018-03-28T09:30:00Z">
+              <w:rPr>
+                <w:sz w:val="24"/>
+              </w:rPr>
+            </w:rPrChange>
+          </w:rPr>
+          <w:t>grâce aux paramètres spécifiés</w:t>
+        </w:r>
+      </w:ins>
+      <w:ins w:id="211" w:author="Yves William OBAME EDOU" w:date="2018-03-28T01:40:00Z">
+        <w:r>
+          <w:rPr>
+            <w:rPrChange w:id="212" w:author="Yves William OBAME EDOU" w:date="2018-03-28T09:30:00Z">
+              <w:rPr>
+                <w:sz w:val="24"/>
+              </w:rPr>
+            </w:rPrChange>
+          </w:rPr>
+          <w:t xml:space="preserve">, </w:t>
+        </w:r>
+      </w:ins>
+      <w:ins w:id="213" w:author="Yves William OBAME EDOU" w:date="2018-03-28T01:35:00Z">
+        <w:r>
+          <w:rPr>
+            <w:rPrChange w:id="214" w:author="Yves William OBAME EDOU" w:date="2018-03-28T09:30:00Z">
+              <w:rPr>
+                <w:sz w:val="24"/>
+              </w:rPr>
+            </w:rPrChange>
+          </w:rPr>
+          <w:t xml:space="preserve">de </w:t>
+        </w:r>
+      </w:ins>
+      <w:ins w:id="215" w:author="Yves William OBAME EDOU" w:date="2018-03-28T01:36:00Z">
+        <w:r>
+          <w:rPr>
+            <w:rPrChange w:id="216" w:author="Yves William OBAME EDOU" w:date="2018-03-28T09:30:00Z">
+              <w:rPr>
+                <w:sz w:val="24"/>
+              </w:rPr>
+            </w:rPrChange>
+          </w:rPr>
+          <w:t>calculer</w:t>
+        </w:r>
+      </w:ins>
+      <w:ins w:id="217" w:author="Yves William OBAME EDOU" w:date="2018-03-28T01:40:00Z">
+        <w:r>
+          <w:rPr>
+            <w:rPrChange w:id="218" w:author="Yves William OBAME EDOU" w:date="2018-03-28T09:30:00Z">
+              <w:rPr>
+                <w:sz w:val="24"/>
+              </w:rPr>
+            </w:rPrChange>
+          </w:rPr>
+          <w:t xml:space="preserve"> pour chaque nœud du trajet</w:t>
+        </w:r>
+      </w:ins>
+      <w:ins w:id="219" w:author="Yves William OBAME EDOU" w:date="2018-03-28T01:36:00Z">
+        <w:r>
+          <w:rPr>
+            <w:rPrChange w:id="220" w:author="Yves William OBAME EDOU" w:date="2018-03-28T09:30:00Z">
+              <w:rPr>
+                <w:sz w:val="24"/>
+              </w:rPr>
+            </w:rPrChange>
+          </w:rPr>
+          <w:t xml:space="preserve"> la probabilité</w:t>
+        </w:r>
+      </w:ins>
+      <w:ins w:id="221" w:author="Yves William OBAME EDOU" w:date="2018-03-28T01:38:00Z">
+        <w:r>
+          <w:rPr>
+            <w:rPrChange w:id="222" w:author="Yves William OBAME EDOU" w:date="2018-03-28T09:30:00Z">
+              <w:rPr>
+                <w:sz w:val="24"/>
+              </w:rPr>
+            </w:rPrChange>
+          </w:rPr>
+          <w:t xml:space="preserve"> </w:t>
+        </w:r>
+      </w:ins>
+      <w:ins w:id="223" w:author="Yves William OBAME EDOU" w:date="2018-03-28T01:36:00Z">
+        <w:r>
+          <w:rPr>
+            <w:rPrChange w:id="224" w:author="Yves William OBAME EDOU" w:date="2018-03-28T09:30:00Z">
+              <w:rPr>
+                <w:sz w:val="24"/>
+              </w:rPr>
+            </w:rPrChange>
+          </w:rPr>
+          <w:t>de se rendre à l’un de</w:t>
+        </w:r>
+      </w:ins>
+      <w:ins w:id="225" w:author="Yves William OBAME EDOU" w:date="2018-03-28T01:38:00Z">
+        <w:r>
+          <w:rPr>
+            <w:rPrChange w:id="226" w:author="Yves William OBAME EDOU" w:date="2018-03-28T09:30:00Z">
+              <w:rPr>
+                <w:sz w:val="24"/>
+              </w:rPr>
+            </w:rPrChange>
+          </w:rPr>
+          <w:t>s</w:t>
+        </w:r>
+      </w:ins>
+      <w:ins w:id="227" w:author="Yves William OBAME EDOU" w:date="2018-03-28T01:36:00Z">
+        <w:r>
+          <w:rPr>
+            <w:rPrChange w:id="228" w:author="Yves William OBAME EDOU" w:date="2018-03-28T09:30:00Z">
+              <w:rPr>
+                <w:sz w:val="24"/>
+              </w:rPr>
+            </w:rPrChange>
+          </w:rPr>
+          <w:t xml:space="preserve"> nœuds voisins. Le</w:t>
+        </w:r>
+      </w:ins>
+      <w:ins w:id="229" w:author="Yves William OBAME EDOU" w:date="2018-03-28T01:41:00Z">
+        <w:r>
+          <w:rPr>
+            <w:rPrChange w:id="230" w:author="Yves William OBAME EDOU" w:date="2018-03-28T09:30:00Z">
+              <w:rPr>
+                <w:sz w:val="24"/>
+              </w:rPr>
+            </w:rPrChange>
+          </w:rPr>
+          <w:t>s</w:t>
+        </w:r>
+      </w:ins>
+      <w:ins w:id="231" w:author="Yves William OBAME EDOU" w:date="2018-03-28T01:36:00Z">
+        <w:r>
+          <w:rPr>
+            <w:rPrChange w:id="232" w:author="Yves William OBAME EDOU" w:date="2018-03-28T09:30:00Z">
+              <w:rPr>
+                <w:sz w:val="24"/>
+              </w:rPr>
+            </w:rPrChange>
+          </w:rPr>
+          <w:t xml:space="preserve"> nœud</w:t>
+        </w:r>
+      </w:ins>
+      <w:ins w:id="233" w:author="Yves William OBAME EDOU" w:date="2018-03-28T01:41:00Z">
+        <w:r>
+          <w:rPr>
+            <w:rPrChange w:id="234" w:author="Yves William OBAME EDOU" w:date="2018-03-28T09:30:00Z">
+              <w:rPr>
+                <w:sz w:val="24"/>
+              </w:rPr>
+            </w:rPrChange>
+          </w:rPr>
+          <w:t>s</w:t>
+        </w:r>
+      </w:ins>
+      <w:ins w:id="235" w:author="Yves William OBAME EDOU" w:date="2018-03-28T01:36:00Z">
+        <w:r>
+          <w:rPr>
+            <w:rPrChange w:id="236" w:author="Yves William OBAME EDOU" w:date="2018-03-28T09:30:00Z">
+              <w:rPr>
+                <w:sz w:val="24"/>
+              </w:rPr>
+            </w:rPrChange>
+          </w:rPr>
+          <w:t xml:space="preserve"> </w:t>
+        </w:r>
+      </w:ins>
+      <w:ins w:id="237" w:author="Yves William OBAME EDOU" w:date="2018-03-28T01:37:00Z">
+        <w:r>
+          <w:rPr>
+            <w:rPrChange w:id="238" w:author="Yves William OBAME EDOU" w:date="2018-03-28T09:30:00Z">
+              <w:rPr>
+                <w:sz w:val="24"/>
+              </w:rPr>
+            </w:rPrChange>
+          </w:rPr>
+          <w:t>avec l</w:t>
+        </w:r>
+      </w:ins>
+      <w:ins w:id="239" w:author="Yves William OBAME EDOU" w:date="2018-03-28T01:41:00Z">
+        <w:r>
+          <w:rPr>
+            <w:rPrChange w:id="240" w:author="Yves William OBAME EDOU" w:date="2018-03-28T09:30:00Z">
+              <w:rPr>
+                <w:sz w:val="24"/>
+              </w:rPr>
+            </w:rPrChange>
+          </w:rPr>
+          <w:t>es</w:t>
+        </w:r>
+      </w:ins>
+      <w:ins w:id="241" w:author="Yves William OBAME EDOU" w:date="2018-03-28T01:37:00Z">
+        <w:r>
+          <w:rPr>
+            <w:rPrChange w:id="242" w:author="Yves William OBAME EDOU" w:date="2018-03-28T09:30:00Z">
+              <w:rPr>
+                <w:sz w:val="24"/>
+              </w:rPr>
+            </w:rPrChange>
+          </w:rPr>
+          <w:t xml:space="preserve"> plus forte</w:t>
+        </w:r>
+      </w:ins>
+      <w:ins w:id="243" w:author="Yves William OBAME EDOU" w:date="2018-03-28T01:41:00Z">
+        <w:r>
+          <w:rPr>
+            <w:rPrChange w:id="244" w:author="Yves William OBAME EDOU" w:date="2018-03-28T09:30:00Z">
+              <w:rPr>
+                <w:sz w:val="24"/>
+              </w:rPr>
+            </w:rPrChange>
+          </w:rPr>
+          <w:t>s</w:t>
+        </w:r>
+      </w:ins>
+      <w:ins w:id="245" w:author="Yves William OBAME EDOU" w:date="2018-03-28T01:37:00Z">
+        <w:r>
+          <w:rPr>
+            <w:rPrChange w:id="246" w:author="Yves William OBAME EDOU" w:date="2018-03-28T09:30:00Z">
+              <w:rPr>
+                <w:sz w:val="24"/>
+              </w:rPr>
+            </w:rPrChange>
+          </w:rPr>
+          <w:t xml:space="preserve"> probabilité</w:t>
+        </w:r>
+      </w:ins>
+      <w:ins w:id="247" w:author="Yves William OBAME EDOU" w:date="2018-03-28T01:41:00Z">
+        <w:r>
+          <w:rPr>
+            <w:rPrChange w:id="248" w:author="Yves William OBAME EDOU" w:date="2018-03-28T09:30:00Z">
+              <w:rPr>
+                <w:sz w:val="24"/>
+              </w:rPr>
+            </w:rPrChange>
+          </w:rPr>
+          <w:t>s</w:t>
+        </w:r>
+      </w:ins>
+      <w:ins w:id="249" w:author="Yves William OBAME EDOU" w:date="2018-03-28T01:37:00Z">
+        <w:r>
+          <w:rPr>
+            <w:rPrChange w:id="250" w:author="Yves William OBAME EDOU" w:date="2018-03-28T09:30:00Z">
+              <w:rPr>
+                <w:sz w:val="24"/>
+              </w:rPr>
+            </w:rPrChange>
+          </w:rPr>
+          <w:t xml:space="preserve"> </w:t>
+        </w:r>
+      </w:ins>
+      <w:ins w:id="251" w:author="Yves William OBAME EDOU" w:date="2018-03-28T01:41:00Z">
+        <w:r>
+          <w:rPr>
+            <w:rPrChange w:id="252" w:author="Yves William OBAME EDOU" w:date="2018-03-28T09:30:00Z">
+              <w:rPr>
+                <w:sz w:val="24"/>
+              </w:rPr>
+            </w:rPrChange>
+          </w:rPr>
+          <w:t xml:space="preserve">sont choisis et c’est ainsi que l’itinéraire est </w:t>
+        </w:r>
+      </w:ins>
+      <w:ins w:id="253" w:author="Yves William OBAME EDOU" w:date="2018-03-28T01:42:00Z">
+        <w:r>
+          <w:rPr>
+            <w:rPrChange w:id="254" w:author="Yves William OBAME EDOU" w:date="2018-03-28T09:30:00Z">
+              <w:rPr>
+                <w:sz w:val="24"/>
+              </w:rPr>
+            </w:rPrChange>
+          </w:rPr>
+          <w:t>construit</w:t>
+        </w:r>
+      </w:ins>
+      <w:ins w:id="255" w:author="Yves William OBAME EDOU" w:date="2018-03-28T01:41:00Z">
+        <w:r>
+          <w:rPr>
+            <w:rPrChange w:id="256" w:author="Yves William OBAME EDOU" w:date="2018-03-28T09:30:00Z">
+              <w:rPr>
+                <w:sz w:val="24"/>
+              </w:rPr>
+            </w:rPrChange>
+          </w:rPr>
+          <w:t>.</w:t>
+        </w:r>
+      </w:ins>
+      <w:ins w:id="257" w:author="Yves William OBAME EDOU" w:date="2018-03-28T01:39:00Z">
+        <w:r>
+          <w:rPr>
+            <w:rPrChange w:id="258" w:author="Yves William OBAME EDOU" w:date="2018-03-28T09:30:00Z">
+              <w:rPr>
+                <w:sz w:val="24"/>
+              </w:rPr>
+            </w:rPrChange>
+          </w:rPr>
+          <w:t xml:space="preserve"> </w:t>
+        </w:r>
+      </w:ins>
+      <w:moveTo w:id="259" w:author="Yves William OBAME EDOU" w:date="2018-03-28T00:54:00Z">
+        <w:del w:id="260" w:author="Yves William OBAME EDOU" w:date="2018-03-28T01:34:00Z">
+          <w:r>
+            <w:rPr>
+              <w:rPrChange w:id="261" w:author="Yves William OBAME EDOU" w:date="2018-03-28T09:30:00Z">
+                <w:rPr>
+                  <w:sz w:val="24"/>
+                </w:rPr>
+              </w:rPrChange>
+            </w:rPr>
+            <w:delText>En appliquant la fonction de probabilité avec les paramètres spécifiés pour un nœud donné, on peut savoir quelle est la probabilité d'aller à chaque nœud voisin. Le nœud avec la plus haute probabilité sera le nœud choisi.</w:delText>
+          </w:r>
+        </w:del>
+      </w:moveTo>
+      <w:moveToRangeEnd w:id="181"/>
+      <w:del w:id="262" w:author="Yves William OBAME EDOU" w:date="2018-03-28T00:54:00Z">
+        <w:r>
+          <w:rPr>
+            <w:rPrChange w:id="263" w:author="Yves William OBAME EDOU" w:date="2018-03-28T09:30:00Z">
+              <w:rPr/>
+            </w:rPrChange>
+          </w:rPr>
+          <w:delText xml:space="preserve">Grâce à la l’approche précédente, il a été possible de </w:delText>
+        </w:r>
+      </w:del>
+    </w:p>
+    <w:p>
+      <w:pPr>
+        <w:jc w:val="both"/>
+        <w:rPr>
+          <w:rPrChange w:id="264" w:author="Yves William OBAME EDOU" w:date="2018-03-28T09:30:00Z">
+            <w:rPr/>
+          </w:rPrChange>
+        </w:rPr>
+        <w:pPrChange w:id="265" w:author="Yves William OBAME EDOU" w:date="2018-03-28T10:22:00Z">
+          <w:pPr/>
+        </w:pPrChange>
+      </w:pPr>
+    </w:p>
+    <w:p>
+      <w:pPr>
+        <w:pStyle w:val="Titre1"/>
+        <w:jc w:val="both"/>
+        <w:rPr>
+          <w:rPrChange w:id="266" w:author="Yves William OBAME EDOU" w:date="2018-03-28T09:30:00Z">
+            <w:rPr>
+              <w:rFonts w:asciiTheme="majorHAnsi" w:eastAsiaTheme="majorEastAsia" w:hAnsiTheme="majorHAnsi" w:cstheme="majorBidi"/>
+              <w:color w:val="2F5496" w:themeColor="accent1" w:themeShade="BF"/>
+              <w:sz w:val="32"/>
+              <w:szCs w:val="32"/>
+            </w:rPr>
+          </w:rPrChange>
+        </w:rPr>
+        <w:pPrChange w:id="267" w:author="Yves William OBAME EDOU" w:date="2018-03-28T10:22:00Z">
+          <w:pPr>
+            <w:keepNext/>
+            <w:keepLines/>
+            <w:spacing w:before="240" w:after="0"/>
+            <w:outlineLvl w:val="0"/>
+          </w:pPr>
+        </w:pPrChange>
+      </w:pPr>
+      <w:r>
+        <w:rPr>
+          <w:rPrChange w:id="268" w:author="Yves William OBAME EDOU" w:date="2018-03-28T09:30:00Z">
+            <w:rPr>
+              <w:rFonts w:asciiTheme="majorHAnsi" w:eastAsiaTheme="majorEastAsia" w:hAnsiTheme="majorHAnsi" w:cstheme="majorBidi"/>
+              <w:color w:val="2F5496" w:themeColor="accent1" w:themeShade="BF"/>
+              <w:sz w:val="32"/>
+              <w:szCs w:val="32"/>
+            </w:rPr>
+          </w:rPrChange>
         </w:rPr>
         <w:t>Avantages et inconvénients</w:t>
       </w:r>
     </w:p>
     <w:p>
-      <w:r>
+      <w:pPr>
+        <w:jc w:val="both"/>
+        <w:rPr>
+          <w:rPrChange w:id="269" w:author="Yves William OBAME EDOU" w:date="2018-03-28T09:30:00Z">
+            <w:rPr/>
+          </w:rPrChange>
+        </w:rPr>
+        <w:pPrChange w:id="270" w:author="Yves William OBAME EDOU" w:date="2018-03-28T10:22:00Z">
+          <w:pPr/>
+        </w:pPrChange>
+      </w:pPr>
+      <w:r>
+        <w:rPr>
+          <w:rPrChange w:id="271" w:author="Yves William OBAME EDOU" w:date="2018-03-28T09:30:00Z">
+            <w:rPr/>
+          </w:rPrChange>
+        </w:rPr>
         <w:t>Les avantages et les inconvénients de la méthode utilisée dans cet article sont :</w:t>
       </w:r>
     </w:p>
@@ -410,8 +1936,29 @@
         </w:numPr>
         <w:spacing w:line="256" w:lineRule="auto"/>
         <w:contextualSpacing/>
-      </w:pPr>
-      <w:r>
+        <w:jc w:val="both"/>
+        <w:rPr>
+          <w:rPrChange w:id="272" w:author="Yves William OBAME EDOU" w:date="2018-03-28T09:30:00Z">
+            <w:rPr/>
+          </w:rPrChange>
+        </w:rPr>
+        <w:pPrChange w:id="273" w:author="Yves William OBAME EDOU" w:date="2018-03-28T10:22:00Z">
+          <w:pPr>
+            <w:numPr>
+              <w:numId w:val="3"/>
+            </w:numPr>
+            <w:spacing w:line="256" w:lineRule="auto"/>
+            <w:ind w:left="720" w:hanging="360"/>
+            <w:contextualSpacing/>
+          </w:pPr>
+        </w:pPrChange>
+      </w:pPr>
+      <w:r>
+        <w:rPr>
+          <w:rPrChange w:id="274" w:author="Yves William OBAME EDOU" w:date="2018-03-28T09:30:00Z">
+            <w:rPr/>
+          </w:rPrChange>
+        </w:rPr>
         <w:t>Avantages :</w:t>
       </w:r>
     </w:p>
@@ -423,8 +1970,30 @@
         </w:numPr>
         <w:spacing w:line="256" w:lineRule="auto"/>
         <w:contextualSpacing/>
-      </w:pPr>
-      <w:r>
+        <w:jc w:val="both"/>
+        <w:rPr>
+          <w:rPrChange w:id="275" w:author="Yves William OBAME EDOU" w:date="2018-03-28T09:30:00Z">
+            <w:rPr/>
+          </w:rPrChange>
+        </w:rPr>
+        <w:pPrChange w:id="276" w:author="Yves William OBAME EDOU" w:date="2018-03-28T10:22:00Z">
+          <w:pPr>
+            <w:numPr>
+              <w:ilvl w:val="1"/>
+              <w:numId w:val="3"/>
+            </w:numPr>
+            <w:spacing w:line="256" w:lineRule="auto"/>
+            <w:ind w:left="1440" w:hanging="360"/>
+            <w:contextualSpacing/>
+          </w:pPr>
+        </w:pPrChange>
+      </w:pPr>
+      <w:r>
+        <w:rPr>
+          <w:rPrChange w:id="277" w:author="Yves William OBAME EDOU" w:date="2018-03-28T09:30:00Z">
+            <w:rPr/>
+          </w:rPrChange>
+        </w:rPr>
         <w:t xml:space="preserve">Facilité d’implémentation : </w:t>
       </w:r>
     </w:p>
@@ -432,8 +2001,25 @@
       <w:pPr>
         <w:ind w:left="1416"/>
         <w:contextualSpacing/>
-      </w:pPr>
-      <w:r>
+        <w:jc w:val="both"/>
+        <w:rPr>
+          <w:rPrChange w:id="278" w:author="Yves William OBAME EDOU" w:date="2018-03-28T09:30:00Z">
+            <w:rPr/>
+          </w:rPrChange>
+        </w:rPr>
+        <w:pPrChange w:id="279" w:author="Yves William OBAME EDOU" w:date="2018-03-28T10:22:00Z">
+          <w:pPr>
+            <w:ind w:left="1416"/>
+            <w:contextualSpacing/>
+          </w:pPr>
+        </w:pPrChange>
+      </w:pPr>
+      <w:r>
+        <w:rPr>
+          <w:rPrChange w:id="280" w:author="Yves William OBAME EDOU" w:date="2018-03-28T09:30:00Z">
+            <w:rPr/>
+          </w:rPrChange>
+        </w:rPr>
         <w:t>L’algorithme obtenu dans l’article ne nécessite pas une mise en place complexe. Il requiert juste d’appliquer la formule de probabilité déduite de l’approche utilisée.</w:t>
       </w:r>
     </w:p>
@@ -441,6 +2027,18 @@
       <w:pPr>
         <w:ind w:left="1440"/>
         <w:contextualSpacing/>
+        <w:jc w:val="both"/>
+        <w:rPr>
+          <w:rPrChange w:id="281" w:author="Yves William OBAME EDOU" w:date="2018-03-28T09:30:00Z">
+            <w:rPr/>
+          </w:rPrChange>
+        </w:rPr>
+        <w:pPrChange w:id="282" w:author="Yves William OBAME EDOU" w:date="2018-03-28T10:22:00Z">
+          <w:pPr>
+            <w:ind w:left="1440"/>
+            <w:contextualSpacing/>
+          </w:pPr>
+        </w:pPrChange>
       </w:pPr>
     </w:p>
     <w:p>
@@ -451,8 +2049,30 @@
         </w:numPr>
         <w:spacing w:line="256" w:lineRule="auto"/>
         <w:contextualSpacing/>
-      </w:pPr>
-      <w:r>
+        <w:jc w:val="both"/>
+        <w:rPr>
+          <w:rPrChange w:id="283" w:author="Yves William OBAME EDOU" w:date="2018-03-28T09:30:00Z">
+            <w:rPr/>
+          </w:rPrChange>
+        </w:rPr>
+        <w:pPrChange w:id="284" w:author="Yves William OBAME EDOU" w:date="2018-03-28T10:22:00Z">
+          <w:pPr>
+            <w:numPr>
+              <w:ilvl w:val="1"/>
+              <w:numId w:val="3"/>
+            </w:numPr>
+            <w:spacing w:line="256" w:lineRule="auto"/>
+            <w:ind w:left="1440" w:hanging="360"/>
+            <w:contextualSpacing/>
+          </w:pPr>
+        </w:pPrChange>
+      </w:pPr>
+      <w:r>
+        <w:rPr>
+          <w:rPrChange w:id="285" w:author="Yves William OBAME EDOU" w:date="2018-03-28T09:30:00Z">
+            <w:rPr/>
+          </w:rPrChange>
+        </w:rPr>
         <w:t xml:space="preserve">Méthode déduite d’algorithmes existants : </w:t>
       </w:r>
     </w:p>
@@ -460,8 +2080,25 @@
       <w:pPr>
         <w:ind w:left="1440"/>
         <w:contextualSpacing/>
-      </w:pPr>
-      <w:r>
+        <w:jc w:val="both"/>
+        <w:rPr>
+          <w:rPrChange w:id="286" w:author="Yves William OBAME EDOU" w:date="2018-03-28T09:30:00Z">
+            <w:rPr/>
+          </w:rPrChange>
+        </w:rPr>
+        <w:pPrChange w:id="287" w:author="Yves William OBAME EDOU" w:date="2018-03-28T10:22:00Z">
+          <w:pPr>
+            <w:ind w:left="1440"/>
+            <w:contextualSpacing/>
+          </w:pPr>
+        </w:pPrChange>
+      </w:pPr>
+      <w:r>
+        <w:rPr>
+          <w:rPrChange w:id="288" w:author="Yves William OBAME EDOU" w:date="2018-03-28T09:30:00Z">
+            <w:rPr/>
+          </w:rPrChange>
+        </w:rPr>
         <w:t xml:space="preserve">     Le fait que l’approche utilisée soit fortement inspirée de l’ACO facilite la compréhension et la vérification des résultats obtenus. </w:t>
       </w:r>
     </w:p>
@@ -469,6 +2106,18 @@
       <w:pPr>
         <w:ind w:left="1440"/>
         <w:contextualSpacing/>
+        <w:jc w:val="both"/>
+        <w:rPr>
+          <w:rPrChange w:id="289" w:author="Yves William OBAME EDOU" w:date="2018-03-28T09:30:00Z">
+            <w:rPr/>
+          </w:rPrChange>
+        </w:rPr>
+        <w:pPrChange w:id="290" w:author="Yves William OBAME EDOU" w:date="2018-03-28T10:22:00Z">
+          <w:pPr>
+            <w:ind w:left="1440"/>
+            <w:contextualSpacing/>
+          </w:pPr>
+        </w:pPrChange>
       </w:pPr>
     </w:p>
     <w:p>
@@ -479,8 +2128,29 @@
         </w:numPr>
         <w:spacing w:line="256" w:lineRule="auto"/>
         <w:contextualSpacing/>
-      </w:pPr>
-      <w:r>
+        <w:jc w:val="both"/>
+        <w:rPr>
+          <w:rPrChange w:id="291" w:author="Yves William OBAME EDOU" w:date="2018-03-28T09:30:00Z">
+            <w:rPr/>
+          </w:rPrChange>
+        </w:rPr>
+        <w:pPrChange w:id="292" w:author="Yves William OBAME EDOU" w:date="2018-03-28T10:22:00Z">
+          <w:pPr>
+            <w:numPr>
+              <w:numId w:val="3"/>
+            </w:numPr>
+            <w:spacing w:line="256" w:lineRule="auto"/>
+            <w:ind w:left="720" w:hanging="360"/>
+            <w:contextualSpacing/>
+          </w:pPr>
+        </w:pPrChange>
+      </w:pPr>
+      <w:r>
+        <w:rPr>
+          <w:rPrChange w:id="293" w:author="Yves William OBAME EDOU" w:date="2018-03-28T09:30:00Z">
+            <w:rPr/>
+          </w:rPrChange>
+        </w:rPr>
         <w:t>Inconvénients :</w:t>
       </w:r>
     </w:p>
@@ -492,8 +2162,30 @@
         </w:numPr>
         <w:spacing w:line="256" w:lineRule="auto"/>
         <w:contextualSpacing/>
-      </w:pPr>
-      <w:r>
+        <w:jc w:val="both"/>
+        <w:rPr>
+          <w:rPrChange w:id="294" w:author="Yves William OBAME EDOU" w:date="2018-03-28T09:30:00Z">
+            <w:rPr/>
+          </w:rPrChange>
+        </w:rPr>
+        <w:pPrChange w:id="295" w:author="Yves William OBAME EDOU" w:date="2018-03-28T10:22:00Z">
+          <w:pPr>
+            <w:numPr>
+              <w:ilvl w:val="1"/>
+              <w:numId w:val="3"/>
+            </w:numPr>
+            <w:spacing w:line="256" w:lineRule="auto"/>
+            <w:ind w:left="1440" w:hanging="360"/>
+            <w:contextualSpacing/>
+          </w:pPr>
+        </w:pPrChange>
+      </w:pPr>
+      <w:r>
+        <w:rPr>
+          <w:rPrChange w:id="296" w:author="Yves William OBAME EDOU" w:date="2018-03-28T09:30:00Z">
+            <w:rPr/>
+          </w:rPrChange>
+        </w:rPr>
         <w:t>Itinéraire non dynamique :</w:t>
       </w:r>
     </w:p>
@@ -501,8 +2193,25 @@
       <w:pPr>
         <w:ind w:left="1440"/>
         <w:contextualSpacing/>
-      </w:pPr>
-      <w:r>
+        <w:jc w:val="both"/>
+        <w:rPr>
+          <w:rPrChange w:id="297" w:author="Yves William OBAME EDOU" w:date="2018-03-28T09:30:00Z">
+            <w:rPr/>
+          </w:rPrChange>
+        </w:rPr>
+        <w:pPrChange w:id="298" w:author="Yves William OBAME EDOU" w:date="2018-03-28T10:22:00Z">
+          <w:pPr>
+            <w:ind w:left="1440"/>
+            <w:contextualSpacing/>
+          </w:pPr>
+        </w:pPrChange>
+      </w:pPr>
+      <w:r>
+        <w:rPr>
+          <w:rPrChange w:id="299" w:author="Yves William OBAME EDOU" w:date="2018-03-28T09:30:00Z">
+            <w:rPr/>
+          </w:rPrChange>
+        </w:rPr>
         <w:t xml:space="preserve">     La méthode proposée dans l’article n’est optimale que lorsque les paramètres d’entrée ont des valeurs fixes. En effet, toutes les probabilités sont calculées et l’itinéraire est décidé avant le départ de la voiture. De ce fait, aucune mise à jour du trajet n’est possible en cours de route.</w:t>
       </w:r>
     </w:p>
@@ -510,6 +2219,18 @@
       <w:pPr>
         <w:ind w:left="1440"/>
         <w:contextualSpacing/>
+        <w:jc w:val="both"/>
+        <w:rPr>
+          <w:rPrChange w:id="300" w:author="Yves William OBAME EDOU" w:date="2018-03-28T09:30:00Z">
+            <w:rPr/>
+          </w:rPrChange>
+        </w:rPr>
+        <w:pPrChange w:id="301" w:author="Yves William OBAME EDOU" w:date="2018-03-28T10:22:00Z">
+          <w:pPr>
+            <w:ind w:left="1440"/>
+            <w:contextualSpacing/>
+          </w:pPr>
+        </w:pPrChange>
       </w:pPr>
     </w:p>
     <w:p>
@@ -520,8 +2241,30 @@
         </w:numPr>
         <w:spacing w:line="256" w:lineRule="auto"/>
         <w:contextualSpacing/>
-      </w:pPr>
-      <w:r>
+        <w:jc w:val="both"/>
+        <w:rPr>
+          <w:rPrChange w:id="302" w:author="Yves William OBAME EDOU" w:date="2018-03-28T09:30:00Z">
+            <w:rPr/>
+          </w:rPrChange>
+        </w:rPr>
+        <w:pPrChange w:id="303" w:author="Yves William OBAME EDOU" w:date="2018-03-28T10:22:00Z">
+          <w:pPr>
+            <w:numPr>
+              <w:ilvl w:val="1"/>
+              <w:numId w:val="3"/>
+            </w:numPr>
+            <w:spacing w:line="256" w:lineRule="auto"/>
+            <w:ind w:left="1440" w:hanging="360"/>
+            <w:contextualSpacing/>
+          </w:pPr>
+        </w:pPrChange>
+      </w:pPr>
+      <w:r>
+        <w:rPr>
+          <w:rPrChange w:id="304" w:author="Yves William OBAME EDOU" w:date="2018-03-28T09:30:00Z">
+            <w:rPr/>
+          </w:rPrChange>
+        </w:rPr>
         <w:t>Structure de l’algorithme inadaptée pour traiter des données volumineuses :</w:t>
       </w:r>
     </w:p>
@@ -529,8 +2272,25 @@
       <w:pPr>
         <w:ind w:left="1440"/>
         <w:contextualSpacing/>
-      </w:pPr>
-      <w:r>
+        <w:jc w:val="both"/>
+        <w:rPr>
+          <w:rPrChange w:id="305" w:author="Yves William OBAME EDOU" w:date="2018-03-28T09:30:00Z">
+            <w:rPr/>
+          </w:rPrChange>
+        </w:rPr>
+        <w:pPrChange w:id="306" w:author="Yves William OBAME EDOU" w:date="2018-03-28T10:22:00Z">
+          <w:pPr>
+            <w:ind w:left="1440"/>
+            <w:contextualSpacing/>
+          </w:pPr>
+        </w:pPrChange>
+      </w:pPr>
+      <w:r>
+        <w:rPr>
+          <w:rPrChange w:id="307" w:author="Yves William OBAME EDOU" w:date="2018-03-28T09:30:00Z">
+            <w:rPr/>
+          </w:rPrChange>
+        </w:rPr>
         <w:t xml:space="preserve">     L’algorithme final est constitué de 2 boucles (l’une imbriquée dans l’autre) parcourant chacune un nombre N de valeurs (N représentant le nombre de stations de recharge). Si N est très grand (par exemple N&gt;1000), le temps d’exécution de cet algorithme sera relativement long car le programme effectuera N² calculs.</w:t>
       </w:r>
     </w:p>
@@ -538,6 +2298,18 @@
       <w:pPr>
         <w:ind w:left="1440"/>
         <w:contextualSpacing/>
+        <w:jc w:val="both"/>
+        <w:rPr>
+          <w:rPrChange w:id="308" w:author="Yves William OBAME EDOU" w:date="2018-03-28T09:30:00Z">
+            <w:rPr/>
+          </w:rPrChange>
+        </w:rPr>
+        <w:pPrChange w:id="309" w:author="Yves William OBAME EDOU" w:date="2018-03-28T10:22:00Z">
+          <w:pPr>
+            <w:ind w:left="1440"/>
+            <w:contextualSpacing/>
+          </w:pPr>
+        </w:pPrChange>
       </w:pPr>
     </w:p>
     <w:p>
@@ -548,8 +2320,30 @@
         </w:numPr>
         <w:spacing w:line="256" w:lineRule="auto"/>
         <w:contextualSpacing/>
-      </w:pPr>
-      <w:r>
+        <w:jc w:val="both"/>
+        <w:rPr>
+          <w:rPrChange w:id="310" w:author="Yves William OBAME EDOU" w:date="2018-03-28T09:30:00Z">
+            <w:rPr/>
+          </w:rPrChange>
+        </w:rPr>
+        <w:pPrChange w:id="311" w:author="Yves William OBAME EDOU" w:date="2018-03-28T10:22:00Z">
+          <w:pPr>
+            <w:numPr>
+              <w:ilvl w:val="1"/>
+              <w:numId w:val="3"/>
+            </w:numPr>
+            <w:spacing w:line="256" w:lineRule="auto"/>
+            <w:ind w:left="1440" w:hanging="360"/>
+            <w:contextualSpacing/>
+          </w:pPr>
+        </w:pPrChange>
+      </w:pPr>
+      <w:r>
+        <w:rPr>
+          <w:rPrChange w:id="312" w:author="Yves William OBAME EDOU" w:date="2018-03-28T09:30:00Z">
+            <w:rPr/>
+          </w:rPrChange>
+        </w:rPr>
         <w:t>Itinéraire non optimal du point de vue temps de trajet :</w:t>
       </w:r>
     </w:p>
@@ -557,16 +2351,561 @@
       <w:pPr>
         <w:pStyle w:val="Paragraphedeliste"/>
         <w:ind w:left="1440"/>
-      </w:pPr>
-      <w:r>
-        <w:t xml:space="preserve">     L’itinéraire obtenu grâce à l’algorithme accorde plus d’importance au coût qu’à la durée du trajet. De ce fait, le véhicule préférera souvent aller vers les nœud</w:t>
-      </w:r>
-      <w:r>
-        <w:t>s</w:t>
-      </w:r>
-      <w:r>
-        <w:t xml:space="preserve"> les moins couteux même si cela implique de s’éloigner de sa destination finale.</w:t>
-      </w:r>
+        <w:jc w:val="both"/>
+        <w:rPr>
+          <w:ins w:id="313" w:author="Yves William OBAME EDOU" w:date="2018-03-28T10:08:00Z"/>
+        </w:rPr>
+        <w:pPrChange w:id="314" w:author="Yves William OBAME EDOU" w:date="2018-03-28T10:22:00Z">
+          <w:pPr>
+            <w:pStyle w:val="Paragraphedeliste"/>
+            <w:ind w:left="1440"/>
+            <w:jc w:val="both"/>
+          </w:pPr>
+        </w:pPrChange>
+      </w:pPr>
+      <w:r>
+        <w:rPr>
+          <w:rPrChange w:id="315" w:author="Yves William OBAME EDOU" w:date="2018-03-28T09:30:00Z">
+            <w:rPr/>
+          </w:rPrChange>
+        </w:rPr>
+        <w:t xml:space="preserve">     </w:t>
+      </w:r>
+      <w:ins w:id="316" w:author="Yves William OBAME EDOU" w:date="2018-03-28T10:04:00Z">
+        <w:r>
+          <w:t xml:space="preserve">L’ACO </w:t>
+        </w:r>
+      </w:ins>
+      <w:ins w:id="317" w:author="Yves William OBAME EDOU" w:date="2018-03-28T10:15:00Z">
+        <w:r>
+          <w:t>est</w:t>
+        </w:r>
+      </w:ins>
+      <w:ins w:id="318" w:author="Yves William OBAME EDOU" w:date="2018-03-28T10:04:00Z">
+        <w:r>
+          <w:t xml:space="preserve"> un processus relativement long</w:t>
+        </w:r>
+      </w:ins>
+      <w:ins w:id="319" w:author="Yves William OBAME EDOU" w:date="2018-03-28T10:07:00Z">
+        <w:r>
+          <w:t xml:space="preserve"> qui requiert beaucoup </w:t>
+        </w:r>
+      </w:ins>
+      <w:ins w:id="320" w:author="Yves William OBAME EDOU" w:date="2018-03-28T10:08:00Z">
+        <w:r>
+          <w:t>de temps pour déterminer le chemin le plus efficient. Afin de limiter le temps de traitement</w:t>
+        </w:r>
+      </w:ins>
+      <w:ins w:id="321" w:author="Yves William OBAME EDOU" w:date="2018-03-28T10:16:00Z">
+        <w:r>
+          <w:t>,</w:t>
+        </w:r>
+      </w:ins>
+      <w:ins w:id="322" w:author="Yves William OBAME EDOU" w:date="2018-03-28T10:08:00Z">
+        <w:r>
+          <w:t xml:space="preserve"> les auteurs ont modifié l’algorithme</w:t>
+        </w:r>
+      </w:ins>
+      <w:ins w:id="323" w:author="Yves William OBAME EDOU" w:date="2018-03-28T10:09:00Z">
+        <w:r>
+          <w:t xml:space="preserve">. </w:t>
+        </w:r>
+      </w:ins>
+      <w:ins w:id="324" w:author="Yves William OBAME EDOU" w:date="2018-03-28T10:13:00Z">
+        <w:r>
+          <w:t xml:space="preserve">Ils </w:t>
+        </w:r>
+      </w:ins>
+      <w:ins w:id="325" w:author="Yves William OBAME EDOU" w:date="2018-03-28T10:10:00Z">
+        <w:r>
+          <w:t xml:space="preserve">ont </w:t>
+        </w:r>
+      </w:ins>
+      <w:ins w:id="326" w:author="Yves William OBAME EDOU" w:date="2018-03-28T10:16:00Z">
+        <w:r>
+          <w:t xml:space="preserve">finalement </w:t>
+        </w:r>
+      </w:ins>
+      <w:ins w:id="327" w:author="Yves William OBAME EDOU" w:date="2018-03-28T10:10:00Z">
+        <w:r>
+          <w:t xml:space="preserve">accordé plus d’importance à la détermination du chemin le plus efficient pour se rendre d’un nœud à un nœud voisin </w:t>
+        </w:r>
+      </w:ins>
+      <w:ins w:id="328" w:author="Yves William OBAME EDOU" w:date="2018-03-28T10:11:00Z">
+        <w:r>
+          <w:t>plutôt que du départ à la destination</w:t>
+        </w:r>
+      </w:ins>
+      <w:ins w:id="329" w:author="Yves William OBAME EDOU" w:date="2018-03-28T10:12:00Z">
+        <w:r>
+          <w:t>. De ce fait, l’itinéraire obtenu n’est pas garanti comme étant optimal</w:t>
+        </w:r>
+      </w:ins>
+      <w:ins w:id="330" w:author="Yves William OBAME EDOU" w:date="2018-03-28T10:13:00Z">
+        <w:r>
+          <w:t>.</w:t>
+        </w:r>
+      </w:ins>
+    </w:p>
+    <w:p>
+      <w:pPr>
+        <w:pStyle w:val="Paragraphedeliste"/>
+        <w:ind w:left="1440"/>
+        <w:jc w:val="both"/>
+        <w:rPr>
+          <w:ins w:id="331" w:author="Yves William OBAME EDOU" w:date="2018-03-28T01:43:00Z"/>
+          <w:rPrChange w:id="332" w:author="Yves William OBAME EDOU" w:date="2018-03-28T09:30:00Z">
+            <w:rPr>
+              <w:ins w:id="333" w:author="Yves William OBAME EDOU" w:date="2018-03-28T01:43:00Z"/>
+            </w:rPr>
+          </w:rPrChange>
+        </w:rPr>
+        <w:pPrChange w:id="334" w:author="Yves William OBAME EDOU" w:date="2018-03-28T10:22:00Z">
+          <w:pPr/>
+        </w:pPrChange>
+      </w:pPr>
+      <w:ins w:id="335" w:author="Yves William OBAME EDOU" w:date="2018-03-28T10:04:00Z">
+        <w:r>
+          <w:t xml:space="preserve"> </w:t>
+        </w:r>
+      </w:ins>
+      <w:del w:id="336" w:author="Yves William OBAME EDOU" w:date="2018-03-28T10:02:00Z">
+        <w:r>
+          <w:rPr>
+            <w:rPrChange w:id="337" w:author="Yves William OBAME EDOU" w:date="2018-03-28T09:30:00Z">
+              <w:rPr/>
+            </w:rPrChange>
+          </w:rPr>
+          <w:delText>L’itinéraire obtenu grâce à l’algorithme accorde plus d’importance au coût qu’à la durée du trajet. De ce fait, le véhicule préférera souvent aller vers les nœuds les moins couteux même si cela implique de s’éloigner de sa destination finale.</w:delText>
+        </w:r>
+      </w:del>
+    </w:p>
+    <w:p>
+      <w:pPr>
+        <w:pStyle w:val="Titre1"/>
+        <w:jc w:val="both"/>
+        <w:rPr>
+          <w:ins w:id="338" w:author="Yves William OBAME EDOU" w:date="2018-03-28T01:44:00Z"/>
+          <w:rPrChange w:id="339" w:author="Yves William OBAME EDOU" w:date="2018-03-28T09:30:00Z">
+            <w:rPr>
+              <w:ins w:id="340" w:author="Yves William OBAME EDOU" w:date="2018-03-28T01:44:00Z"/>
+              <w:rFonts w:asciiTheme="majorHAnsi" w:eastAsiaTheme="majorEastAsia" w:hAnsiTheme="majorHAnsi" w:cstheme="majorBidi"/>
+              <w:color w:val="2F5496" w:themeColor="accent1" w:themeShade="BF"/>
+              <w:sz w:val="32"/>
+              <w:szCs w:val="32"/>
+            </w:rPr>
+          </w:rPrChange>
+        </w:rPr>
+        <w:pPrChange w:id="341" w:author="Yves William OBAME EDOU" w:date="2018-03-28T10:22:00Z">
+          <w:pPr>
+            <w:keepNext/>
+            <w:keepLines/>
+            <w:spacing w:before="240" w:after="0"/>
+            <w:outlineLvl w:val="0"/>
+          </w:pPr>
+        </w:pPrChange>
+      </w:pPr>
+      <w:ins w:id="342" w:author="Yves William OBAME EDOU" w:date="2018-03-28T01:43:00Z">
+        <w:r>
+          <w:rPr>
+            <w:rPrChange w:id="343" w:author="Yves William OBAME EDOU" w:date="2018-03-28T09:30:00Z">
+              <w:rPr/>
+            </w:rPrChange>
+          </w:rPr>
+          <w:t>Conclusion</w:t>
+        </w:r>
+      </w:ins>
+    </w:p>
+    <w:p>
+      <w:pPr>
+        <w:pStyle w:val="Sansinterligne"/>
+        <w:jc w:val="both"/>
+        <w:rPr>
+          <w:rPrChange w:id="344" w:author="Yves William OBAME EDOU" w:date="2018-03-28T09:30:00Z">
+            <w:rPr/>
+          </w:rPrChange>
+        </w:rPr>
+        <w:pPrChange w:id="345" w:author="Yves William OBAME EDOU" w:date="2018-03-28T10:22:00Z">
+          <w:pPr>
+            <w:pStyle w:val="Paragraphedeliste"/>
+            <w:ind w:left="1440"/>
+          </w:pPr>
+        </w:pPrChange>
+      </w:pPr>
+      <w:ins w:id="346" w:author="Yves William OBAME EDOU" w:date="2018-03-28T01:44:00Z">
+        <w:r>
+          <w:rPr>
+            <w:rPrChange w:id="347" w:author="Yves William OBAME EDOU" w:date="2018-03-28T09:30:00Z">
+              <w:rPr/>
+            </w:rPrChange>
+          </w:rPr>
+          <w:tab/>
+        </w:r>
+      </w:ins>
+      <w:ins w:id="348" w:author="Yves William OBAME EDOU" w:date="2018-03-28T01:45:00Z">
+        <w:r>
+          <w:rPr>
+            <w:rPrChange w:id="349" w:author="Yves William OBAME EDOU" w:date="2018-03-28T09:30:00Z">
+              <w:rPr/>
+            </w:rPrChange>
+          </w:rPr>
+          <w:t>En somme, l</w:t>
+        </w:r>
+      </w:ins>
+      <w:ins w:id="350" w:author="Yves William OBAME EDOU" w:date="2018-03-28T08:32:00Z">
+        <w:r>
+          <w:rPr>
+            <w:rPrChange w:id="351" w:author="Yves William OBAME EDOU" w:date="2018-03-28T09:30:00Z">
+              <w:rPr/>
+            </w:rPrChange>
+          </w:rPr>
+          <w:t xml:space="preserve">’algorithme d’optimisation par colonie de fourmis </w:t>
+        </w:r>
+      </w:ins>
+      <w:ins w:id="352" w:author="Yves William OBAME EDOU" w:date="2018-03-28T08:43:00Z">
+        <w:r>
+          <w:rPr>
+            <w:rPrChange w:id="353" w:author="Yves William OBAME EDOU" w:date="2018-03-28T09:30:00Z">
+              <w:rPr/>
+            </w:rPrChange>
+          </w:rPr>
+          <w:t xml:space="preserve">(ACO) </w:t>
+        </w:r>
+      </w:ins>
+      <w:ins w:id="354" w:author="Yves William OBAME EDOU" w:date="2018-03-28T08:39:00Z">
+        <w:r>
+          <w:rPr>
+            <w:rPrChange w:id="355" w:author="Yves William OBAME EDOU" w:date="2018-03-28T09:30:00Z">
+              <w:rPr/>
+            </w:rPrChange>
+          </w:rPr>
+          <w:t>est</w:t>
+        </w:r>
+      </w:ins>
+      <w:ins w:id="356" w:author="Yves William OBAME EDOU" w:date="2018-03-28T08:42:00Z">
+        <w:r>
+          <w:rPr>
+            <w:rPrChange w:id="357" w:author="Yves William OBAME EDOU" w:date="2018-03-28T09:30:00Z">
+              <w:rPr/>
+            </w:rPrChange>
+          </w:rPr>
+          <w:t xml:space="preserve"> une </w:t>
+        </w:r>
+      </w:ins>
+      <w:ins w:id="358" w:author="Yves William OBAME EDOU" w:date="2018-03-28T08:43:00Z">
+        <w:r>
+          <w:rPr>
+            <w:rPrChange w:id="359" w:author="Yves William OBAME EDOU" w:date="2018-03-28T09:30:00Z">
+              <w:rPr/>
+            </w:rPrChange>
+          </w:rPr>
+          <w:t xml:space="preserve">méthode pouvant apporter une solution </w:t>
+        </w:r>
+      </w:ins>
+      <w:ins w:id="360" w:author="Yves William OBAME EDOU" w:date="2018-03-28T08:45:00Z">
+        <w:r>
+          <w:rPr>
+            <w:rPrChange w:id="361" w:author="Yves William OBAME EDOU" w:date="2018-03-28T09:30:00Z">
+              <w:rPr/>
+            </w:rPrChange>
+          </w:rPr>
+          <w:t xml:space="preserve">à la problématique. </w:t>
+        </w:r>
+      </w:ins>
+      <w:ins w:id="362" w:author="Yves William OBAME EDOU" w:date="2018-03-28T09:57:00Z">
+        <w:r>
+          <w:t>En s’appuyant sur</w:t>
+        </w:r>
+      </w:ins>
+      <w:ins w:id="363" w:author="Yves William OBAME EDOU" w:date="2018-03-28T08:51:00Z">
+        <w:r>
+          <w:rPr>
+            <w:rPrChange w:id="364" w:author="Yves William OBAME EDOU" w:date="2018-03-28T09:30:00Z">
+              <w:rPr/>
+            </w:rPrChange>
+          </w:rPr>
+          <w:t xml:space="preserve"> l’ACO,</w:t>
+        </w:r>
+      </w:ins>
+      <w:ins w:id="365" w:author="Yves William OBAME EDOU" w:date="2018-03-28T08:48:00Z">
+        <w:r>
+          <w:rPr>
+            <w:rPrChange w:id="366" w:author="Yves William OBAME EDOU" w:date="2018-03-28T09:30:00Z">
+              <w:rPr/>
+            </w:rPrChange>
+          </w:rPr>
+          <w:t xml:space="preserve"> </w:t>
+        </w:r>
+      </w:ins>
+      <w:ins w:id="367" w:author="Yves William OBAME EDOU" w:date="2018-03-28T08:51:00Z">
+        <w:r>
+          <w:rPr>
+            <w:rPrChange w:id="368" w:author="Yves William OBAME EDOU" w:date="2018-03-28T09:30:00Z">
+              <w:rPr/>
+            </w:rPrChange>
+          </w:rPr>
+          <w:t>les</w:t>
+        </w:r>
+      </w:ins>
+      <w:ins w:id="369" w:author="Yves William OBAME EDOU" w:date="2018-03-28T08:48:00Z">
+        <w:r>
+          <w:rPr>
+            <w:rPrChange w:id="370" w:author="Yves William OBAME EDOU" w:date="2018-03-28T09:30:00Z">
+              <w:rPr/>
+            </w:rPrChange>
+          </w:rPr>
+          <w:t xml:space="preserve"> auteurs de l’article</w:t>
+        </w:r>
+      </w:ins>
+      <w:ins w:id="371" w:author="Yves William OBAME EDOU" w:date="2018-03-28T08:50:00Z">
+        <w:r>
+          <w:rPr>
+            <w:rPrChange w:id="372" w:author="Yves William OBAME EDOU" w:date="2018-03-28T09:30:00Z">
+              <w:rPr/>
+            </w:rPrChange>
+          </w:rPr>
+          <w:t xml:space="preserve"> </w:t>
+        </w:r>
+      </w:ins>
+      <w:ins w:id="373" w:author="Yves William OBAME EDOU" w:date="2018-03-28T08:51:00Z">
+        <w:r>
+          <w:rPr>
+            <w:rPrChange w:id="374" w:author="Yves William OBAME EDOU" w:date="2018-03-28T09:30:00Z">
+              <w:rPr/>
+            </w:rPrChange>
+          </w:rPr>
+          <w:t xml:space="preserve">ont pu </w:t>
+        </w:r>
+      </w:ins>
+      <w:ins w:id="375" w:author="Yves William OBAME EDOU" w:date="2018-03-28T08:50:00Z">
+        <w:r>
+          <w:rPr>
+            <w:rPrChange w:id="376" w:author="Yves William OBAME EDOU" w:date="2018-03-28T09:30:00Z">
+              <w:rPr/>
+            </w:rPrChange>
+          </w:rPr>
+          <w:t xml:space="preserve">concevoir un algorithme </w:t>
+        </w:r>
+      </w:ins>
+      <w:ins w:id="377" w:author="Yves William OBAME EDOU" w:date="2018-03-28T08:52:00Z">
+        <w:r>
+          <w:rPr>
+            <w:rPrChange w:id="378" w:author="Yves William OBAME EDOU" w:date="2018-03-28T09:30:00Z">
+              <w:rPr/>
+            </w:rPrChange>
+          </w:rPr>
+          <w:t xml:space="preserve">permettant de construire </w:t>
+        </w:r>
+      </w:ins>
+      <w:ins w:id="379" w:author="Yves William OBAME EDOU" w:date="2018-03-28T08:55:00Z">
+        <w:r>
+          <w:rPr>
+            <w:rPrChange w:id="380" w:author="Yves William OBAME EDOU" w:date="2018-03-28T09:30:00Z">
+              <w:rPr/>
+            </w:rPrChange>
+          </w:rPr>
+          <w:t>l’itinéraire</w:t>
+        </w:r>
+      </w:ins>
+      <w:ins w:id="381" w:author="Yves William OBAME EDOU" w:date="2018-03-28T08:56:00Z">
+        <w:r>
+          <w:rPr>
+            <w:rPrChange w:id="382" w:author="Yves William OBAME EDOU" w:date="2018-03-28T09:30:00Z">
+              <w:rPr/>
+            </w:rPrChange>
+          </w:rPr>
+          <w:t xml:space="preserve"> le </w:t>
+        </w:r>
+      </w:ins>
+      <w:ins w:id="383" w:author="Yves William OBAME EDOU" w:date="2018-03-28T08:57:00Z">
+        <w:r>
+          <w:rPr>
+            <w:rPrChange w:id="384" w:author="Yves William OBAME EDOU" w:date="2018-03-28T09:30:00Z">
+              <w:rPr/>
+            </w:rPrChange>
+          </w:rPr>
+          <w:t>plus efficien</w:t>
+        </w:r>
+      </w:ins>
+      <w:ins w:id="385" w:author="Yves William OBAME EDOU" w:date="2018-03-28T08:58:00Z">
+        <w:r>
+          <w:rPr>
+            <w:rPrChange w:id="386" w:author="Yves William OBAME EDOU" w:date="2018-03-28T09:30:00Z">
+              <w:rPr/>
+            </w:rPrChange>
+          </w:rPr>
+          <w:t xml:space="preserve">t </w:t>
+        </w:r>
+      </w:ins>
+      <w:ins w:id="387" w:author="Yves William OBAME EDOU" w:date="2018-03-28T09:56:00Z">
+        <w:r>
+          <w:t>entre deux stations afin que le véhicules ne tombe jamais en panne</w:t>
+        </w:r>
+      </w:ins>
+      <w:ins w:id="388" w:author="Yves William OBAME EDOU" w:date="2018-03-28T08:58:00Z">
+        <w:r>
+          <w:rPr>
+            <w:rPrChange w:id="389" w:author="Yves William OBAME EDOU" w:date="2018-03-28T09:30:00Z">
+              <w:rPr/>
+            </w:rPrChange>
+          </w:rPr>
+          <w:t xml:space="preserve">. </w:t>
+        </w:r>
+      </w:ins>
+      <w:ins w:id="390" w:author="Yves William OBAME EDOU" w:date="2018-03-28T08:55:00Z">
+        <w:r>
+          <w:rPr>
+            <w:rPrChange w:id="391" w:author="Yves William OBAME EDOU" w:date="2018-03-28T09:30:00Z">
+              <w:rPr/>
+            </w:rPrChange>
+          </w:rPr>
+          <w:t xml:space="preserve"> </w:t>
+        </w:r>
+      </w:ins>
+      <w:ins w:id="392" w:author="Yves William OBAME EDOU" w:date="2018-03-28T08:59:00Z">
+        <w:r>
+          <w:rPr>
+            <w:rPrChange w:id="393" w:author="Yves William OBAME EDOU" w:date="2018-03-28T09:30:00Z">
+              <w:rPr/>
+            </w:rPrChange>
+          </w:rPr>
+          <w:t>La facilité d’</w:t>
+        </w:r>
+      </w:ins>
+      <w:ins w:id="394" w:author="Yves William OBAME EDOU" w:date="2018-03-28T09:00:00Z">
+        <w:r>
+          <w:rPr>
+            <w:rPrChange w:id="395" w:author="Yves William OBAME EDOU" w:date="2018-03-28T09:30:00Z">
+              <w:rPr/>
+            </w:rPrChange>
+          </w:rPr>
+          <w:t>implémentation et de compréhension représent</w:t>
+        </w:r>
+      </w:ins>
+      <w:ins w:id="396" w:author="Yves William OBAME EDOU" w:date="2018-03-28T09:01:00Z">
+        <w:r>
+          <w:rPr>
+            <w:rPrChange w:id="397" w:author="Yves William OBAME EDOU" w:date="2018-03-28T09:30:00Z">
+              <w:rPr/>
+            </w:rPrChange>
+          </w:rPr>
+          <w:t xml:space="preserve">ent des avantages non négligeables </w:t>
+        </w:r>
+        <w:r>
+          <w:rPr>
+            <w:rPrChange w:id="398" w:author="Yves William OBAME EDOU" w:date="2018-03-28T09:30:00Z">
+              <w:rPr/>
+            </w:rPrChange>
+          </w:rPr>
+          <w:t>de la méthode proposée</w:t>
+        </w:r>
+        <w:r>
+          <w:rPr>
+            <w:rPrChange w:id="399" w:author="Yves William OBAME EDOU" w:date="2018-03-28T09:30:00Z">
+              <w:rPr/>
+            </w:rPrChange>
+          </w:rPr>
+          <w:t>. Toutefois, des inconvénients relevé</w:t>
+        </w:r>
+      </w:ins>
+      <w:ins w:id="400" w:author="Yves William OBAME EDOU" w:date="2018-03-28T09:02:00Z">
+        <w:r>
+          <w:rPr>
+            <w:rPrChange w:id="401" w:author="Yves William OBAME EDOU" w:date="2018-03-28T09:30:00Z">
+              <w:rPr/>
+            </w:rPrChange>
+          </w:rPr>
+          <w:t>s tels que le manque de dynamisme</w:t>
+        </w:r>
+      </w:ins>
+      <w:ins w:id="402" w:author="Yves William OBAME EDOU" w:date="2018-03-28T09:04:00Z">
+        <w:r>
+          <w:rPr>
+            <w:rPrChange w:id="403" w:author="Yves William OBAME EDOU" w:date="2018-03-28T09:30:00Z">
+              <w:rPr/>
+            </w:rPrChange>
+          </w:rPr>
+          <w:t xml:space="preserve"> de l’itinéraire tracé,</w:t>
+        </w:r>
+      </w:ins>
+      <w:ins w:id="404" w:author="Yves William OBAME EDOU" w:date="2018-03-28T09:06:00Z">
+        <w:r>
+          <w:rPr>
+            <w:rPrChange w:id="405" w:author="Yves William OBAME EDOU" w:date="2018-03-28T09:30:00Z">
+              <w:rPr/>
+            </w:rPrChange>
+          </w:rPr>
+          <w:t xml:space="preserve"> le nombre limité de calculs gérable</w:t>
+        </w:r>
+      </w:ins>
+      <w:ins w:id="406" w:author="Yves William OBAME EDOU" w:date="2018-03-28T09:07:00Z">
+        <w:r>
+          <w:rPr>
+            <w:rPrChange w:id="407" w:author="Yves William OBAME EDOU" w:date="2018-03-28T09:30:00Z">
+              <w:rPr/>
+            </w:rPrChange>
+          </w:rPr>
+          <w:t>s</w:t>
+        </w:r>
+      </w:ins>
+      <w:ins w:id="408" w:author="Yves William OBAME EDOU" w:date="2018-03-28T09:06:00Z">
+        <w:r>
+          <w:rPr>
+            <w:rPrChange w:id="409" w:author="Yves William OBAME EDOU" w:date="2018-03-28T09:30:00Z">
+              <w:rPr/>
+            </w:rPrChange>
+          </w:rPr>
+          <w:t xml:space="preserve"> par l’algorithme et </w:t>
+        </w:r>
+      </w:ins>
+      <w:ins w:id="410" w:author="Yves William OBAME EDOU" w:date="2018-03-28T09:07:00Z">
+        <w:r>
+          <w:rPr>
+            <w:rPrChange w:id="411" w:author="Yves William OBAME EDOU" w:date="2018-03-28T09:30:00Z">
+              <w:rPr/>
+            </w:rPrChange>
+          </w:rPr>
+          <w:t xml:space="preserve">la </w:t>
+        </w:r>
+      </w:ins>
+      <w:ins w:id="412" w:author="Yves William OBAME EDOU" w:date="2018-03-28T09:08:00Z">
+        <w:r>
+          <w:rPr>
+            <w:rPrChange w:id="413" w:author="Yves William OBAME EDOU" w:date="2018-03-28T09:30:00Z">
+              <w:rPr/>
+            </w:rPrChange>
+          </w:rPr>
+          <w:t xml:space="preserve">faible prise en compte de la durée du trajet, rendent cette </w:t>
+        </w:r>
+      </w:ins>
+      <w:ins w:id="414" w:author="Yves William OBAME EDOU" w:date="2018-03-28T09:09:00Z">
+        <w:r>
+          <w:rPr>
+            <w:rPrChange w:id="415" w:author="Yves William OBAME EDOU" w:date="2018-03-28T09:30:00Z">
+              <w:rPr/>
+            </w:rPrChange>
+          </w:rPr>
+          <w:t>solution</w:t>
+        </w:r>
+        <w:r>
+          <w:rPr>
+            <w:rPrChange w:id="416" w:author="Yves William OBAME EDOU" w:date="2018-03-28T09:30:00Z">
+              <w:rPr/>
+            </w:rPrChange>
+          </w:rPr>
+          <w:t xml:space="preserve"> inutilisable dans le cad</w:t>
+        </w:r>
+      </w:ins>
+      <w:ins w:id="417" w:author="Yves William OBAME EDOU" w:date="2018-03-28T09:10:00Z">
+        <w:r>
+          <w:rPr>
+            <w:rPrChange w:id="418" w:author="Yves William OBAME EDOU" w:date="2018-03-28T09:30:00Z">
+              <w:rPr/>
+            </w:rPrChange>
+          </w:rPr>
+          <w:t>re de notre projet.</w:t>
+        </w:r>
+      </w:ins>
     </w:p>
     <w:sectPr>
       <w:pgSz w:w="11906" w:h="16838"/>
@@ -938,6 +3277,14 @@
     <w:abstractNumId w:val="0"/>
   </w:num>
 </w:numbering>
+</file>
+
+<file path=word/people.xml><?xml version="1.0" encoding="utf-8"?>
+<w15:people xmlns:wpc="http://schemas.microsoft.com/office/word/2010/wordprocessingCanvas" xmlns:cx="http://schemas.microsoft.com/office/drawing/2014/chartex" xmlns:cx1="http://schemas.microsoft.com/office/drawing/2015/9/8/chartex" xmlns:cx2="http://schemas.microsoft.com/office/drawing/2015/10/21/chartex" xmlns:cx3="http://schemas.microsoft.com/office/drawing/2016/5/9/chartex" xmlns:cx4="http://schemas.microsoft.com/office/drawing/2016/5/10/chartex" xmlns:cx5="http://schemas.microsoft.com/office/drawing/2016/5/11/chartex" xmlns:cx6="http://schemas.microsoft.com/office/drawing/2016/5/12/chartex" xmlns:cx7="http://schemas.microsoft.com/office/drawing/2016/5/13/chartex" xmlns:cx8="http://schemas.microsoft.com/office/drawing/2016/5/14/chartex" xmlns:mc="http://schemas.openxmlformats.org/markup-compatibility/2006" xmlns:aink="http://schemas.microsoft.com/office/drawing/2016/ink" xmlns:am3d="http://schemas.microsoft.com/office/drawing/2017/model3d" xmlns:o="urn:schemas-microsoft-com:office:office" xmlns:r="http://schemas.openxmlformats.org/officeDocument/2006/relationships" xmlns:m="http://schemas.openxmlformats.org/officeDocument/2006/math" xmlns:v="urn:schemas-microsoft-com:vml" xmlns:wp14="http://schemas.microsoft.com/office/word/2010/wordprocessingDrawing" xmlns:wp="http://schemas.openxmlformats.org/drawingml/2006/wordprocessingDrawing" xmlns:w10="urn:schemas-microsoft-com:office:word" xmlns:w="http://schemas.openxmlformats.org/wordprocessingml/2006/main" xmlns:w14="http://schemas.microsoft.com/office/word/2010/wordml" xmlns:w15="http://schemas.microsoft.com/office/word/2012/wordml" xmlns:w16cid="http://schemas.microsoft.com/office/word/2016/wordml/cid" xmlns:w16se="http://schemas.microsoft.com/office/word/2015/wordml/symex" xmlns:wpg="http://schemas.microsoft.com/office/word/2010/wordprocessingGroup" xmlns:wpi="http://schemas.microsoft.com/office/word/2010/wordprocessingInk" xmlns:wne="http://schemas.microsoft.com/office/word/2006/wordml" xmlns:wps="http://schemas.microsoft.com/office/word/2010/wordprocessingShape" mc:Ignorable="w14 w15 w16se w16cid wp14">
+  <w15:person w15:author="Yves William OBAME EDOU">
+    <w15:presenceInfo w15:providerId="None" w15:userId="Yves William OBAME EDOU"/>
+  </w15:person>
+</w15:people>
 </file>
 
 <file path=word/styles.xml><?xml version="1.0" encoding="utf-8"?>
@@ -1344,7 +3691,7 @@
     <w:link w:val="Titre1Car"/>
     <w:uiPriority w:val="9"/>
     <w:qFormat/>
-    <w:rsid w:val="00CB0131"/>
+    <w:rsid w:val="00E055D8"/>
     <w:pPr>
       <w:keepNext/>
       <w:keepLines/>
@@ -1353,9 +3700,33 @@
     </w:pPr>
     <w:rPr>
       <w:rFonts w:asciiTheme="majorHAnsi" w:eastAsiaTheme="majorEastAsia" w:hAnsiTheme="majorHAnsi" w:cstheme="majorBidi"/>
-      <w:color w:val="2F5496" w:themeColor="accent1" w:themeShade="BF"/>
-      <w:sz w:val="32"/>
+      <w:color w:val="4472C4" w:themeColor="accent1"/>
+      <w:sz w:val="28"/>
       <w:szCs w:val="32"/>
+    </w:rPr>
+  </w:style>
+  <w:style w:type="paragraph" w:styleId="Titre2">
+    <w:name w:val="heading 2"/>
+    <w:basedOn w:val="Normal"/>
+    <w:next w:val="Normal"/>
+    <w:link w:val="Titre2Car"/>
+    <w:autoRedefine/>
+    <w:uiPriority w:val="9"/>
+    <w:semiHidden/>
+    <w:unhideWhenUsed/>
+    <w:qFormat/>
+    <w:rsid w:val="00E055D8"/>
+    <w:pPr>
+      <w:keepNext/>
+      <w:keepLines/>
+      <w:spacing w:before="40" w:after="0"/>
+      <w:outlineLvl w:val="1"/>
+    </w:pPr>
+    <w:rPr>
+      <w:rFonts w:asciiTheme="majorHAnsi" w:eastAsiaTheme="majorEastAsia" w:hAnsiTheme="majorHAnsi" w:cstheme="majorBidi"/>
+      <w:color w:val="000000" w:themeColor="text1"/>
+      <w:sz w:val="26"/>
+      <w:szCs w:val="26"/>
     </w:rPr>
   </w:style>
   <w:style w:type="character" w:default="1" w:styleId="Policepardfaut">
@@ -1391,11 +3762,11 @@
     <w:link w:val="Titre1"/>
     <w:uiPriority w:val="9"/>
     <w:qFormat/>
-    <w:rsid w:val="00CB0131"/>
+    <w:rsid w:val="00E055D8"/>
     <w:rPr>
       <w:rFonts w:asciiTheme="majorHAnsi" w:eastAsiaTheme="majorEastAsia" w:hAnsiTheme="majorHAnsi" w:cstheme="majorBidi"/>
-      <w:color w:val="2F5496" w:themeColor="accent1" w:themeShade="BF"/>
-      <w:sz w:val="32"/>
+      <w:color w:val="4472C4" w:themeColor="accent1"/>
+      <w:sz w:val="28"/>
       <w:szCs w:val="32"/>
     </w:rPr>
   </w:style>
@@ -1527,6 +3898,50 @@
     <w:uiPriority w:val="1"/>
     <w:qFormat/>
     <w:rsid w:val="0050466B"/>
+  </w:style>
+  <w:style w:type="paragraph" w:styleId="Textedebulles">
+    <w:name w:val="Balloon Text"/>
+    <w:basedOn w:val="Normal"/>
+    <w:link w:val="TextedebullesCar"/>
+    <w:uiPriority w:val="99"/>
+    <w:semiHidden/>
+    <w:unhideWhenUsed/>
+    <w:rsid w:val="008775CC"/>
+    <w:pPr>
+      <w:spacing w:after="0" w:line="240" w:lineRule="auto"/>
+    </w:pPr>
+    <w:rPr>
+      <w:rFonts w:ascii="Segoe UI" w:hAnsi="Segoe UI" w:cs="Segoe UI"/>
+      <w:sz w:val="18"/>
+      <w:szCs w:val="18"/>
+    </w:rPr>
+  </w:style>
+  <w:style w:type="character" w:customStyle="1" w:styleId="TextedebullesCar">
+    <w:name w:val="Texte de bulles Car"/>
+    <w:basedOn w:val="Policepardfaut"/>
+    <w:link w:val="Textedebulles"/>
+    <w:uiPriority w:val="99"/>
+    <w:semiHidden/>
+    <w:rsid w:val="008775CC"/>
+    <w:rPr>
+      <w:rFonts w:ascii="Segoe UI" w:hAnsi="Segoe UI" w:cs="Segoe UI"/>
+      <w:sz w:val="18"/>
+      <w:szCs w:val="18"/>
+    </w:rPr>
+  </w:style>
+  <w:style w:type="character" w:customStyle="1" w:styleId="Titre2Car">
+    <w:name w:val="Titre 2 Car"/>
+    <w:basedOn w:val="Policepardfaut"/>
+    <w:link w:val="Titre2"/>
+    <w:uiPriority w:val="9"/>
+    <w:semiHidden/>
+    <w:rsid w:val="00E055D8"/>
+    <w:rPr>
+      <w:rFonts w:asciiTheme="majorHAnsi" w:eastAsiaTheme="majorEastAsia" w:hAnsiTheme="majorHAnsi" w:cstheme="majorBidi"/>
+      <w:color w:val="000000" w:themeColor="text1"/>
+      <w:sz w:val="26"/>
+      <w:szCs w:val="26"/>
+    </w:rPr>
   </w:style>
 </w:styles>
 </file>
@@ -1790,4 +4205,16 @@
     </a:ext>
   </a:extLst>
 </a:theme>
+</file>
+
+<file path=customXml/item1.xml><?xml version="1.0" encoding="utf-8"?>
+<b:Sources xmlns:b="http://schemas.openxmlformats.org/officeDocument/2006/bibliography" xmlns="http://schemas.openxmlformats.org/officeDocument/2006/bibliography" SelectedStyle="\APASixthEditionOfficeOnline.xsl" StyleName="APA" Version="6"/>
+</file>
+
+<file path=customXml/itemProps1.xml><?xml version="1.0" encoding="utf-8"?>
+<ds:datastoreItem xmlns:ds="http://schemas.openxmlformats.org/officeDocument/2006/customXml" ds:itemID="{7FCE2786-EA2E-4C70-B1DA-B0512E612A46}">
+  <ds:schemaRefs>
+    <ds:schemaRef ds:uri="http://schemas.openxmlformats.org/officeDocument/2006/bibliography"/>
+  </ds:schemaRefs>
+</ds:datastoreItem>
 </file>
</xml_diff>